<commit_message>
[r2520] Minor: Updated to version 1.0a. Mainly updated pictures, added some more text for Component Editor
</commit_message>
<xml_diff>
--- a/Resources/Documentation/A2 Component Framework.docx
+++ b/Resources/Documentation/A2 Component Framework.docx
@@ -63,14 +63,20 @@
         <w:rPr>
           <w:sz w:val="24"/>
         </w:rPr>
-        <w:br/>
-        <w:t>August 2</w:t>
+        <w:t>a</w:t>
       </w:r>
       <w:r>
         <w:rPr>
           <w:sz w:val="24"/>
         </w:rPr>
-        <w:t>7</w:t>
+        <w:br/>
+        <w:t>August 2</w:t>
+      </w:r>
+      <w:r>
+        <w:rPr>
+          <w:sz w:val="24"/>
+        </w:rPr>
+        <w:t>8</w:t>
       </w:r>
       <w:r>
         <w:rPr>
@@ -7135,16 +7141,12 @@
         <w:ind w:left="576"/>
       </w:pPr>
       <w:r>
-        <w:rPr>
-          <w:noProof/>
-          <w:lang w:val="de-CH" w:eastAsia="de-CH" w:bidi="ar-SA"/>
-        </w:rPr>
         <w:lastRenderedPageBreak/>
         <w:drawing>
           <wp:inline distT="0" distB="0" distL="0" distR="0">
-            <wp:extent cx="4686300" cy="2181225"/>
-            <wp:effectExtent l="0" t="0" r="0" b="0"/>
-            <wp:docPr id="7" name="Objekt 1"/>
+            <wp:extent cx="4819650" cy="2266950"/>
+            <wp:effectExtent l="19050" t="0" r="0" b="0"/>
+            <wp:docPr id="12" name="Objekt 1"/>
             <wp:cNvGraphicFramePr/>
             <a:graphic xmlns:a="http://schemas.openxmlformats.org/drawingml/2006/main">
               <a:graphicData uri="http://schemas.openxmlformats.org/drawingml/2006/lockedCanvas">
@@ -7156,243 +7158,11 @@
                   <a:grpSpPr>
                     <a:xfrm>
                       <a:off x="0" y="0"/>
-                      <a:ext cx="8382000" cy="4678362"/>
-                      <a:chOff x="381000" y="1751013"/>
-                      <a:chExt cx="8382000" cy="4678362"/>
+                      <a:ext cx="8001056" cy="4243400"/>
+                      <a:chOff x="642910" y="1928802"/>
+                      <a:chExt cx="8001056" cy="4243400"/>
                     </a:xfrm>
                   </a:grpSpPr>
-                  <a:sp>
-                    <a:nvSpPr>
-                      <a:cNvPr id="3" name="Inhaltsplatzhalter 2"/>
-                      <a:cNvSpPr>
-                        <a:spLocks noGrp="1"/>
-                      </a:cNvSpPr>
-                    </a:nvSpPr>
-                    <a:spPr bwMode="auto">
-                      <a:xfrm>
-                        <a:off x="381000" y="1751013"/>
-                        <a:ext cx="8382000" cy="4678362"/>
-                      </a:xfrm>
-                      <a:prstGeom prst="rect">
-                        <a:avLst/>
-                      </a:prstGeom>
-                      <a:noFill/>
-                      <a:ln w="9525">
-                        <a:noFill/>
-                        <a:miter lim="800000"/>
-                        <a:headEnd/>
-                        <a:tailEnd/>
-                      </a:ln>
-                    </a:spPr>
-                    <a:txSp>
-                      <a:txBody>
-                        <a:bodyPr vert="horz" wrap="square" lIns="0" tIns="36000" rIns="0" bIns="36000" numCol="1" anchor="t" anchorCtr="0" compatLnSpc="1">
-                          <a:prstTxWarp prst="textNoShape">
-                            <a:avLst/>
-                          </a:prstTxWarp>
-                        </a:bodyPr>
-                        <a:lstStyle>
-                          <a:lvl1pPr marL="361950" indent="-361950" algn="l" rtl="0" eaLnBrk="1" fontAlgn="base" hangingPunct="1">
-                            <a:spcBef>
-                              <a:spcPct val="20000"/>
-                            </a:spcBef>
-                            <a:spcAft>
-                              <a:spcPct val="0"/>
-                            </a:spcAft>
-                            <a:buClr>
-                              <a:schemeClr val="accent2"/>
-                            </a:buClr>
-                            <a:buFont typeface="Wingdings" pitchFamily="16" charset="2"/>
-                            <a:buChar char="§"/>
-                            <a:defRPr sz="2400">
-                              <a:solidFill>
-                                <a:schemeClr val="tx1"/>
-                              </a:solidFill>
-                              <a:latin typeface="+mn-lt"/>
-                              <a:ea typeface="+mn-ea"/>
-                              <a:cs typeface="+mn-cs"/>
-                            </a:defRPr>
-                          </a:lvl1pPr>
-                          <a:lvl2pPr marL="628650" indent="-242888" algn="l" rtl="0" eaLnBrk="1" fontAlgn="base" hangingPunct="1">
-                            <a:lnSpc>
-                              <a:spcPts val="2200"/>
-                            </a:lnSpc>
-                            <a:spcBef>
-                              <a:spcPts val="400"/>
-                            </a:spcBef>
-                            <a:spcAft>
-                              <a:spcPct val="0"/>
-                            </a:spcAft>
-                            <a:buClr>
-                              <a:schemeClr val="accent3"/>
-                            </a:buClr>
-                            <a:buFont typeface="Wingdings" pitchFamily="16" charset="2"/>
-                            <a:buChar char="§"/>
-                            <a:defRPr sz="2000">
-                              <a:solidFill>
-                                <a:schemeClr val="tx1"/>
-                              </a:solidFill>
-                              <a:latin typeface="+mn-lt"/>
-                              <a:ea typeface="+mn-ea"/>
-                            </a:defRPr>
-                          </a:lvl2pPr>
-                          <a:lvl3pPr marL="957263" indent="-190500" algn="l" rtl="0" eaLnBrk="1" fontAlgn="base" hangingPunct="1">
-                            <a:lnSpc>
-                              <a:spcPts val="2000"/>
-                            </a:lnSpc>
-                            <a:spcBef>
-                              <a:spcPts val="400"/>
-                            </a:spcBef>
-                            <a:spcAft>
-                              <a:spcPct val="0"/>
-                            </a:spcAft>
-                            <a:buClr>
-                              <a:schemeClr val="accent4"/>
-                            </a:buClr>
-                            <a:buFont typeface="Wingdings" pitchFamily="16" charset="2"/>
-                            <a:buChar char="§"/>
-                            <a:defRPr sz="1600">
-                              <a:solidFill>
-                                <a:schemeClr val="tx1"/>
-                              </a:solidFill>
-                              <a:latin typeface="+mn-lt"/>
-                              <a:ea typeface="+mn-ea"/>
-                            </a:defRPr>
-                          </a:lvl3pPr>
-                          <a:lvl4pPr marL="1343025" indent="-195263" algn="l" rtl="0" eaLnBrk="1" fontAlgn="base" hangingPunct="1">
-                            <a:lnSpc>
-                              <a:spcPts val="1800"/>
-                            </a:lnSpc>
-                            <a:spcBef>
-                              <a:spcPts val="200"/>
-                            </a:spcBef>
-                            <a:spcAft>
-                              <a:spcPct val="0"/>
-                            </a:spcAft>
-                            <a:buClr>
-                              <a:schemeClr val="accent4"/>
-                            </a:buClr>
-                            <a:buFont typeface="Wingdings" pitchFamily="16" charset="2"/>
-                            <a:buChar char="§"/>
-                            <a:defRPr sz="1400">
-                              <a:solidFill>
-                                <a:schemeClr val="tx1"/>
-                              </a:solidFill>
-                              <a:latin typeface="+mn-lt"/>
-                              <a:ea typeface="+mn-ea"/>
-                            </a:defRPr>
-                          </a:lvl4pPr>
-                          <a:lvl5pPr marL="1524000" indent="-96838" algn="l" rtl="0" eaLnBrk="1" fontAlgn="base" hangingPunct="1">
-                            <a:spcBef>
-                              <a:spcPct val="20000"/>
-                            </a:spcBef>
-                            <a:spcAft>
-                              <a:spcPct val="0"/>
-                            </a:spcAft>
-                            <a:buClr>
-                              <a:schemeClr val="accent4"/>
-                            </a:buClr>
-                            <a:buFont typeface="Wingdings" pitchFamily="16" charset="2"/>
-                            <a:buChar char="§"/>
-                            <a:defRPr sz="1000">
-                              <a:solidFill>
-                                <a:schemeClr val="tx1"/>
-                              </a:solidFill>
-                              <a:latin typeface="+mn-lt"/>
-                              <a:ea typeface="+mn-ea"/>
-                            </a:defRPr>
-                          </a:lvl5pPr>
-                          <a:lvl6pPr marL="1981200" indent="-96838" algn="l" rtl="0" eaLnBrk="1" fontAlgn="base" hangingPunct="1">
-                            <a:spcBef>
-                              <a:spcPct val="20000"/>
-                            </a:spcBef>
-                            <a:spcAft>
-                              <a:spcPct val="0"/>
-                            </a:spcAft>
-                            <a:buClr>
-                              <a:srgbClr val="C0C0C0"/>
-                            </a:buClr>
-                            <a:buFont typeface="Wingdings" pitchFamily="16" charset="2"/>
-                            <a:buChar char="§"/>
-                            <a:defRPr sz="1000">
-                              <a:solidFill>
-                                <a:schemeClr val="tx1"/>
-                              </a:solidFill>
-                              <a:latin typeface="+mn-lt"/>
-                              <a:ea typeface="+mn-ea"/>
-                            </a:defRPr>
-                          </a:lvl6pPr>
-                          <a:lvl7pPr marL="2438400" indent="-96838" algn="l" rtl="0" eaLnBrk="1" fontAlgn="base" hangingPunct="1">
-                            <a:spcBef>
-                              <a:spcPct val="20000"/>
-                            </a:spcBef>
-                            <a:spcAft>
-                              <a:spcPct val="0"/>
-                            </a:spcAft>
-                            <a:buClr>
-                              <a:srgbClr val="C0C0C0"/>
-                            </a:buClr>
-                            <a:buFont typeface="Wingdings" pitchFamily="16" charset="2"/>
-                            <a:buChar char="§"/>
-                            <a:defRPr sz="1000">
-                              <a:solidFill>
-                                <a:schemeClr val="tx1"/>
-                              </a:solidFill>
-                              <a:latin typeface="+mn-lt"/>
-                              <a:ea typeface="+mn-ea"/>
-                            </a:defRPr>
-                          </a:lvl7pPr>
-                          <a:lvl8pPr marL="2895600" indent="-96838" algn="l" rtl="0" eaLnBrk="1" fontAlgn="base" hangingPunct="1">
-                            <a:spcBef>
-                              <a:spcPct val="20000"/>
-                            </a:spcBef>
-                            <a:spcAft>
-                              <a:spcPct val="0"/>
-                            </a:spcAft>
-                            <a:buClr>
-                              <a:srgbClr val="C0C0C0"/>
-                            </a:buClr>
-                            <a:buFont typeface="Wingdings" pitchFamily="16" charset="2"/>
-                            <a:buChar char="§"/>
-                            <a:defRPr sz="1000">
-                              <a:solidFill>
-                                <a:schemeClr val="tx1"/>
-                              </a:solidFill>
-                              <a:latin typeface="+mn-lt"/>
-                              <a:ea typeface="+mn-ea"/>
-                            </a:defRPr>
-                          </a:lvl8pPr>
-                          <a:lvl9pPr marL="3352800" indent="-96838" algn="l" rtl="0" eaLnBrk="1" fontAlgn="base" hangingPunct="1">
-                            <a:spcBef>
-                              <a:spcPct val="20000"/>
-                            </a:spcBef>
-                            <a:spcAft>
-                              <a:spcPct val="0"/>
-                            </a:spcAft>
-                            <a:buClr>
-                              <a:srgbClr val="C0C0C0"/>
-                            </a:buClr>
-                            <a:buFont typeface="Wingdings" pitchFamily="16" charset="2"/>
-                            <a:buChar char="§"/>
-                            <a:defRPr sz="1000">
-                              <a:solidFill>
-                                <a:schemeClr val="tx1"/>
-                              </a:solidFill>
-                              <a:latin typeface="+mn-lt"/>
-                              <a:ea typeface="+mn-ea"/>
-                            </a:defRPr>
-                          </a:lvl9pPr>
-                        </a:lstStyle>
-                        <a:p>
-                          <a:pPr>
-                            <a:buNone/>
-                          </a:pPr>
-                          <a:endParaRPr lang="en-US" dirty="0"/>
-                        </a:p>
-                      </a:txBody>
-                      <a:useSpRect/>
-                    </a:txSp>
-                  </a:sp>
                   <a:sp>
                     <a:nvSpPr>
                       <a:cNvPr id="5" name="Abgerundete rechteckige Legende 4"/>
@@ -7847,7 +7617,7 @@
                             <a:tabLst/>
                           </a:pPr>
                           <a:r>
-                            <a:rPr kumimoji="0" lang="en-US" sz="1600" b="0" i="0" u="none" strike="noStrike" cap="none" normalizeH="0" baseline="0" dirty="0" err="1" smtClean="0">
+                            <a:rPr kumimoji="0" lang="en-US" sz="1600" b="0" i="0" u="none" strike="noStrike" cap="none" normalizeH="0" baseline="0" dirty="0" smtClean="0">
                               <a:ln>
                                 <a:noFill/>
                               </a:ln>
@@ -7857,7 +7627,7 @@
                               <a:effectLst/>
                               <a:latin typeface="Arial" charset="0"/>
                             </a:rPr>
-                            <a:t>Standard.Lib</a:t>
+                            <a:t>Standard.rep</a:t>
                           </a:r>
                           <a:r>
                             <a:rPr kumimoji="0" lang="en-US" sz="1600" b="0" i="0" u="none" strike="noStrike" cap="none" normalizeH="0" baseline="0" dirty="0" smtClean="0">
@@ -7870,20 +7640,7 @@
                               <a:effectLst/>
                               <a:latin typeface="Arial" charset="0"/>
                             </a:rPr>
-                            <a:t>://</a:t>
-                          </a:r>
-                          <a:r>
-                            <a:rPr kumimoji="0" lang="en-US" sz="1600" b="0" i="0" u="none" strike="noStrike" cap="none" normalizeH="0" baseline="0" dirty="0" err="1" smtClean="0">
-                              <a:ln>
-                                <a:noFill/>
-                              </a:ln>
-                              <a:solidFill>
-                                <a:srgbClr val="000000"/>
-                              </a:solidFill>
-                              <a:effectLst/>
-                              <a:latin typeface="Arial" charset="0"/>
-                            </a:rPr>
-                            <a:t>index.idx</a:t>
+                            <a:t>://index.xml</a:t>
                           </a:r>
                           <a:endParaRPr kumimoji="0" lang="en-US" sz="1600" b="0" i="0" u="none" strike="noStrike" cap="none" normalizeH="0" baseline="0" dirty="0" smtClean="0">
                             <a:ln>
@@ -7922,7 +7679,7 @@
                               </a:solidFill>
                               <a:latin typeface="Arial" charset="0"/>
                             </a:rPr>
-                            <a:t>GENERATOR Panel </a:t>
+                            <a:t>&lt;Component name=“Panel” source= “</a:t>
                           </a:r>
                           <a:r>
                             <a:rPr kumimoji="0" lang="en-US" sz="1600" b="0" i="0" u="none" strike="noStrike" cap="none" normalizeH="0" dirty="0" err="1" smtClean="0">
@@ -7936,6 +7693,19 @@
                               <a:latin typeface="Arial" charset="0"/>
                             </a:rPr>
                             <a:t>WMStandardComponents.GenPanel</a:t>
+                          </a:r>
+                          <a:r>
+                            <a:rPr kumimoji="0" lang="en-US" sz="1600" b="0" i="0" u="none" strike="noStrike" cap="none" normalizeH="0" dirty="0" smtClean="0">
+                              <a:ln>
+                                <a:noFill/>
+                              </a:ln>
+                              <a:solidFill>
+                                <a:srgbClr val="000000"/>
+                              </a:solidFill>
+                              <a:effectLst/>
+                              <a:latin typeface="Arial" charset="0"/>
+                            </a:rPr>
+                            <a:t>”/&gt;</a:t>
                           </a:r>
                           <a:endParaRPr kumimoji="0" lang="en-US" sz="1600" b="0" i="0" u="none" strike="noStrike" cap="none" normalizeH="0" baseline="0" dirty="0" smtClean="0">
                             <a:ln>
@@ -7968,9 +7738,9 @@
                   </a:sp>
                   <a:pic>
                     <a:nvPicPr>
-                      <a:cNvPr id="1027" name="Picture 3"/>
+                      <a:cNvPr id="1026" name="Picture 2"/>
                       <a:cNvPicPr>
-                        <a:picLocks noChangeAspect="1" noChangeArrowheads="1"/>
+                        <a:picLocks noGrp="1" noChangeAspect="1" noChangeArrowheads="1"/>
                       </a:cNvPicPr>
                     </a:nvPicPr>
                     <a:blipFill>
@@ -7982,7 +7752,7 @@
                     </a:blipFill>
                     <a:spPr bwMode="auto">
                       <a:xfrm>
-                        <a:off x="571472" y="3714752"/>
+                        <a:off x="714348" y="3714752"/>
                         <a:ext cx="6610350" cy="2457450"/>
                       </a:xfrm>
                       <a:prstGeom prst="rect">
@@ -8009,8 +7779,8 @@
         <w:pStyle w:val="Beschriftung"/>
         <w:jc w:val="center"/>
       </w:pPr>
-      <w:bookmarkStart w:id="11" w:name="_Toc239153814"/>
-      <w:bookmarkStart w:id="12" w:name="_Ref239156443"/>
+      <w:bookmarkStart w:id="11" w:name="_Ref239156443"/>
+      <w:bookmarkStart w:id="12" w:name="_Toc239153814"/>
       <w:r>
         <w:t xml:space="preserve">Figure </w:t>
       </w:r>
@@ -8022,11 +7792,11 @@
           <w:t>8</w:t>
         </w:r>
       </w:fldSimple>
+      <w:bookmarkEnd w:id="11"/>
+      <w:r>
+        <w:t>: Component Generation</w:t>
+      </w:r>
       <w:bookmarkEnd w:id="12"/>
-      <w:r>
-        <w:t>: Component Generation</w:t>
-      </w:r>
-      <w:bookmarkEnd w:id="11"/>
     </w:p>
     <w:p>
       <w:pPr>
@@ -14938,30 +14708,329 @@
         <w:jc w:val="both"/>
       </w:pPr>
       <w:r>
-        <w:t xml:space="preserve">The section provides a brief overview of the Component Editor </w:t>
-      </w:r>
-      <w:r>
-        <w:t>tool</w:t>
-      </w:r>
-      <w:r>
-        <w:t xml:space="preserve"> and its usage.</w:t>
-      </w:r>
-      <w:r>
-        <w:t xml:space="preserve"> The application comes with </w:t>
+        <w:t>The section provides a brief overview of the Component Editor and its usage.</w:t>
+      </w:r>
+      <w:r>
+        <w:t xml:space="preserve"> The Component Editor</w:t>
+      </w:r>
+      <w:r>
+        <w:t xml:space="preserve"> </w:t>
+      </w:r>
+      <w:r>
+        <w:t>consists of</w:t>
+      </w:r>
+      <w:r>
+        <w:t xml:space="preserve"> </w:t>
       </w:r>
       <w:r>
         <w:t>five</w:t>
       </w:r>
       <w:r>
-        <w:t xml:space="preserve"> user windows which will be described here in turn.</w:t>
+        <w:t xml:space="preserve"> </w:t>
+      </w:r>
+      <w:r>
+        <w:t>windows</w:t>
+      </w:r>
+      <w:r>
+        <w:t xml:space="preserve"> which are explained in detail later</w:t>
+      </w:r>
+      <w:r>
+        <w:t>:</w:t>
+      </w:r>
+    </w:p>
+    <w:p>
+      <w:pPr>
+        <w:pStyle w:val="Listenabsatz"/>
+        <w:numPr>
+          <w:ilvl w:val="0"/>
+          <w:numId w:val="4"/>
+        </w:numPr>
+        <w:jc w:val="both"/>
+      </w:pPr>
+      <w:r>
+        <w:t>The GUI Editor window is the main window that controls all other windows</w:t>
+      </w:r>
+    </w:p>
+    <w:p>
+      <w:pPr>
+        <w:pStyle w:val="Listenabsatz"/>
+        <w:numPr>
+          <w:ilvl w:val="0"/>
+          <w:numId w:val="4"/>
+        </w:numPr>
+        <w:jc w:val="both"/>
+      </w:pPr>
+      <w:r>
+        <w:t>The Editing Window is the place where components are edited</w:t>
+      </w:r>
+      <w:r>
+        <w:t xml:space="preserve"> and tested</w:t>
+      </w:r>
+    </w:p>
+    <w:p>
+      <w:pPr>
+        <w:pStyle w:val="Listenabsatz"/>
+        <w:numPr>
+          <w:ilvl w:val="0"/>
+          <w:numId w:val="4"/>
+        </w:numPr>
+        <w:jc w:val="both"/>
+      </w:pPr>
+      <w:r>
+        <w:t>The Repositories Window displays currently loaded repositories and its components</w:t>
+      </w:r>
+    </w:p>
+    <w:p>
+      <w:pPr>
+        <w:pStyle w:val="Listenabsatz"/>
+        <w:numPr>
+          <w:ilvl w:val="0"/>
+          <w:numId w:val="4"/>
+        </w:numPr>
+        <w:jc w:val="both"/>
+      </w:pPr>
+      <w:r>
+        <w:t>The Structure Window shows the hierarchical structure of the component composition in the Editing Window</w:t>
+      </w:r>
+    </w:p>
+    <w:p>
+      <w:pPr>
+        <w:pStyle w:val="Listenabsatz"/>
+        <w:numPr>
+          <w:ilvl w:val="0"/>
+          <w:numId w:val="4"/>
+        </w:numPr>
+        <w:jc w:val="both"/>
+      </w:pPr>
+      <w:r>
+        <w:t>The Properties Window can be used to edit the properties of the currently selected component</w:t>
       </w:r>
     </w:p>
     <w:p>
       <w:pPr>
         <w:pStyle w:val="berschrift2"/>
       </w:pPr>
+      <w:r>
+        <w:t>Editing</w:t>
+      </w:r>
+    </w:p>
+    <w:p>
+      <w:r>
+        <w:t>The editor has two modes: In edit mode, all components don’t react to user input and can only be edited. In Use-Mode, the components cannot be edited but directly used and tested.</w:t>
+      </w:r>
+    </w:p>
+    <w:p>
+      <w:r>
+        <w:rPr>
+          <w:rStyle w:val="Fett"/>
+        </w:rPr>
+        <w:t>Select components</w:t>
+      </w:r>
+      <w:r>
+        <w:rPr>
+          <w:rStyle w:val="Fett"/>
+        </w:rPr>
+        <w:br/>
+      </w:r>
+      <w:r>
+        <w:t>Components in the edit window can be selected directly in the</w:t>
+      </w:r>
+      <w:r>
+        <w:t xml:space="preserve"> edit window by left-clicking them or spawning a selection frame by holding the left mouse button down and moving the mouse. A right click selects the point of insertion. Components can also be selected in the Structure Window. A left click selects the component, a right click selects the point of insertion.</w:t>
+      </w:r>
+    </w:p>
+    <w:p>
+      <w:r>
+        <w:rPr>
+          <w:rStyle w:val="Fett"/>
+        </w:rPr>
+        <w:t>Add components</w:t>
+      </w:r>
+      <w:r>
+        <w:rPr>
+          <w:rStyle w:val="Fett"/>
+        </w:rPr>
+        <w:br/>
+      </w:r>
+      <w:r>
+        <w:t>Exactly one component is select</w:t>
+      </w:r>
+      <w:r>
+        <w:t>ed</w:t>
+      </w:r>
+      <w:r>
+        <w:t xml:space="preserve"> as point of insertion all the time. </w:t>
+      </w:r>
+      <w:r>
+        <w:t xml:space="preserve"> When a component is added to the composition, it will be added as child of this component. To added a component to the point of insertion, the user can</w:t>
+      </w:r>
+    </w:p>
+    <w:p>
+      <w:pPr>
+        <w:pStyle w:val="Listenabsatz"/>
+        <w:numPr>
+          <w:ilvl w:val="0"/>
+          <w:numId w:val="5"/>
+        </w:numPr>
+      </w:pPr>
+      <w:r>
+        <w:t>Select the component to be added in the Repository Window and then…</w:t>
+      </w:r>
+    </w:p>
+    <w:p>
+      <w:pPr>
+        <w:pStyle w:val="Listenabsatz"/>
+        <w:numPr>
+          <w:ilvl w:val="1"/>
+          <w:numId w:val="5"/>
+        </w:numPr>
+      </w:pPr>
+      <w:r>
+        <w:t>p</w:t>
+      </w:r>
+      <w:r>
+        <w:t xml:space="preserve">ress the </w:t>
+      </w:r>
+      <w:r>
+        <w:rPr>
+          <w:b/>
+        </w:rPr>
+        <w:t>A</w:t>
+      </w:r>
+      <w:r>
+        <w:rPr>
+          <w:b/>
+        </w:rPr>
+        <w:t>dd</w:t>
+      </w:r>
+      <w:r>
+        <w:t xml:space="preserve"> button</w:t>
+      </w:r>
+    </w:p>
+    <w:p>
+      <w:pPr>
+        <w:pStyle w:val="Listenabsatz"/>
+        <w:numPr>
+          <w:ilvl w:val="1"/>
+          <w:numId w:val="5"/>
+        </w:numPr>
+      </w:pPr>
+      <w:r>
+        <w:t>drag the component to the edit panel</w:t>
+      </w:r>
+    </w:p>
+    <w:p>
+      <w:pPr>
+        <w:pStyle w:val="Listenabsatz"/>
+        <w:numPr>
+          <w:ilvl w:val="1"/>
+          <w:numId w:val="5"/>
+        </w:numPr>
+      </w:pPr>
+      <w:r>
+        <w:t>enable the paint mode and spawn the component in the edit panel</w:t>
+      </w:r>
+    </w:p>
+    <w:p>
+      <w:pPr>
+        <w:pStyle w:val="Listenabsatz"/>
+        <w:numPr>
+          <w:ilvl w:val="0"/>
+          <w:numId w:val="5"/>
+        </w:numPr>
+      </w:pPr>
+      <w:r>
+        <w:t>Press CTRL-V to insert the component of the clipboard (in present)</w:t>
+      </w:r>
+    </w:p>
+    <w:p>
+      <w:r>
+        <w:rPr>
+          <w:rStyle w:val="Fett"/>
+        </w:rPr>
+        <w:t>Remove components</w:t>
+      </w:r>
+      <w:r>
+        <w:rPr>
+          <w:rStyle w:val="Fett"/>
+        </w:rPr>
+        <w:br/>
+      </w:r>
+      <w:r>
+        <w:t>To remove all currently selected components, press the Delete button or the “Del</w:t>
+      </w:r>
+      <w:r>
+        <w:t>ete</w:t>
+      </w:r>
+      <w:r>
+        <w:t>” key.</w:t>
+      </w:r>
+    </w:p>
+    <w:p>
+      <w:r>
+        <w:rPr>
+          <w:rStyle w:val="Fett"/>
+        </w:rPr>
+        <w:t>Edit</w:t>
+      </w:r>
+      <w:r>
+        <w:rPr>
+          <w:rStyle w:val="Fett"/>
+        </w:rPr>
+        <w:t xml:space="preserve"> </w:t>
+      </w:r>
+      <w:r>
+        <w:rPr>
+          <w:rStyle w:val="Fett"/>
+        </w:rPr>
+        <w:t>components</w:t>
+      </w:r>
+      <w:r>
+        <w:rPr>
+          <w:rStyle w:val="Fett"/>
+        </w:rPr>
+        <w:br/>
+      </w:r>
+      <w:r>
+        <w:t>The selection</w:t>
+      </w:r>
+      <w:r>
+        <w:t xml:space="preserve"> frame can be resized and moved</w:t>
+      </w:r>
+      <w:r>
+        <w:t xml:space="preserve"> using the left mouse button.</w:t>
+      </w:r>
+      <w:r>
+        <w:t xml:space="preserve">  Per default, the frame snaps to the grid. To move or resized the selection frame pixel-wise, hold down the ALT key while moving/resizing. In the case that a single component is selected, its properties can be edited in the Properties Window.</w:t>
+      </w:r>
+      <w:r>
+        <w:br/>
+        <w:t>To move the selected component to the front, press the ToFront button.</w:t>
+      </w:r>
+      <w:r>
+        <w:br/>
+      </w:r>
+      <w:r>
+        <w:br/>
+      </w:r>
+    </w:p>
+    <w:p>
+      <w:pPr>
+        <w:jc w:val="both"/>
+      </w:pPr>
+    </w:p>
+    <w:p>
+      <w:pPr>
+        <w:jc w:val="both"/>
+      </w:pPr>
+    </w:p>
+    <w:p>
+      <w:pPr>
+        <w:pStyle w:val="berschrift2"/>
+      </w:pPr>
       <w:bookmarkStart w:id="51" w:name="_Toc239153227"/>
       <w:r>
+        <w:lastRenderedPageBreak/>
         <w:t>Main Window</w:t>
       </w:r>
       <w:bookmarkEnd w:id="51"/>
@@ -14977,7 +15046,7 @@
         <w:t>ndow has control over all other windows</w:t>
       </w:r>
       <w:r>
-        <w:t xml:space="preserve">.  </w:t>
+        <w:t>.  Closing it closes the Component Editor.</w:t>
       </w:r>
     </w:p>
     <w:p>
@@ -14987,18 +15056,18 @@
           <w:lang w:val="de-CH" w:eastAsia="de-CH" w:bidi="ar-SA"/>
         </w:rPr>
         <w:drawing>
-          <wp:anchor distT="0" distB="0" distL="114300" distR="114300" simplePos="0" relativeHeight="251658240" behindDoc="0" locked="0" layoutInCell="1" allowOverlap="1">
+          <wp:anchor distT="0" distB="0" distL="114300" distR="114300" simplePos="0" relativeHeight="251661312" behindDoc="0" locked="0" layoutInCell="1" allowOverlap="1">
             <wp:simplePos x="0" y="0"/>
             <wp:positionH relativeFrom="column">
-              <wp:posOffset>-109220</wp:posOffset>
+              <wp:posOffset>14605</wp:posOffset>
             </wp:positionH>
             <wp:positionV relativeFrom="paragraph">
-              <wp:posOffset>214630</wp:posOffset>
+              <wp:posOffset>2540</wp:posOffset>
             </wp:positionV>
-            <wp:extent cx="1266825" cy="2486025"/>
-            <wp:effectExtent l="19050" t="0" r="9525" b="0"/>
+            <wp:extent cx="1104900" cy="2562225"/>
+            <wp:effectExtent l="19050" t="0" r="0" b="0"/>
             <wp:wrapSquare wrapText="bothSides"/>
-            <wp:docPr id="14" name="Grafik 13" descr="Main.jpg"/>
+            <wp:docPr id="11" name="Grafik 4" descr="main.bmp"/>
             <wp:cNvGraphicFramePr>
               <a:graphicFrameLocks xmlns:a="http://schemas.openxmlformats.org/drawingml/2006/main" noChangeAspect="1"/>
             </wp:cNvGraphicFramePr>
@@ -15006,7 +15075,7 @@
               <a:graphicData uri="http://schemas.openxmlformats.org/drawingml/2006/picture">
                 <pic:pic xmlns:pic="http://schemas.openxmlformats.org/drawingml/2006/picture">
                   <pic:nvPicPr>
-                    <pic:cNvPr id="0" name="Main.jpg"/>
+                    <pic:cNvPr id="0" name="main.bmp"/>
                     <pic:cNvPicPr/>
                   </pic:nvPicPr>
                   <pic:blipFill>
@@ -15018,7 +15087,7 @@
                   <pic:spPr>
                     <a:xfrm>
                       <a:off x="0" y="0"/>
-                      <a:ext cx="1266825" cy="2486025"/>
+                      <a:ext cx="1104900" cy="2562225"/>
                     </a:xfrm>
                     <a:prstGeom prst="rect">
                       <a:avLst/>
@@ -15036,6 +15105,7 @@
       <w:r>
         <w:rPr>
           <w:b/>
+          <w:i/>
         </w:rPr>
         <w:t>Add</w:t>
       </w:r>
@@ -15052,15 +15122,37 @@
         <w:t>Repositories</w:t>
       </w:r>
       <w:r>
-        <w:t xml:space="preserve"> Window to the current component composite. The user can select the panel where the new component will be added.</w:t>
-      </w:r>
-    </w:p>
-    <w:p>
+        <w:t xml:space="preserve"> Window to the current component composite</w:t>
+      </w:r>
+      <w:r>
+        <w:t xml:space="preserve"> at the insertion point.</w:t>
+      </w:r>
+    </w:p>
+    <w:p>
+      <w:r>
+        <w:rPr>
+          <w:b/>
+          <w:i/>
+        </w:rPr>
+        <w:t>Paint</w:t>
+      </w:r>
+      <w:r>
+        <w:t xml:space="preserve"> toggles between paint-mode and select-mode. In paint mode, the component currently selected in the Repositories Window can be drawn into the edit window.</w:t>
+      </w:r>
+    </w:p>
+    <w:p>
+      <w:r>
+        <w:rPr>
+          <w:b/>
+          <w:i/>
+        </w:rPr>
+        <w:t>Load</w:t>
+      </w:r>
       <w:r>
         <w:rPr>
           <w:b/>
         </w:rPr>
-        <w:t xml:space="preserve">Load </w:t>
+        <w:t xml:space="preserve"> </w:t>
       </w:r>
       <w:r>
         <w:t xml:space="preserve">loads the component currently selected in the </w:t>
@@ -15069,65 +15161,50 @@
         <w:t>Repositories</w:t>
       </w:r>
       <w:r>
-        <w:t xml:space="preserve"> Window.</w:t>
-      </w:r>
-    </w:p>
-    <w:p>
+        <w:t xml:space="preserve"> Window, discarding the current content of the edit window.</w:t>
+      </w:r>
+    </w:p>
+    <w:p>
+      <w:r>
+        <w:rPr>
+          <w:b/>
+          <w:i/>
+        </w:rPr>
+        <w:t>Delete</w:t>
+      </w:r>
+      <w:r>
+        <w:t xml:space="preserve"> removes the currently selected component, whereas </w:t>
+      </w:r>
+      <w:r>
+        <w:rPr>
+          <w:b/>
+          <w:i/>
+        </w:rPr>
+        <w:t>ToFront</w:t>
+      </w:r>
       <w:r>
         <w:rPr>
           <w:b/>
         </w:rPr>
-        <w:t>Delete</w:t>
-      </w:r>
-      <w:r>
-        <w:t xml:space="preserve"> removes the currently selected component, whereas </w:t>
+        <w:t xml:space="preserve"> </w:t>
+      </w:r>
+      <w:r>
+        <w:t>brings it to front</w:t>
       </w:r>
       <w:r>
         <w:rPr>
           <w:b/>
         </w:rPr>
-        <w:t xml:space="preserve">ToFront </w:t>
-      </w:r>
-      <w:r>
-        <w:t>brings it to front</w:t>
+        <w:t>.</w:t>
       </w:r>
       <w:r>
         <w:rPr>
           <w:b/>
         </w:rPr>
-        <w:t>. GetXML</w:t>
-      </w:r>
-      <w:r>
-        <w:t xml:space="preserve"> shows the XML description of the component and </w:t>
-      </w:r>
-      <w:r>
-        <w:rPr>
-          <w:b/>
-        </w:rPr>
-        <w:t>Store</w:t>
-      </w:r>
-      <w:r>
-        <w:t xml:space="preserve"> allows the user to store the component into a </w:t>
-      </w:r>
-      <w:r>
-        <w:t>Repository</w:t>
-      </w:r>
-      <w:r>
-        <w:t>.</w:t>
-      </w:r>
-    </w:p>
-    <w:p>
-      <w:pPr>
-        <w:jc w:val="both"/>
-      </w:pPr>
-      <w:r>
-        <w:t>The editor has two modes: In edit mode, all components don’t react on user input and can be edited. In Use-Mode, the components cannot be edited but used by the user.</w:t>
-      </w:r>
-    </w:p>
-    <w:p>
-      <w:pPr>
-        <w:jc w:val="both"/>
-      </w:pPr>
+        <w:t xml:space="preserve"> </w:t>
+      </w:r>
+    </w:p>
+    <w:p>
       <w:r>
         <w:rPr>
           <w:noProof/>
@@ -15137,8 +15214,8 @@
             <v:stroke joinstyle="miter"/>
             <v:path gradientshapeok="t" o:connecttype="rect"/>
           </v:shapetype>
-          <v:shape id="_x0000_s1029" type="#_x0000_t202" style="position:absolute;left:0;text-align:left;margin-left:-102.75pt;margin-top:25.75pt;width:93pt;height:31.95pt;z-index:251660288" stroked="f">
-            <v:textbox style="mso-fit-shape-to-text:t" inset="0,0,0,0">
+          <v:shape id="_x0000_s1029" type="#_x0000_t202" style="position:absolute;margin-left:-84.75pt;margin-top:25.45pt;width:71.25pt;height:37.5pt;z-index:251660288" stroked="f">
+            <v:textbox inset="0,0,0,0">
               <w:txbxContent>
                 <w:p>
                   <w:pPr>
@@ -15171,7 +15248,64 @@
         </w:pict>
       </w:r>
       <w:r>
+        <w:rPr>
+          <w:b/>
+        </w:rPr>
+        <w:t xml:space="preserve"> </w:t>
+      </w:r>
+      <w:r>
+        <w:rPr>
+          <w:b/>
+          <w:i/>
+        </w:rPr>
+        <w:t>GetXML</w:t>
+      </w:r>
+      <w:r>
+        <w:t xml:space="preserve"> shows the XML description of the component and </w:t>
+      </w:r>
+      <w:r>
+        <w:rPr>
+          <w:b/>
+          <w:i/>
+        </w:rPr>
+        <w:t>Store</w:t>
+      </w:r>
+      <w:r>
+        <w:t xml:space="preserve"> allows the user to store the component into a </w:t>
+      </w:r>
+      <w:r>
+        <w:t>Repository</w:t>
+      </w:r>
+      <w:r>
+        <w:t>.</w:t>
+      </w:r>
+    </w:p>
+    <w:p>
+      <w:r>
+        <w:rPr>
+          <w:b/>
+          <w:i/>
+        </w:rPr>
+        <w:t>Edit Mode</w:t>
+      </w:r>
+      <w:r>
+        <w:t xml:space="preserve"> toggles between edit-mode and use-mode.</w:t>
+      </w:r>
+    </w:p>
+    <w:p>
+      <w:pPr>
+        <w:jc w:val="both"/>
+      </w:pPr>
+      <w:r>
         <w:t>The visibility of the four other windows can be controlled from within the control window using the buttons with the images on it. The buttons below control the visibility of the snap grid and the helper lines shown in the Edit Window.</w:t>
+      </w:r>
+    </w:p>
+    <w:p>
+      <w:pPr>
+        <w:jc w:val="both"/>
+      </w:pPr>
+      <w:r>
+        <w:t>The next three lines display the current mouse cursor position, the bounds of the current selection frame (left, top) to (right, bottom) as well as its width (w) and height (h).</w:t>
       </w:r>
     </w:p>
     <w:p>
@@ -15203,9 +15337,9 @@
         </w:rPr>
         <w:drawing>
           <wp:inline distT="0" distB="0" distL="0" distR="0">
-            <wp:extent cx="3867150" cy="2828925"/>
-            <wp:effectExtent l="19050" t="0" r="0" b="0"/>
-            <wp:docPr id="15" name="Grafik 14" descr="EditPanel.jpg"/>
+            <wp:extent cx="3267075" cy="2333625"/>
+            <wp:effectExtent l="19050" t="0" r="9525" b="0"/>
+            <wp:docPr id="6" name="Grafik 5" descr="EditPanel.bmp"/>
             <wp:cNvGraphicFramePr>
               <a:graphicFrameLocks xmlns:a="http://schemas.openxmlformats.org/drawingml/2006/main" noChangeAspect="1"/>
             </wp:cNvGraphicFramePr>
@@ -15213,7 +15347,7 @@
               <a:graphicData uri="http://schemas.openxmlformats.org/drawingml/2006/picture">
                 <pic:pic xmlns:pic="http://schemas.openxmlformats.org/drawingml/2006/picture">
                   <pic:nvPicPr>
-                    <pic:cNvPr id="0" name="EditPanel.jpg"/>
+                    <pic:cNvPr id="0" name="EditPanel.bmp"/>
                     <pic:cNvPicPr/>
                   </pic:nvPicPr>
                   <pic:blipFill>
@@ -15225,7 +15359,7 @@
                   <pic:spPr>
                     <a:xfrm>
                       <a:off x="0" y="0"/>
-                      <a:ext cx="3867150" cy="2828925"/>
+                      <a:ext cx="3271868" cy="2337048"/>
                     </a:xfrm>
                     <a:prstGeom prst="rect">
                       <a:avLst/>
@@ -15308,6 +15442,9 @@
       <w:r>
         <w:t>). Additionally, it is used to select particular components that will then be added or loaded when pressing the Add respectively Load button in the main window.</w:t>
       </w:r>
+      <w:r>
+        <w:t xml:space="preserve"> Components can also be dragged to the Edit Window.</w:t>
+      </w:r>
     </w:p>
     <w:p>
       <w:pPr>
@@ -15320,9 +15457,9 @@
         </w:rPr>
         <w:drawing>
           <wp:inline distT="0" distB="0" distL="0" distR="0">
-            <wp:extent cx="2139633" cy="2790825"/>
-            <wp:effectExtent l="19050" t="0" r="0" b="0"/>
-            <wp:docPr id="18" name="Grafik 17" descr="Libraries.jpg"/>
+            <wp:extent cx="1864847" cy="2324100"/>
+            <wp:effectExtent l="19050" t="0" r="2053" b="0"/>
+            <wp:docPr id="8" name="Grafik 7" descr="Repositories.bmp"/>
             <wp:cNvGraphicFramePr>
               <a:graphicFrameLocks xmlns:a="http://schemas.openxmlformats.org/drawingml/2006/main" noChangeAspect="1"/>
             </wp:cNvGraphicFramePr>
@@ -15330,7 +15467,7 @@
               <a:graphicData uri="http://schemas.openxmlformats.org/drawingml/2006/picture">
                 <pic:pic xmlns:pic="http://schemas.openxmlformats.org/drawingml/2006/picture">
                   <pic:nvPicPr>
-                    <pic:cNvPr id="0" name="Libraries.jpg"/>
+                    <pic:cNvPr id="0" name="Repositories.bmp"/>
                     <pic:cNvPicPr/>
                   </pic:nvPicPr>
                   <pic:blipFill>
@@ -15342,7 +15479,7 @@
                   <pic:spPr>
                     <a:xfrm>
                       <a:off x="0" y="0"/>
-                      <a:ext cx="2139633" cy="2790825"/>
+                      <a:ext cx="1866011" cy="2325550"/>
                     </a:xfrm>
                     <a:prstGeom prst="rect">
                       <a:avLst/>
@@ -15417,9 +15554,9 @@
         </w:rPr>
         <w:drawing>
           <wp:inline distT="0" distB="0" distL="0" distR="0">
-            <wp:extent cx="2123675" cy="1914525"/>
+            <wp:extent cx="1943415" cy="1762125"/>
             <wp:effectExtent l="19050" t="0" r="0" b="0"/>
-            <wp:docPr id="17" name="Grafik 15" descr="Structure.jpg"/>
+            <wp:docPr id="9" name="Grafik 8" descr="Structure.bmp"/>
             <wp:cNvGraphicFramePr>
               <a:graphicFrameLocks xmlns:a="http://schemas.openxmlformats.org/drawingml/2006/main" noChangeAspect="1"/>
             </wp:cNvGraphicFramePr>
@@ -15427,7 +15564,7 @@
               <a:graphicData uri="http://schemas.openxmlformats.org/drawingml/2006/picture">
                 <pic:pic xmlns:pic="http://schemas.openxmlformats.org/drawingml/2006/picture">
                   <pic:nvPicPr>
-                    <pic:cNvPr id="0" name="Structure.jpg"/>
+                    <pic:cNvPr id="0" name="Structure.bmp"/>
                     <pic:cNvPicPr/>
                   </pic:nvPicPr>
                   <pic:blipFill>
@@ -15439,7 +15576,7 @@
                   <pic:spPr>
                     <a:xfrm>
                       <a:off x="0" y="0"/>
-                      <a:ext cx="2124075" cy="1914886"/>
+                      <a:ext cx="1944172" cy="1762811"/>
                     </a:xfrm>
                     <a:prstGeom prst="rect">
                       <a:avLst/>
@@ -15506,9 +15643,9 @@
         <w:lastRenderedPageBreak/>
         <w:drawing>
           <wp:inline distT="0" distB="0" distL="0" distR="0">
-            <wp:extent cx="3895725" cy="2452095"/>
+            <wp:extent cx="4000500" cy="2206625"/>
             <wp:effectExtent l="19050" t="0" r="0" b="0"/>
-            <wp:docPr id="19" name="Grafik 18" descr="Properties.jpg"/>
+            <wp:docPr id="10" name="Grafik 9" descr="Properties.bmp"/>
             <wp:cNvGraphicFramePr>
               <a:graphicFrameLocks xmlns:a="http://schemas.openxmlformats.org/drawingml/2006/main" noChangeAspect="1"/>
             </wp:cNvGraphicFramePr>
@@ -15516,7 +15653,7 @@
               <a:graphicData uri="http://schemas.openxmlformats.org/drawingml/2006/picture">
                 <pic:pic xmlns:pic="http://schemas.openxmlformats.org/drawingml/2006/picture">
                   <pic:nvPicPr>
-                    <pic:cNvPr id="0" name="Properties.jpg"/>
+                    <pic:cNvPr id="0" name="Properties.bmp"/>
                     <pic:cNvPicPr/>
                   </pic:nvPicPr>
                   <pic:blipFill>
@@ -15528,7 +15665,7 @@
                   <pic:spPr>
                     <a:xfrm>
                       <a:off x="0" y="0"/>
-                      <a:ext cx="3901191" cy="2455536"/>
+                      <a:ext cx="4006627" cy="2210004"/>
                     </a:xfrm>
                     <a:prstGeom prst="rect">
                       <a:avLst/>
@@ -15564,6 +15701,181 @@
     </w:p>
     <w:p>
       <w:pPr>
+        <w:pStyle w:val="berschrift2"/>
+      </w:pPr>
+      <w:r>
+        <w:t>Keyboard Shortcuts</w:t>
+      </w:r>
+    </w:p>
+    <w:p/>
+    <w:tbl>
+      <w:tblPr>
+        <w:tblStyle w:val="Tabellengitternetz"/>
+        <w:tblW w:w="0" w:type="auto"/>
+        <w:tblLook w:val="04A0"/>
+      </w:tblPr>
+      <w:tblGrid>
+        <w:gridCol w:w="1951"/>
+        <w:gridCol w:w="7261"/>
+      </w:tblGrid>
+      <w:tr>
+        <w:tc>
+          <w:tcPr>
+            <w:tcW w:w="1951" w:type="dxa"/>
+          </w:tcPr>
+          <w:p>
+            <w:r>
+              <w:t>CTRL-SPACE</w:t>
+            </w:r>
+          </w:p>
+        </w:tc>
+        <w:tc>
+          <w:tcPr>
+            <w:tcW w:w="7261" w:type="dxa"/>
+          </w:tcPr>
+          <w:p>
+            <w:r>
+              <w:t>Toggle paint mode</w:t>
+            </w:r>
+          </w:p>
+        </w:tc>
+      </w:tr>
+      <w:tr>
+        <w:tc>
+          <w:tcPr>
+            <w:tcW w:w="1951" w:type="dxa"/>
+          </w:tcPr>
+          <w:p>
+            <w:r>
+              <w:t>CTRL-C</w:t>
+            </w:r>
+          </w:p>
+        </w:tc>
+        <w:tc>
+          <w:tcPr>
+            <w:tcW w:w="7261" w:type="dxa"/>
+          </w:tcPr>
+          <w:p>
+            <w:r>
+              <w:t>Copy current selection to clipboard</w:t>
+            </w:r>
+          </w:p>
+        </w:tc>
+      </w:tr>
+      <w:tr>
+        <w:tc>
+          <w:tcPr>
+            <w:tcW w:w="1951" w:type="dxa"/>
+          </w:tcPr>
+          <w:p>
+            <w:r>
+              <w:t>CTRL-X</w:t>
+            </w:r>
+          </w:p>
+        </w:tc>
+        <w:tc>
+          <w:tcPr>
+            <w:tcW w:w="7261" w:type="dxa"/>
+          </w:tcPr>
+          <w:p>
+            <w:r>
+              <w:t>Cut current selection to clipboard</w:t>
+            </w:r>
+          </w:p>
+        </w:tc>
+      </w:tr>
+      <w:tr>
+        <w:tc>
+          <w:tcPr>
+            <w:tcW w:w="1951" w:type="dxa"/>
+          </w:tcPr>
+          <w:p>
+            <w:r>
+              <w:t>CTRL-V</w:t>
+            </w:r>
+          </w:p>
+        </w:tc>
+        <w:tc>
+          <w:tcPr>
+            <w:tcW w:w="7261" w:type="dxa"/>
+          </w:tcPr>
+          <w:p>
+            <w:r>
+              <w:t>Paste clipboard content</w:t>
+            </w:r>
+          </w:p>
+        </w:tc>
+      </w:tr>
+      <w:tr>
+        <w:tc>
+          <w:tcPr>
+            <w:tcW w:w="1951" w:type="dxa"/>
+          </w:tcPr>
+          <w:p>
+            <w:r>
+              <w:t>CTRL-A</w:t>
+            </w:r>
+          </w:p>
+        </w:tc>
+        <w:tc>
+          <w:tcPr>
+            <w:tcW w:w="7261" w:type="dxa"/>
+          </w:tcPr>
+          <w:p>
+            <w:r>
+              <w:t>Select all components</w:t>
+            </w:r>
+          </w:p>
+        </w:tc>
+      </w:tr>
+      <w:tr>
+        <w:tc>
+          <w:tcPr>
+            <w:tcW w:w="1951" w:type="dxa"/>
+          </w:tcPr>
+          <w:p>
+            <w:r>
+              <w:t>Cursor Keys</w:t>
+            </w:r>
+          </w:p>
+        </w:tc>
+        <w:tc>
+          <w:tcPr>
+            <w:tcW w:w="7261" w:type="dxa"/>
+          </w:tcPr>
+          <w:p>
+            <w:r>
+              <w:t>Move current selection frame one unit or one pixel (ALT held down)</w:t>
+            </w:r>
+          </w:p>
+        </w:tc>
+      </w:tr>
+      <w:tr>
+        <w:tc>
+          <w:tcPr>
+            <w:tcW w:w="1951" w:type="dxa"/>
+          </w:tcPr>
+          <w:p>
+            <w:r>
+              <w:t>Delete</w:t>
+            </w:r>
+          </w:p>
+        </w:tc>
+        <w:tc>
+          <w:tcPr>
+            <w:tcW w:w="7261" w:type="dxa"/>
+          </w:tcPr>
+          <w:p>
+            <w:r>
+              <w:t>Delete current selection</w:t>
+            </w:r>
+          </w:p>
+        </w:tc>
+      </w:tr>
+    </w:tbl>
+    <w:p/>
+    <w:p>
+      <w:pPr>
         <w:pStyle w:val="berschrift1"/>
       </w:pPr>
       <w:bookmarkStart w:id="61" w:name="_Toc239153232"/>
@@ -15605,11 +15917,12 @@
           <w:noProof/>
           <w:lang w:val="de-CH" w:eastAsia="de-CH" w:bidi="ar-SA"/>
         </w:rPr>
+        <w:lastRenderedPageBreak/>
         <w:drawing>
           <wp:inline distT="0" distB="0" distL="0" distR="0">
-            <wp:extent cx="5307330" cy="3507799"/>
-            <wp:effectExtent l="19050" t="0" r="7620" b="0"/>
-            <wp:docPr id="20" name="Grafik 19" descr="WMInspector.jpg"/>
+            <wp:extent cx="5760720" cy="3114040"/>
+            <wp:effectExtent l="19050" t="0" r="0" b="0"/>
+            <wp:docPr id="4" name="Grafik 3" descr="Inspector.bmp"/>
             <wp:cNvGraphicFramePr>
               <a:graphicFrameLocks xmlns:a="http://schemas.openxmlformats.org/drawingml/2006/main" noChangeAspect="1"/>
             </wp:cNvGraphicFramePr>
@@ -15617,7 +15930,7 @@
               <a:graphicData uri="http://schemas.openxmlformats.org/drawingml/2006/picture">
                 <pic:pic xmlns:pic="http://schemas.openxmlformats.org/drawingml/2006/picture">
                   <pic:nvPicPr>
-                    <pic:cNvPr id="0" name="WMInspector.jpg"/>
+                    <pic:cNvPr id="0" name="Inspector.bmp"/>
                     <pic:cNvPicPr/>
                   </pic:nvPicPr>
                   <pic:blipFill>
@@ -15629,7 +15942,7 @@
                   <pic:spPr>
                     <a:xfrm>
                       <a:off x="0" y="0"/>
-                      <a:ext cx="5305576" cy="3506639"/>
+                      <a:ext cx="5760720" cy="3114040"/>
                     </a:xfrm>
                     <a:prstGeom prst="rect">
                       <a:avLst/>
@@ -15672,7 +15985,6 @@
       <w:bookmarkStart w:id="65" w:name="_Ref239157109"/>
       <w:bookmarkStart w:id="66" w:name="_Ref239157111"/>
       <w:r>
-        <w:lastRenderedPageBreak/>
         <w:t>Repository</w:t>
       </w:r>
       <w:r>
@@ -15723,6 +16035,7 @@
     <w:p>
       <w:pPr>
         <w:keepNext/>
+        <w:jc w:val="center"/>
       </w:pPr>
       <w:r>
         <w:rPr>
@@ -15731,9 +16044,9 @@
         </w:rPr>
         <w:drawing>
           <wp:inline distT="0" distB="0" distL="0" distR="0">
-            <wp:extent cx="5307267" cy="2916306"/>
-            <wp:effectExtent l="19050" t="0" r="7683" b="0"/>
-            <wp:docPr id="21" name="Grafik 20" descr="WMLibraries.jpg"/>
+            <wp:extent cx="4295775" cy="2610091"/>
+            <wp:effectExtent l="19050" t="0" r="9525" b="0"/>
+            <wp:docPr id="3" name="Grafik 2" descr="WMRepositories.bmp"/>
             <wp:cNvGraphicFramePr>
               <a:graphicFrameLocks xmlns:a="http://schemas.openxmlformats.org/drawingml/2006/main" noChangeAspect="1"/>
             </wp:cNvGraphicFramePr>
@@ -15741,7 +16054,7 @@
               <a:graphicData uri="http://schemas.openxmlformats.org/drawingml/2006/picture">
                 <pic:pic xmlns:pic="http://schemas.openxmlformats.org/drawingml/2006/picture">
                   <pic:nvPicPr>
-                    <pic:cNvPr id="0" name="WMLibraries.jpg"/>
+                    <pic:cNvPr id="0" name="WMRepositories.bmp"/>
                     <pic:cNvPicPr/>
                   </pic:nvPicPr>
                   <pic:blipFill>
@@ -15753,7 +16066,7 @@
                   <pic:spPr>
                     <a:xfrm>
                       <a:off x="0" y="0"/>
-                      <a:ext cx="5312596" cy="2919234"/>
+                      <a:ext cx="4300079" cy="2612706"/>
                     </a:xfrm>
                     <a:prstGeom prst="rect">
                       <a:avLst/>
@@ -15844,6 +16157,7 @@
         <w:pStyle w:val="berschrift2"/>
       </w:pPr>
       <w:r>
+        <w:lastRenderedPageBreak/>
         <w:t xml:space="preserve"> </w:t>
       </w:r>
       <w:bookmarkStart w:id="70" w:name="_Toc239153237"/>
@@ -16582,7 +16896,6 @@
                 <w:color w:val="0070C0"/>
                 <w:sz w:val="20"/>
               </w:rPr>
-              <w:lastRenderedPageBreak/>
               <w:t>14</w:t>
             </w:r>
           </w:p>
@@ -17939,6 +18252,7 @@
                 <w:color w:val="0070C0"/>
                 <w:sz w:val="20"/>
               </w:rPr>
+              <w:lastRenderedPageBreak/>
               <w:t>12</w:t>
             </w:r>
           </w:p>
@@ -20724,6 +21038,232 @@
 <file path=word/numbering.xml><?xml version="1.0" encoding="utf-8"?>
 <w:numbering xmlns:ve="http://schemas.openxmlformats.org/markup-compatibility/2006" xmlns:o="urn:schemas-microsoft-com:office:office" xmlns:r="http://schemas.openxmlformats.org/officeDocument/2006/relationships" xmlns:m="http://schemas.openxmlformats.org/officeDocument/2006/math" xmlns:v="urn:schemas-microsoft-com:vml" xmlns:wp="http://schemas.openxmlformats.org/drawingml/2006/wordprocessingDrawing" xmlns:w10="urn:schemas-microsoft-com:office:word" xmlns:w="http://schemas.openxmlformats.org/wordprocessingml/2006/main" xmlns:wne="http://schemas.microsoft.com/office/word/2006/wordml">
   <w:abstractNum w:abstractNumId="0">
+    <w:nsid w:val="33B563D9"/>
+    <w:multiLevelType w:val="hybridMultilevel"/>
+    <w:tmpl w:val="B206FD02"/>
+    <w:lvl w:ilvl="0" w:tplc="08070001">
+      <w:start w:val="1"/>
+      <w:numFmt w:val="bullet"/>
+      <w:lvlText w:val=""/>
+      <w:lvlJc w:val="left"/>
+      <w:pPr>
+        <w:ind w:left="720" w:hanging="360"/>
+      </w:pPr>
+      <w:rPr>
+        <w:rFonts w:ascii="Symbol" w:hAnsi="Symbol" w:hint="default"/>
+      </w:rPr>
+    </w:lvl>
+    <w:lvl w:ilvl="1" w:tplc="08070003" w:tentative="1">
+      <w:start w:val="1"/>
+      <w:numFmt w:val="bullet"/>
+      <w:lvlText w:val="o"/>
+      <w:lvlJc w:val="left"/>
+      <w:pPr>
+        <w:ind w:left="1440" w:hanging="360"/>
+      </w:pPr>
+      <w:rPr>
+        <w:rFonts w:ascii="Courier New" w:hAnsi="Courier New" w:cs="Courier New" w:hint="default"/>
+      </w:rPr>
+    </w:lvl>
+    <w:lvl w:ilvl="2" w:tplc="08070005" w:tentative="1">
+      <w:start w:val="1"/>
+      <w:numFmt w:val="bullet"/>
+      <w:lvlText w:val=""/>
+      <w:lvlJc w:val="left"/>
+      <w:pPr>
+        <w:ind w:left="2160" w:hanging="360"/>
+      </w:pPr>
+      <w:rPr>
+        <w:rFonts w:ascii="Wingdings" w:hAnsi="Wingdings" w:hint="default"/>
+      </w:rPr>
+    </w:lvl>
+    <w:lvl w:ilvl="3" w:tplc="08070001" w:tentative="1">
+      <w:start w:val="1"/>
+      <w:numFmt w:val="bullet"/>
+      <w:lvlText w:val=""/>
+      <w:lvlJc w:val="left"/>
+      <w:pPr>
+        <w:ind w:left="2880" w:hanging="360"/>
+      </w:pPr>
+      <w:rPr>
+        <w:rFonts w:ascii="Symbol" w:hAnsi="Symbol" w:hint="default"/>
+      </w:rPr>
+    </w:lvl>
+    <w:lvl w:ilvl="4" w:tplc="08070003" w:tentative="1">
+      <w:start w:val="1"/>
+      <w:numFmt w:val="bullet"/>
+      <w:lvlText w:val="o"/>
+      <w:lvlJc w:val="left"/>
+      <w:pPr>
+        <w:ind w:left="3600" w:hanging="360"/>
+      </w:pPr>
+      <w:rPr>
+        <w:rFonts w:ascii="Courier New" w:hAnsi="Courier New" w:cs="Courier New" w:hint="default"/>
+      </w:rPr>
+    </w:lvl>
+    <w:lvl w:ilvl="5" w:tplc="08070005" w:tentative="1">
+      <w:start w:val="1"/>
+      <w:numFmt w:val="bullet"/>
+      <w:lvlText w:val=""/>
+      <w:lvlJc w:val="left"/>
+      <w:pPr>
+        <w:ind w:left="4320" w:hanging="360"/>
+      </w:pPr>
+      <w:rPr>
+        <w:rFonts w:ascii="Wingdings" w:hAnsi="Wingdings" w:hint="default"/>
+      </w:rPr>
+    </w:lvl>
+    <w:lvl w:ilvl="6" w:tplc="08070001" w:tentative="1">
+      <w:start w:val="1"/>
+      <w:numFmt w:val="bullet"/>
+      <w:lvlText w:val=""/>
+      <w:lvlJc w:val="left"/>
+      <w:pPr>
+        <w:ind w:left="5040" w:hanging="360"/>
+      </w:pPr>
+      <w:rPr>
+        <w:rFonts w:ascii="Symbol" w:hAnsi="Symbol" w:hint="default"/>
+      </w:rPr>
+    </w:lvl>
+    <w:lvl w:ilvl="7" w:tplc="08070003" w:tentative="1">
+      <w:start w:val="1"/>
+      <w:numFmt w:val="bullet"/>
+      <w:lvlText w:val="o"/>
+      <w:lvlJc w:val="left"/>
+      <w:pPr>
+        <w:ind w:left="5760" w:hanging="360"/>
+      </w:pPr>
+      <w:rPr>
+        <w:rFonts w:ascii="Courier New" w:hAnsi="Courier New" w:cs="Courier New" w:hint="default"/>
+      </w:rPr>
+    </w:lvl>
+    <w:lvl w:ilvl="8" w:tplc="08070005" w:tentative="1">
+      <w:start w:val="1"/>
+      <w:numFmt w:val="bullet"/>
+      <w:lvlText w:val=""/>
+      <w:lvlJc w:val="left"/>
+      <w:pPr>
+        <w:ind w:left="6480" w:hanging="360"/>
+      </w:pPr>
+      <w:rPr>
+        <w:rFonts w:ascii="Wingdings" w:hAnsi="Wingdings" w:hint="default"/>
+      </w:rPr>
+    </w:lvl>
+  </w:abstractNum>
+  <w:abstractNum w:abstractNumId="1">
+    <w:nsid w:val="3CA367F5"/>
+    <w:multiLevelType w:val="hybridMultilevel"/>
+    <w:tmpl w:val="DA0A6B1A"/>
+    <w:lvl w:ilvl="0" w:tplc="08070001">
+      <w:start w:val="1"/>
+      <w:numFmt w:val="bullet"/>
+      <w:lvlText w:val=""/>
+      <w:lvlJc w:val="left"/>
+      <w:pPr>
+        <w:ind w:left="720" w:hanging="360"/>
+      </w:pPr>
+      <w:rPr>
+        <w:rFonts w:ascii="Symbol" w:hAnsi="Symbol" w:hint="default"/>
+      </w:rPr>
+    </w:lvl>
+    <w:lvl w:ilvl="1" w:tplc="08070003">
+      <w:start w:val="1"/>
+      <w:numFmt w:val="bullet"/>
+      <w:lvlText w:val="o"/>
+      <w:lvlJc w:val="left"/>
+      <w:pPr>
+        <w:ind w:left="1440" w:hanging="360"/>
+      </w:pPr>
+      <w:rPr>
+        <w:rFonts w:ascii="Courier New" w:hAnsi="Courier New" w:cs="Courier New" w:hint="default"/>
+      </w:rPr>
+    </w:lvl>
+    <w:lvl w:ilvl="2" w:tplc="08070005" w:tentative="1">
+      <w:start w:val="1"/>
+      <w:numFmt w:val="bullet"/>
+      <w:lvlText w:val=""/>
+      <w:lvlJc w:val="left"/>
+      <w:pPr>
+        <w:ind w:left="2160" w:hanging="360"/>
+      </w:pPr>
+      <w:rPr>
+        <w:rFonts w:ascii="Wingdings" w:hAnsi="Wingdings" w:hint="default"/>
+      </w:rPr>
+    </w:lvl>
+    <w:lvl w:ilvl="3" w:tplc="08070001" w:tentative="1">
+      <w:start w:val="1"/>
+      <w:numFmt w:val="bullet"/>
+      <w:lvlText w:val=""/>
+      <w:lvlJc w:val="left"/>
+      <w:pPr>
+        <w:ind w:left="2880" w:hanging="360"/>
+      </w:pPr>
+      <w:rPr>
+        <w:rFonts w:ascii="Symbol" w:hAnsi="Symbol" w:hint="default"/>
+      </w:rPr>
+    </w:lvl>
+    <w:lvl w:ilvl="4" w:tplc="08070003" w:tentative="1">
+      <w:start w:val="1"/>
+      <w:numFmt w:val="bullet"/>
+      <w:lvlText w:val="o"/>
+      <w:lvlJc w:val="left"/>
+      <w:pPr>
+        <w:ind w:left="3600" w:hanging="360"/>
+      </w:pPr>
+      <w:rPr>
+        <w:rFonts w:ascii="Courier New" w:hAnsi="Courier New" w:cs="Courier New" w:hint="default"/>
+      </w:rPr>
+    </w:lvl>
+    <w:lvl w:ilvl="5" w:tplc="08070005" w:tentative="1">
+      <w:start w:val="1"/>
+      <w:numFmt w:val="bullet"/>
+      <w:lvlText w:val=""/>
+      <w:lvlJc w:val="left"/>
+      <w:pPr>
+        <w:ind w:left="4320" w:hanging="360"/>
+      </w:pPr>
+      <w:rPr>
+        <w:rFonts w:ascii="Wingdings" w:hAnsi="Wingdings" w:hint="default"/>
+      </w:rPr>
+    </w:lvl>
+    <w:lvl w:ilvl="6" w:tplc="08070001" w:tentative="1">
+      <w:start w:val="1"/>
+      <w:numFmt w:val="bullet"/>
+      <w:lvlText w:val=""/>
+      <w:lvlJc w:val="left"/>
+      <w:pPr>
+        <w:ind w:left="5040" w:hanging="360"/>
+      </w:pPr>
+      <w:rPr>
+        <w:rFonts w:ascii="Symbol" w:hAnsi="Symbol" w:hint="default"/>
+      </w:rPr>
+    </w:lvl>
+    <w:lvl w:ilvl="7" w:tplc="08070003" w:tentative="1">
+      <w:start w:val="1"/>
+      <w:numFmt w:val="bullet"/>
+      <w:lvlText w:val="o"/>
+      <w:lvlJc w:val="left"/>
+      <w:pPr>
+        <w:ind w:left="5760" w:hanging="360"/>
+      </w:pPr>
+      <w:rPr>
+        <w:rFonts w:ascii="Courier New" w:hAnsi="Courier New" w:cs="Courier New" w:hint="default"/>
+      </w:rPr>
+    </w:lvl>
+    <w:lvl w:ilvl="8" w:tplc="08070005" w:tentative="1">
+      <w:start w:val="1"/>
+      <w:numFmt w:val="bullet"/>
+      <w:lvlText w:val=""/>
+      <w:lvlJc w:val="left"/>
+      <w:pPr>
+        <w:ind w:left="6480" w:hanging="360"/>
+      </w:pPr>
+      <w:rPr>
+        <w:rFonts w:ascii="Wingdings" w:hAnsi="Wingdings" w:hint="default"/>
+      </w:rPr>
+    </w:lvl>
+  </w:abstractNum>
+  <w:abstractNum w:abstractNumId="2">
     <w:nsid w:val="407D3526"/>
     <w:multiLevelType w:val="multilevel"/>
     <w:tmpl w:val="08070025"/>
@@ -20818,7 +21358,7 @@
       </w:pPr>
     </w:lvl>
   </w:abstractNum>
-  <w:abstractNum w:abstractNumId="1">
+  <w:abstractNum w:abstractNumId="3">
     <w:nsid w:val="46612BD1"/>
     <w:multiLevelType w:val="hybridMultilevel"/>
     <w:tmpl w:val="650C134A"/>
@@ -20931,7 +21471,7 @@
       </w:rPr>
     </w:lvl>
   </w:abstractNum>
-  <w:abstractNum w:abstractNumId="2">
+  <w:abstractNum w:abstractNumId="4">
     <w:nsid w:val="73776F2F"/>
     <w:multiLevelType w:val="hybridMultilevel"/>
     <w:tmpl w:val="43462CC2"/>
@@ -21045,13 +21585,19 @@
     </w:lvl>
   </w:abstractNum>
   <w:num w:numId="1">
-    <w:abstractNumId w:val="1"/>
+    <w:abstractNumId w:val="3"/>
   </w:num>
   <w:num w:numId="2">
+    <w:abstractNumId w:val="2"/>
+  </w:num>
+  <w:num w:numId="3">
+    <w:abstractNumId w:val="4"/>
+  </w:num>
+  <w:num w:numId="4">
     <w:abstractNumId w:val="0"/>
   </w:num>
-  <w:num w:numId="3">
-    <w:abstractNumId w:val="2"/>
+  <w:num w:numId="5">
+    <w:abstractNumId w:val="1"/>
   </w:num>
 </w:numbering>
 </file>
@@ -21463,7 +22009,6 @@
   <w:style w:type="character" w:default="1" w:styleId="Absatz-Standardschriftart">
     <w:name w:val="Default Paragraph Font"/>
     <w:uiPriority w:val="1"/>
-    <w:semiHidden/>
     <w:unhideWhenUsed/>
   </w:style>
   <w:style w:type="table" w:default="1" w:styleId="NormaleTabelle">
@@ -23690,6 +24235,13 @@
     <dgm:pt modelId="{A55EFDCC-EF63-431E-8EA6-C6314EE5C655}" type="pres">
       <dgm:prSet presAssocID="{0BD2C561-0FBA-4CFA-BCBE-74D52DF818A6}" presName="Name19" presStyleLbl="parChTrans1D4" presStyleIdx="1" presStyleCnt="4"/>
       <dgm:spPr/>
+      <dgm:t>
+        <a:bodyPr/>
+        <a:lstStyle/>
+        <a:p>
+          <a:endParaRPr lang="de-CH"/>
+        </a:p>
+      </dgm:t>
     </dgm:pt>
     <dgm:pt modelId="{5BECFA4E-1857-44C1-A566-E90BD1841E1D}" type="pres">
       <dgm:prSet presAssocID="{B84964E9-EFA0-4878-B05F-5E4991CB17D1}" presName="Name21" presStyleCnt="0"/>
@@ -23713,6 +24265,13 @@
     <dgm:pt modelId="{CEE7046D-4BA8-4476-B777-3819A1BD85D0}" type="pres">
       <dgm:prSet presAssocID="{C26588E1-5E5A-432C-AC0C-F7C452316A96}" presName="Name19" presStyleLbl="parChTrans1D4" presStyleIdx="2" presStyleCnt="4"/>
       <dgm:spPr/>
+      <dgm:t>
+        <a:bodyPr/>
+        <a:lstStyle/>
+        <a:p>
+          <a:endParaRPr lang="de-CH"/>
+        </a:p>
+      </dgm:t>
     </dgm:pt>
     <dgm:pt modelId="{528B1E77-E235-4146-8182-F50DDEAF423B}" type="pres">
       <dgm:prSet presAssocID="{A1D653D2-BC1D-404C-9ACF-33D2BAD8F9A0}" presName="Name21" presStyleCnt="0"/>
@@ -23875,80 +24434,80 @@
     </dgm:pt>
   </dgm:ptLst>
   <dgm:cxnLst>
-    <dgm:cxn modelId="{B7709AD2-C572-4103-99B7-00306551AE6C}" type="presOf" srcId="{9B1266AF-67CF-40FB-B7E1-37B2AC336B47}" destId="{C43FE8F7-E007-4E87-9BAE-45BE3D769F97}" srcOrd="0" destOrd="0" presId="urn:microsoft.com/office/officeart/2005/8/layout/hierarchy6"/>
-    <dgm:cxn modelId="{B1918A35-5D48-469F-B852-919DEE45EE89}" type="presOf" srcId="{C26588E1-5E5A-432C-AC0C-F7C452316A96}" destId="{CEE7046D-4BA8-4476-B777-3819A1BD85D0}" srcOrd="0" destOrd="0" presId="urn:microsoft.com/office/officeart/2005/8/layout/hierarchy6"/>
+    <dgm:cxn modelId="{6D20F159-B079-4D09-835F-A220F22C4AF6}" type="presOf" srcId="{BBCD066A-796A-4B71-AC97-656F232D3923}" destId="{E9F1A644-C28F-4754-9A26-564C5CE2225E}" srcOrd="0" destOrd="0" presId="urn:microsoft.com/office/officeart/2005/8/layout/hierarchy6"/>
     <dgm:cxn modelId="{001C0C16-DFE0-4D56-8F5F-A5A5AB6F3CAD}" srcId="{A18D2CB9-DFB0-4BA8-A8C9-1F430B127F01}" destId="{A5EB071F-E40A-4C15-8A19-AF322F01A340}" srcOrd="3" destOrd="0" parTransId="{A1BF241B-6082-4BE1-86C4-BD1E9C41EAA6}" sibTransId="{8627E760-AEAE-469B-892D-2F08F64D8C81}"/>
-    <dgm:cxn modelId="{4E1E3F38-6F72-4791-A677-08058159046B}" type="presOf" srcId="{531D6F65-58DF-4F26-A942-B99E61375AF9}" destId="{0913B254-5A40-41C6-84A6-7F6B62106CCE}" srcOrd="0" destOrd="0" presId="urn:microsoft.com/office/officeart/2005/8/layout/hierarchy6"/>
-    <dgm:cxn modelId="{44576B4A-A852-4407-8190-664EEECA24AF}" type="presOf" srcId="{0BD2C561-0FBA-4CFA-BCBE-74D52DF818A6}" destId="{A55EFDCC-EF63-431E-8EA6-C6314EE5C655}" srcOrd="0" destOrd="0" presId="urn:microsoft.com/office/officeart/2005/8/layout/hierarchy6"/>
-    <dgm:cxn modelId="{BC12BA79-2341-4C3E-953B-A0CCD3DDFDBF}" type="presOf" srcId="{57FAF4AA-1C32-42AE-B897-A3EB8FD189B4}" destId="{C60B4C7E-B80C-4E8C-B5D1-B8AE5E0406CB}" srcOrd="0" destOrd="0" presId="urn:microsoft.com/office/officeart/2005/8/layout/hierarchy6"/>
+    <dgm:cxn modelId="{5DB9C593-4400-4E3B-A9F7-E79C2D6813FF}" type="presOf" srcId="{0BD2C561-0FBA-4CFA-BCBE-74D52DF818A6}" destId="{A55EFDCC-EF63-431E-8EA6-C6314EE5C655}" srcOrd="0" destOrd="0" presId="urn:microsoft.com/office/officeart/2005/8/layout/hierarchy6"/>
     <dgm:cxn modelId="{87293DF7-25B8-4760-9ED0-792C0C8C629C}" srcId="{9B1266AF-67CF-40FB-B7E1-37B2AC336B47}" destId="{BBCD066A-796A-4B71-AC97-656F232D3923}" srcOrd="0" destOrd="0" parTransId="{E24393AB-24FA-4EF6-BE9F-F3B591D654D1}" sibTransId="{FF16D740-F395-4B0F-A60C-8D463B9DA1E1}"/>
-    <dgm:cxn modelId="{041C3F42-191D-4A74-9F30-EDC1319116A3}" type="presOf" srcId="{A5EB071F-E40A-4C15-8A19-AF322F01A340}" destId="{96FDB6E6-6AB9-4B39-BF99-33F583AE8DB9}" srcOrd="0" destOrd="0" presId="urn:microsoft.com/office/officeart/2005/8/layout/hierarchy6"/>
-    <dgm:cxn modelId="{D124945E-4FEE-4F30-AC03-A9C724E08B52}" type="presOf" srcId="{E24393AB-24FA-4EF6-BE9F-F3B591D654D1}" destId="{734A03DC-845A-4542-BD35-ABF07853D32B}" srcOrd="0" destOrd="0" presId="urn:microsoft.com/office/officeart/2005/8/layout/hierarchy6"/>
-    <dgm:cxn modelId="{8955A7EA-2771-4DC3-A3F2-D702C0262B22}" type="presOf" srcId="{A1D653D2-BC1D-404C-9ACF-33D2BAD8F9A0}" destId="{500D7C12-DC1A-4C11-BDD6-49091A64DC5F}" srcOrd="0" destOrd="0" presId="urn:microsoft.com/office/officeart/2005/8/layout/hierarchy6"/>
+    <dgm:cxn modelId="{8B496728-FF04-4588-8E09-FAF42A31A5D0}" type="presOf" srcId="{A1D653D2-BC1D-404C-9ACF-33D2BAD8F9A0}" destId="{500D7C12-DC1A-4C11-BDD6-49091A64DC5F}" srcOrd="0" destOrd="0" presId="urn:microsoft.com/office/officeart/2005/8/layout/hierarchy6"/>
+    <dgm:cxn modelId="{98F44B0D-F150-43F5-A01F-74099FA7CC4D}" type="presOf" srcId="{A5EB071F-E40A-4C15-8A19-AF322F01A340}" destId="{8B8EA465-75B3-4861-B993-058FE389A815}" srcOrd="1" destOrd="0" presId="urn:microsoft.com/office/officeart/2005/8/layout/hierarchy6"/>
     <dgm:cxn modelId="{C151D90B-9CBF-4368-805C-BCCCB9CC59E5}" srcId="{531D6F65-58DF-4F26-A942-B99E61375AF9}" destId="{B3064BC2-6ED7-4F45-BD7B-DB7C21838B0E}" srcOrd="0" destOrd="0" parTransId="{CFFF5DDC-9937-4F80-804D-AEB504901D13}" sibTransId="{B9E10212-CAE2-4B9F-8B6F-99363B803C9B}"/>
+    <dgm:cxn modelId="{8047BE90-B751-48B6-A742-9304D4D20168}" type="presOf" srcId="{B3064BC2-6ED7-4F45-BD7B-DB7C21838B0E}" destId="{54D53E47-BCCF-4951-9D83-42E77D2D55BE}" srcOrd="0" destOrd="0" presId="urn:microsoft.com/office/officeart/2005/8/layout/hierarchy6"/>
+    <dgm:cxn modelId="{26A6E0CC-7C14-4129-8889-0326557A3F3C}" type="presOf" srcId="{FCC68355-53EE-47B0-930E-22D25A5884EC}" destId="{180A6C9B-84E6-483D-B5EA-125A8DE92952}" srcOrd="0" destOrd="0" presId="urn:microsoft.com/office/officeart/2005/8/layout/hierarchy6"/>
+    <dgm:cxn modelId="{6EB4D415-2412-443B-99DB-6882CDAD2A7F}" type="presOf" srcId="{531D6F65-58DF-4F26-A942-B99E61375AF9}" destId="{0913B254-5A40-41C6-84A6-7F6B62106CCE}" srcOrd="0" destOrd="0" presId="urn:microsoft.com/office/officeart/2005/8/layout/hierarchy6"/>
     <dgm:cxn modelId="{ADAA374B-B832-4E98-A076-19FA7C1D57FC}" srcId="{BBCD066A-796A-4B71-AC97-656F232D3923}" destId="{C6B5FC50-CCDE-43A1-BC84-4B45C4462804}" srcOrd="2" destOrd="0" parTransId="{FCC68355-53EE-47B0-930E-22D25A5884EC}" sibTransId="{01453E68-BFBD-4145-9736-8159383F0BBE}"/>
-    <dgm:cxn modelId="{936C8C12-13B2-4B41-80A1-C852F6EA45AE}" type="presOf" srcId="{B3064BC2-6ED7-4F45-BD7B-DB7C21838B0E}" destId="{54D53E47-BCCF-4951-9D83-42E77D2D55BE}" srcOrd="0" destOrd="0" presId="urn:microsoft.com/office/officeart/2005/8/layout/hierarchy6"/>
-    <dgm:cxn modelId="{A5BEA048-C15C-43C8-AC12-280AAB8539D5}" type="presOf" srcId="{E8839C1D-3F8E-45DF-9FF1-70FF97F0F85B}" destId="{B6F51535-4677-4B57-8D44-DF9EB6A71DEA}" srcOrd="0" destOrd="0" presId="urn:microsoft.com/office/officeart/2005/8/layout/hierarchy6"/>
+    <dgm:cxn modelId="{A39CBCAF-01F7-4C2E-905C-E2125A2D894F}" type="presOf" srcId="{C26588E1-5E5A-432C-AC0C-F7C452316A96}" destId="{CEE7046D-4BA8-4476-B777-3819A1BD85D0}" srcOrd="0" destOrd="0" presId="urn:microsoft.com/office/officeart/2005/8/layout/hierarchy6"/>
     <dgm:cxn modelId="{419298AE-920E-4BBA-A727-F43AA37A6543}" srcId="{BBCD066A-796A-4B71-AC97-656F232D3923}" destId="{A1D653D2-BC1D-404C-9ACF-33D2BAD8F9A0}" srcOrd="1" destOrd="0" parTransId="{C26588E1-5E5A-432C-AC0C-F7C452316A96}" sibTransId="{85783700-E852-4176-BEF3-1B1D5D2CEE70}"/>
-    <dgm:cxn modelId="{16BA24D8-040A-49C2-B257-A218E300C66F}" type="presOf" srcId="{BBCD066A-796A-4B71-AC97-656F232D3923}" destId="{E9F1A644-C28F-4754-9A26-564C5CE2225E}" srcOrd="0" destOrd="0" presId="urn:microsoft.com/office/officeart/2005/8/layout/hierarchy6"/>
-    <dgm:cxn modelId="{3862F309-60D4-42C3-8DD4-75FB210C5EE6}" type="presOf" srcId="{17546872-80A4-40A6-942F-096A90C59B55}" destId="{54AAFB2A-C1DB-4458-B73F-DAFDB95F38AB}" srcOrd="0" destOrd="0" presId="urn:microsoft.com/office/officeart/2005/8/layout/hierarchy6"/>
-    <dgm:cxn modelId="{E33FB8CD-F932-4988-BCD3-82BCE9C1B953}" type="presOf" srcId="{A18D2CB9-DFB0-4BA8-A8C9-1F430B127F01}" destId="{A8B7CBBE-F3DF-437E-AC1A-0511EE6B2CD1}" srcOrd="0" destOrd="0" presId="urn:microsoft.com/office/officeart/2005/8/layout/hierarchy6"/>
+    <dgm:cxn modelId="{23AA4CC7-1122-41E3-BDE9-091878304D4E}" type="presOf" srcId="{9B1266AF-67CF-40FB-B7E1-37B2AC336B47}" destId="{C43FE8F7-E007-4E87-9BAE-45BE3D769F97}" srcOrd="0" destOrd="0" presId="urn:microsoft.com/office/officeart/2005/8/layout/hierarchy6"/>
+    <dgm:cxn modelId="{AFB7882B-33B3-4684-A363-36095C2EBCCA}" type="presOf" srcId="{E8839C1D-3F8E-45DF-9FF1-70FF97F0F85B}" destId="{B6F51535-4677-4B57-8D44-DF9EB6A71DEA}" srcOrd="0" destOrd="0" presId="urn:microsoft.com/office/officeart/2005/8/layout/hierarchy6"/>
     <dgm:cxn modelId="{2807AB28-AA5E-4FE8-9F4C-7FCFEF975CAC}" srcId="{B3064BC2-6ED7-4F45-BD7B-DB7C21838B0E}" destId="{9B1266AF-67CF-40FB-B7E1-37B2AC336B47}" srcOrd="0" destOrd="0" parTransId="{57FAF4AA-1C32-42AE-B897-A3EB8FD189B4}" sibTransId="{4D01B782-25C8-44D0-9111-F8199DE76F35}"/>
-    <dgm:cxn modelId="{51381371-FF0E-4AF3-B2B7-6E4BB3A79FDA}" type="presOf" srcId="{B84964E9-EFA0-4878-B05F-5E4991CB17D1}" destId="{46A3140F-2A24-431A-B4FE-79B83B815A31}" srcOrd="0" destOrd="0" presId="urn:microsoft.com/office/officeart/2005/8/layout/hierarchy6"/>
-    <dgm:cxn modelId="{408E7C5D-ADA2-4C0B-9C96-FDA4E7045270}" type="presOf" srcId="{E8839C1D-3F8E-45DF-9FF1-70FF97F0F85B}" destId="{5D2381D3-32DF-4ACB-BD92-A8AA1C75733A}" srcOrd="1" destOrd="0" presId="urn:microsoft.com/office/officeart/2005/8/layout/hierarchy6"/>
+    <dgm:cxn modelId="{7130348D-301C-415C-B819-9B46B2EA3968}" type="presOf" srcId="{E8839C1D-3F8E-45DF-9FF1-70FF97F0F85B}" destId="{5D2381D3-32DF-4ACB-BD92-A8AA1C75733A}" srcOrd="1" destOrd="0" presId="urn:microsoft.com/office/officeart/2005/8/layout/hierarchy6"/>
+    <dgm:cxn modelId="{B294BE5C-1BEF-4648-9AA0-C72185338205}" srcId="{A18D2CB9-DFB0-4BA8-A8C9-1F430B127F01}" destId="{E8839C1D-3F8E-45DF-9FF1-70FF97F0F85B}" srcOrd="2" destOrd="0" parTransId="{67BDB16D-0DB7-4FE3-A2CA-F532CDCEEF4C}" sibTransId="{D4A3A5B2-C60C-4965-833A-C6A529689FB4}"/>
     <dgm:cxn modelId="{A715FFE7-2673-471E-8110-51A7C533D9A7}" srcId="{BBCD066A-796A-4B71-AC97-656F232D3923}" destId="{B84964E9-EFA0-4878-B05F-5E4991CB17D1}" srcOrd="0" destOrd="0" parTransId="{0BD2C561-0FBA-4CFA-BCBE-74D52DF818A6}" sibTransId="{6E214C42-661A-49CE-AACC-0BC92676666D}"/>
-    <dgm:cxn modelId="{B294BE5C-1BEF-4648-9AA0-C72185338205}" srcId="{A18D2CB9-DFB0-4BA8-A8C9-1F430B127F01}" destId="{E8839C1D-3F8E-45DF-9FF1-70FF97F0F85B}" srcOrd="2" destOrd="0" parTransId="{67BDB16D-0DB7-4FE3-A2CA-F532CDCEEF4C}" sibTransId="{D4A3A5B2-C60C-4965-833A-C6A529689FB4}"/>
-    <dgm:cxn modelId="{6742D28D-BC2C-4CD5-BD9B-015F76AD427A}" type="presOf" srcId="{CFFF5DDC-9937-4F80-804D-AEB504901D13}" destId="{E61A7E5B-163C-48D3-ADFB-097457B234F5}" srcOrd="0" destOrd="0" presId="urn:microsoft.com/office/officeart/2005/8/layout/hierarchy6"/>
+    <dgm:cxn modelId="{6B9350CE-4494-4F85-8E86-8F94B98C3953}" type="presOf" srcId="{E24393AB-24FA-4EF6-BE9F-F3B591D654D1}" destId="{734A03DC-845A-4542-BD35-ABF07853D32B}" srcOrd="0" destOrd="0" presId="urn:microsoft.com/office/officeart/2005/8/layout/hierarchy6"/>
+    <dgm:cxn modelId="{BEA05E2D-5ED0-4712-A30C-695C424B094D}" type="presOf" srcId="{17546872-80A4-40A6-942F-096A90C59B55}" destId="{54AAFB2A-C1DB-4458-B73F-DAFDB95F38AB}" srcOrd="0" destOrd="0" presId="urn:microsoft.com/office/officeart/2005/8/layout/hierarchy6"/>
     <dgm:cxn modelId="{4A2949E3-C8DD-44BE-B3E2-0FC991546E5D}" srcId="{A18D2CB9-DFB0-4BA8-A8C9-1F430B127F01}" destId="{17546872-80A4-40A6-942F-096A90C59B55}" srcOrd="1" destOrd="0" parTransId="{64268506-7152-4314-8D6E-90B0C5D5C257}" sibTransId="{90479609-71D1-4566-B759-9C80FE2EFF1B}"/>
-    <dgm:cxn modelId="{FE8405B9-C810-4547-AF3C-0F62BFBE5CEC}" type="presOf" srcId="{A5EB071F-E40A-4C15-8A19-AF322F01A340}" destId="{8B8EA465-75B3-4861-B993-058FE389A815}" srcOrd="1" destOrd="0" presId="urn:microsoft.com/office/officeart/2005/8/layout/hierarchy6"/>
-    <dgm:cxn modelId="{A68C63D6-E9DD-4AC7-850D-37040D50F3BA}" type="presOf" srcId="{C6B5FC50-CCDE-43A1-BC84-4B45C4462804}" destId="{CF79E8DD-71CA-4801-8505-65374B617B7D}" srcOrd="0" destOrd="0" presId="urn:microsoft.com/office/officeart/2005/8/layout/hierarchy6"/>
-    <dgm:cxn modelId="{4F4C9675-78CD-4A5D-9E39-E68FAE9A12E8}" type="presOf" srcId="{FCC68355-53EE-47B0-930E-22D25A5884EC}" destId="{180A6C9B-84E6-483D-B5EA-125A8DE92952}" srcOrd="0" destOrd="0" presId="urn:microsoft.com/office/officeart/2005/8/layout/hierarchy6"/>
-    <dgm:cxn modelId="{1678787C-DBB0-4102-B615-F6E476C2F037}" type="presOf" srcId="{17546872-80A4-40A6-942F-096A90C59B55}" destId="{A78DA244-299C-4B4D-ACA9-3C2FB49FE7B2}" srcOrd="1" destOrd="0" presId="urn:microsoft.com/office/officeart/2005/8/layout/hierarchy6"/>
+    <dgm:cxn modelId="{AD432DBB-6DE2-47BE-A2B9-C25976812C48}" type="presOf" srcId="{57FAF4AA-1C32-42AE-B897-A3EB8FD189B4}" destId="{C60B4C7E-B80C-4E8C-B5D1-B8AE5E0406CB}" srcOrd="0" destOrd="0" presId="urn:microsoft.com/office/officeart/2005/8/layout/hierarchy6"/>
+    <dgm:cxn modelId="{3A0A7F8C-9F14-40B5-A3AC-2AB4F697BF8F}" type="presOf" srcId="{CFFF5DDC-9937-4F80-804D-AEB504901D13}" destId="{E61A7E5B-163C-48D3-ADFB-097457B234F5}" srcOrd="0" destOrd="0" presId="urn:microsoft.com/office/officeart/2005/8/layout/hierarchy6"/>
+    <dgm:cxn modelId="{175FFE32-D41D-43A4-84E5-C21B9C045FA3}" type="presOf" srcId="{B84964E9-EFA0-4878-B05F-5E4991CB17D1}" destId="{46A3140F-2A24-431A-B4FE-79B83B815A31}" srcOrd="0" destOrd="0" presId="urn:microsoft.com/office/officeart/2005/8/layout/hierarchy6"/>
+    <dgm:cxn modelId="{EDE1D65A-DDCB-4FAE-A31C-DE9F1957D92A}" type="presOf" srcId="{17546872-80A4-40A6-942F-096A90C59B55}" destId="{A78DA244-299C-4B4D-ACA9-3C2FB49FE7B2}" srcOrd="1" destOrd="0" presId="urn:microsoft.com/office/officeart/2005/8/layout/hierarchy6"/>
+    <dgm:cxn modelId="{7A99F65C-CE7E-4B90-B2E1-DC52BB482CA9}" type="presOf" srcId="{C6B5FC50-CCDE-43A1-BC84-4B45C4462804}" destId="{CF79E8DD-71CA-4801-8505-65374B617B7D}" srcOrd="0" destOrd="0" presId="urn:microsoft.com/office/officeart/2005/8/layout/hierarchy6"/>
     <dgm:cxn modelId="{05FF99D8-A774-4988-9232-4C3251884353}" srcId="{A18D2CB9-DFB0-4BA8-A8C9-1F430B127F01}" destId="{531D6F65-58DF-4F26-A942-B99E61375AF9}" srcOrd="0" destOrd="0" parTransId="{5FCBDFE3-DA7B-49EC-9988-2632E90B6D74}" sibTransId="{F30CA8A6-5D26-4F19-91C5-6B4364B65968}"/>
-    <dgm:cxn modelId="{DFCD50BB-DB5C-4F42-B909-8C9AE5D34590}" type="presParOf" srcId="{A8B7CBBE-F3DF-437E-AC1A-0511EE6B2CD1}" destId="{9F53B7B0-163C-44C4-BB46-04EB0CF1C925}" srcOrd="0" destOrd="0" presId="urn:microsoft.com/office/officeart/2005/8/layout/hierarchy6"/>
-    <dgm:cxn modelId="{0A468CCC-8919-465F-AFCF-44616FEB67D5}" type="presParOf" srcId="{9F53B7B0-163C-44C4-BB46-04EB0CF1C925}" destId="{5A65D308-7907-4B09-8C99-17BAD8484AA5}" srcOrd="0" destOrd="0" presId="urn:microsoft.com/office/officeart/2005/8/layout/hierarchy6"/>
-    <dgm:cxn modelId="{B2D0AE38-5EBC-4024-B998-2D8E3D967A4E}" type="presParOf" srcId="{9F53B7B0-163C-44C4-BB46-04EB0CF1C925}" destId="{92FA56F6-31A4-4572-8D17-136EAD808625}" srcOrd="1" destOrd="0" presId="urn:microsoft.com/office/officeart/2005/8/layout/hierarchy6"/>
-    <dgm:cxn modelId="{729563E0-3B26-400A-AEE6-28551C467985}" type="presParOf" srcId="{92FA56F6-31A4-4572-8D17-136EAD808625}" destId="{A5BFF004-B69F-41D1-98AD-F96E92A7C262}" srcOrd="0" destOrd="0" presId="urn:microsoft.com/office/officeart/2005/8/layout/hierarchy6"/>
-    <dgm:cxn modelId="{012D92FA-B578-46E5-9962-DF12C12C61E2}" type="presParOf" srcId="{A5BFF004-B69F-41D1-98AD-F96E92A7C262}" destId="{0913B254-5A40-41C6-84A6-7F6B62106CCE}" srcOrd="0" destOrd="0" presId="urn:microsoft.com/office/officeart/2005/8/layout/hierarchy6"/>
-    <dgm:cxn modelId="{760FC09B-5321-4362-A4E8-9124A14D8E4C}" type="presParOf" srcId="{A5BFF004-B69F-41D1-98AD-F96E92A7C262}" destId="{E8B07F89-EFDB-449F-AED2-D02DE60CBA2F}" srcOrd="1" destOrd="0" presId="urn:microsoft.com/office/officeart/2005/8/layout/hierarchy6"/>
-    <dgm:cxn modelId="{6385DB95-2766-4B2E-A456-E1A56808E472}" type="presParOf" srcId="{E8B07F89-EFDB-449F-AED2-D02DE60CBA2F}" destId="{E61A7E5B-163C-48D3-ADFB-097457B234F5}" srcOrd="0" destOrd="0" presId="urn:microsoft.com/office/officeart/2005/8/layout/hierarchy6"/>
-    <dgm:cxn modelId="{E42145F4-A22C-49A2-9C7F-FBA61550E5D4}" type="presParOf" srcId="{E8B07F89-EFDB-449F-AED2-D02DE60CBA2F}" destId="{51F179B9-D59D-49BC-82FA-968E5D0C6F46}" srcOrd="1" destOrd="0" presId="urn:microsoft.com/office/officeart/2005/8/layout/hierarchy6"/>
-    <dgm:cxn modelId="{C31436C1-3A66-429C-B069-4A10BE20076D}" type="presParOf" srcId="{51F179B9-D59D-49BC-82FA-968E5D0C6F46}" destId="{54D53E47-BCCF-4951-9D83-42E77D2D55BE}" srcOrd="0" destOrd="0" presId="urn:microsoft.com/office/officeart/2005/8/layout/hierarchy6"/>
-    <dgm:cxn modelId="{12825DAB-C3B6-42B8-B4D6-E1D106896588}" type="presParOf" srcId="{51F179B9-D59D-49BC-82FA-968E5D0C6F46}" destId="{3FBC8AAA-A6A2-4EEF-8727-D6C64736D0A1}" srcOrd="1" destOrd="0" presId="urn:microsoft.com/office/officeart/2005/8/layout/hierarchy6"/>
-    <dgm:cxn modelId="{853148E1-9B70-4927-8FA0-CD495DEC4C2B}" type="presParOf" srcId="{3FBC8AAA-A6A2-4EEF-8727-D6C64736D0A1}" destId="{C60B4C7E-B80C-4E8C-B5D1-B8AE5E0406CB}" srcOrd="0" destOrd="0" presId="urn:microsoft.com/office/officeart/2005/8/layout/hierarchy6"/>
-    <dgm:cxn modelId="{7161DBE5-6030-428B-B5C1-0D2A42D2702C}" type="presParOf" srcId="{3FBC8AAA-A6A2-4EEF-8727-D6C64736D0A1}" destId="{13EA29DB-30F0-4B1B-BEB5-0696D48AB279}" srcOrd="1" destOrd="0" presId="urn:microsoft.com/office/officeart/2005/8/layout/hierarchy6"/>
-    <dgm:cxn modelId="{6C3782A7-9885-4444-A51D-55339F87509A}" type="presParOf" srcId="{13EA29DB-30F0-4B1B-BEB5-0696D48AB279}" destId="{C43FE8F7-E007-4E87-9BAE-45BE3D769F97}" srcOrd="0" destOrd="0" presId="urn:microsoft.com/office/officeart/2005/8/layout/hierarchy6"/>
-    <dgm:cxn modelId="{D49F074C-D985-4DB1-A195-2AD26CD6B71C}" type="presParOf" srcId="{13EA29DB-30F0-4B1B-BEB5-0696D48AB279}" destId="{D59DD984-CBAE-40F6-B8F4-E4C1984126C4}" srcOrd="1" destOrd="0" presId="urn:microsoft.com/office/officeart/2005/8/layout/hierarchy6"/>
-    <dgm:cxn modelId="{645D4BA5-2BB8-4B4E-B9D5-6D42D45C7966}" type="presParOf" srcId="{D59DD984-CBAE-40F6-B8F4-E4C1984126C4}" destId="{734A03DC-845A-4542-BD35-ABF07853D32B}" srcOrd="0" destOrd="0" presId="urn:microsoft.com/office/officeart/2005/8/layout/hierarchy6"/>
-    <dgm:cxn modelId="{DAA65347-8186-4515-B3AA-190CBC6044ED}" type="presParOf" srcId="{D59DD984-CBAE-40F6-B8F4-E4C1984126C4}" destId="{B3D98142-1F6D-4A9F-BAB2-AC2B17ED8A88}" srcOrd="1" destOrd="0" presId="urn:microsoft.com/office/officeart/2005/8/layout/hierarchy6"/>
-    <dgm:cxn modelId="{80B48DD9-D750-4814-B767-FAB965E91751}" type="presParOf" srcId="{B3D98142-1F6D-4A9F-BAB2-AC2B17ED8A88}" destId="{E9F1A644-C28F-4754-9A26-564C5CE2225E}" srcOrd="0" destOrd="0" presId="urn:microsoft.com/office/officeart/2005/8/layout/hierarchy6"/>
-    <dgm:cxn modelId="{8CD1E912-CD34-4B26-874E-BA65FF9404BF}" type="presParOf" srcId="{B3D98142-1F6D-4A9F-BAB2-AC2B17ED8A88}" destId="{9313BD3F-F393-4B21-AB66-3EEA1BA53DF4}" srcOrd="1" destOrd="0" presId="urn:microsoft.com/office/officeart/2005/8/layout/hierarchy6"/>
-    <dgm:cxn modelId="{6E4C8C46-F898-43EE-85C3-8317A9A59A5E}" type="presParOf" srcId="{9313BD3F-F393-4B21-AB66-3EEA1BA53DF4}" destId="{A55EFDCC-EF63-431E-8EA6-C6314EE5C655}" srcOrd="0" destOrd="0" presId="urn:microsoft.com/office/officeart/2005/8/layout/hierarchy6"/>
-    <dgm:cxn modelId="{A11A76D7-8150-4AB2-8941-1326ED76CA51}" type="presParOf" srcId="{9313BD3F-F393-4B21-AB66-3EEA1BA53DF4}" destId="{5BECFA4E-1857-44C1-A566-E90BD1841E1D}" srcOrd="1" destOrd="0" presId="urn:microsoft.com/office/officeart/2005/8/layout/hierarchy6"/>
-    <dgm:cxn modelId="{C6CF0D12-37DB-4353-907C-177F4219D9EC}" type="presParOf" srcId="{5BECFA4E-1857-44C1-A566-E90BD1841E1D}" destId="{46A3140F-2A24-431A-B4FE-79B83B815A31}" srcOrd="0" destOrd="0" presId="urn:microsoft.com/office/officeart/2005/8/layout/hierarchy6"/>
-    <dgm:cxn modelId="{984BF18E-D578-4537-9426-D9A41880C149}" type="presParOf" srcId="{5BECFA4E-1857-44C1-A566-E90BD1841E1D}" destId="{046C5474-60C9-44D9-B4A8-B6E1C39D0DBA}" srcOrd="1" destOrd="0" presId="urn:microsoft.com/office/officeart/2005/8/layout/hierarchy6"/>
-    <dgm:cxn modelId="{AC61CB6C-EB1A-442B-88F5-30B85535FEDE}" type="presParOf" srcId="{9313BD3F-F393-4B21-AB66-3EEA1BA53DF4}" destId="{CEE7046D-4BA8-4476-B777-3819A1BD85D0}" srcOrd="2" destOrd="0" presId="urn:microsoft.com/office/officeart/2005/8/layout/hierarchy6"/>
-    <dgm:cxn modelId="{488AE8D0-70BD-481D-B0D1-8CC018C2F5A6}" type="presParOf" srcId="{9313BD3F-F393-4B21-AB66-3EEA1BA53DF4}" destId="{528B1E77-E235-4146-8182-F50DDEAF423B}" srcOrd="3" destOrd="0" presId="urn:microsoft.com/office/officeart/2005/8/layout/hierarchy6"/>
-    <dgm:cxn modelId="{FA587371-3833-44AE-A250-9B7761697D25}" type="presParOf" srcId="{528B1E77-E235-4146-8182-F50DDEAF423B}" destId="{500D7C12-DC1A-4C11-BDD6-49091A64DC5F}" srcOrd="0" destOrd="0" presId="urn:microsoft.com/office/officeart/2005/8/layout/hierarchy6"/>
-    <dgm:cxn modelId="{A86B499D-9283-4B14-AE7B-DE85D1F2C332}" type="presParOf" srcId="{528B1E77-E235-4146-8182-F50DDEAF423B}" destId="{01A7EDB9-6DE8-4E04-8860-96F988597F6B}" srcOrd="1" destOrd="0" presId="urn:microsoft.com/office/officeart/2005/8/layout/hierarchy6"/>
-    <dgm:cxn modelId="{51113E20-88F9-41C8-906F-E175BD690FD6}" type="presParOf" srcId="{9313BD3F-F393-4B21-AB66-3EEA1BA53DF4}" destId="{180A6C9B-84E6-483D-B5EA-125A8DE92952}" srcOrd="4" destOrd="0" presId="urn:microsoft.com/office/officeart/2005/8/layout/hierarchy6"/>
-    <dgm:cxn modelId="{583C94B7-5FC5-462A-8F10-902B826A6598}" type="presParOf" srcId="{9313BD3F-F393-4B21-AB66-3EEA1BA53DF4}" destId="{9FACC7A2-AAB0-4E3D-9902-150945A8A957}" srcOrd="5" destOrd="0" presId="urn:microsoft.com/office/officeart/2005/8/layout/hierarchy6"/>
-    <dgm:cxn modelId="{87B777F5-3BF1-40E2-8EED-7020B78E91F5}" type="presParOf" srcId="{9FACC7A2-AAB0-4E3D-9902-150945A8A957}" destId="{CF79E8DD-71CA-4801-8505-65374B617B7D}" srcOrd="0" destOrd="0" presId="urn:microsoft.com/office/officeart/2005/8/layout/hierarchy6"/>
-    <dgm:cxn modelId="{E7049B43-5823-4281-A67D-C37340345F00}" type="presParOf" srcId="{9FACC7A2-AAB0-4E3D-9902-150945A8A957}" destId="{07163049-5A21-4E06-8C31-DEBF36000AAF}" srcOrd="1" destOrd="0" presId="urn:microsoft.com/office/officeart/2005/8/layout/hierarchy6"/>
-    <dgm:cxn modelId="{659DD78D-10DC-4FFF-9223-B49F6CFD2B9F}" type="presParOf" srcId="{A8B7CBBE-F3DF-437E-AC1A-0511EE6B2CD1}" destId="{353283FA-2425-48C8-A48A-419AFFB75AFB}" srcOrd="1" destOrd="0" presId="urn:microsoft.com/office/officeart/2005/8/layout/hierarchy6"/>
-    <dgm:cxn modelId="{08B2CD50-2DF6-473C-84F3-B328707595B9}" type="presParOf" srcId="{353283FA-2425-48C8-A48A-419AFFB75AFB}" destId="{195AD8AB-39C1-47AD-A558-F1D838986D09}" srcOrd="0" destOrd="0" presId="urn:microsoft.com/office/officeart/2005/8/layout/hierarchy6"/>
-    <dgm:cxn modelId="{3F73F861-2B1E-4B3F-8474-10944C26D7B9}" type="presParOf" srcId="{195AD8AB-39C1-47AD-A558-F1D838986D09}" destId="{54AAFB2A-C1DB-4458-B73F-DAFDB95F38AB}" srcOrd="0" destOrd="0" presId="urn:microsoft.com/office/officeart/2005/8/layout/hierarchy6"/>
-    <dgm:cxn modelId="{66EB5B2F-4B63-4BF4-BC4C-1450CF9C0510}" type="presParOf" srcId="{195AD8AB-39C1-47AD-A558-F1D838986D09}" destId="{A78DA244-299C-4B4D-ACA9-3C2FB49FE7B2}" srcOrd="1" destOrd="0" presId="urn:microsoft.com/office/officeart/2005/8/layout/hierarchy6"/>
-    <dgm:cxn modelId="{F0FEA313-7F13-427A-A1D7-02F29E0F733B}" type="presParOf" srcId="{353283FA-2425-48C8-A48A-419AFFB75AFB}" destId="{6CC3D954-6545-42F9-AD9D-4675F8B3F5D9}" srcOrd="1" destOrd="0" presId="urn:microsoft.com/office/officeart/2005/8/layout/hierarchy6"/>
-    <dgm:cxn modelId="{E0CF7655-286B-413C-B815-44F718956572}" type="presParOf" srcId="{6CC3D954-6545-42F9-AD9D-4675F8B3F5D9}" destId="{CE4A37EA-49A9-4D81-9E1C-60F045AE6FC4}" srcOrd="0" destOrd="0" presId="urn:microsoft.com/office/officeart/2005/8/layout/hierarchy6"/>
-    <dgm:cxn modelId="{6E70E7B2-3EAF-4BBC-A4E7-49D10F2E7D18}" type="presParOf" srcId="{353283FA-2425-48C8-A48A-419AFFB75AFB}" destId="{C295691F-4A1E-4A95-9951-1F31A89CEBFA}" srcOrd="2" destOrd="0" presId="urn:microsoft.com/office/officeart/2005/8/layout/hierarchy6"/>
-    <dgm:cxn modelId="{4C98A30F-A1F3-45A3-9AD2-A85084828F3E}" type="presParOf" srcId="{C295691F-4A1E-4A95-9951-1F31A89CEBFA}" destId="{B6F51535-4677-4B57-8D44-DF9EB6A71DEA}" srcOrd="0" destOrd="0" presId="urn:microsoft.com/office/officeart/2005/8/layout/hierarchy6"/>
-    <dgm:cxn modelId="{B4BA60CD-A5E4-426F-86E9-B94B3D56FE9C}" type="presParOf" srcId="{C295691F-4A1E-4A95-9951-1F31A89CEBFA}" destId="{5D2381D3-32DF-4ACB-BD92-A8AA1C75733A}" srcOrd="1" destOrd="0" presId="urn:microsoft.com/office/officeart/2005/8/layout/hierarchy6"/>
-    <dgm:cxn modelId="{58066F7A-D9C8-45C9-8056-FD914D656712}" type="presParOf" srcId="{353283FA-2425-48C8-A48A-419AFFB75AFB}" destId="{2C7E32B6-CAD5-482D-8E38-E8359C6AF968}" srcOrd="3" destOrd="0" presId="urn:microsoft.com/office/officeart/2005/8/layout/hierarchy6"/>
-    <dgm:cxn modelId="{8A22C190-D266-485A-A4E1-00EF4A4CA9F9}" type="presParOf" srcId="{2C7E32B6-CAD5-482D-8E38-E8359C6AF968}" destId="{DC926C57-89F9-48A8-AF4C-8B735229B97E}" srcOrd="0" destOrd="0" presId="urn:microsoft.com/office/officeart/2005/8/layout/hierarchy6"/>
-    <dgm:cxn modelId="{B858D29E-1521-4B76-B284-373AAFB49D56}" type="presParOf" srcId="{353283FA-2425-48C8-A48A-419AFFB75AFB}" destId="{9C2E213A-2801-4349-AA99-B9F2AE9A6A80}" srcOrd="4" destOrd="0" presId="urn:microsoft.com/office/officeart/2005/8/layout/hierarchy6"/>
-    <dgm:cxn modelId="{60E185DA-8866-4E8A-A26F-E0444093C327}" type="presParOf" srcId="{9C2E213A-2801-4349-AA99-B9F2AE9A6A80}" destId="{96FDB6E6-6AB9-4B39-BF99-33F583AE8DB9}" srcOrd="0" destOrd="0" presId="urn:microsoft.com/office/officeart/2005/8/layout/hierarchy6"/>
-    <dgm:cxn modelId="{D4D08C01-F335-4EC1-8FCC-990F62D3F3AE}" type="presParOf" srcId="{9C2E213A-2801-4349-AA99-B9F2AE9A6A80}" destId="{8B8EA465-75B3-4861-B993-058FE389A815}" srcOrd="1" destOrd="0" presId="urn:microsoft.com/office/officeart/2005/8/layout/hierarchy6"/>
+    <dgm:cxn modelId="{DBD02117-B9E9-44B1-9C68-0275D2461380}" type="presOf" srcId="{A18D2CB9-DFB0-4BA8-A8C9-1F430B127F01}" destId="{A8B7CBBE-F3DF-437E-AC1A-0511EE6B2CD1}" srcOrd="0" destOrd="0" presId="urn:microsoft.com/office/officeart/2005/8/layout/hierarchy6"/>
+    <dgm:cxn modelId="{41B0B2BE-1911-4BC4-BCE8-849E8896DD94}" type="presOf" srcId="{A5EB071F-E40A-4C15-8A19-AF322F01A340}" destId="{96FDB6E6-6AB9-4B39-BF99-33F583AE8DB9}" srcOrd="0" destOrd="0" presId="urn:microsoft.com/office/officeart/2005/8/layout/hierarchy6"/>
+    <dgm:cxn modelId="{9C9FEDBD-D740-4887-890D-B720E63483BD}" type="presParOf" srcId="{A8B7CBBE-F3DF-437E-AC1A-0511EE6B2CD1}" destId="{9F53B7B0-163C-44C4-BB46-04EB0CF1C925}" srcOrd="0" destOrd="0" presId="urn:microsoft.com/office/officeart/2005/8/layout/hierarchy6"/>
+    <dgm:cxn modelId="{F2909496-2031-4CB9-BDA7-C65DBAF6F905}" type="presParOf" srcId="{9F53B7B0-163C-44C4-BB46-04EB0CF1C925}" destId="{5A65D308-7907-4B09-8C99-17BAD8484AA5}" srcOrd="0" destOrd="0" presId="urn:microsoft.com/office/officeart/2005/8/layout/hierarchy6"/>
+    <dgm:cxn modelId="{DB707FDF-E85A-4D02-83BD-7069AC8133D5}" type="presParOf" srcId="{9F53B7B0-163C-44C4-BB46-04EB0CF1C925}" destId="{92FA56F6-31A4-4572-8D17-136EAD808625}" srcOrd="1" destOrd="0" presId="urn:microsoft.com/office/officeart/2005/8/layout/hierarchy6"/>
+    <dgm:cxn modelId="{56D12423-9A3A-4E95-9751-4BE3355BB61F}" type="presParOf" srcId="{92FA56F6-31A4-4572-8D17-136EAD808625}" destId="{A5BFF004-B69F-41D1-98AD-F96E92A7C262}" srcOrd="0" destOrd="0" presId="urn:microsoft.com/office/officeart/2005/8/layout/hierarchy6"/>
+    <dgm:cxn modelId="{785B0298-97C2-43FE-9E11-EFC1834C5938}" type="presParOf" srcId="{A5BFF004-B69F-41D1-98AD-F96E92A7C262}" destId="{0913B254-5A40-41C6-84A6-7F6B62106CCE}" srcOrd="0" destOrd="0" presId="urn:microsoft.com/office/officeart/2005/8/layout/hierarchy6"/>
+    <dgm:cxn modelId="{DC7F4C30-3095-4D19-AC69-52175BB57816}" type="presParOf" srcId="{A5BFF004-B69F-41D1-98AD-F96E92A7C262}" destId="{E8B07F89-EFDB-449F-AED2-D02DE60CBA2F}" srcOrd="1" destOrd="0" presId="urn:microsoft.com/office/officeart/2005/8/layout/hierarchy6"/>
+    <dgm:cxn modelId="{54FD519A-CAAC-4E96-B33B-48A68A59B151}" type="presParOf" srcId="{E8B07F89-EFDB-449F-AED2-D02DE60CBA2F}" destId="{E61A7E5B-163C-48D3-ADFB-097457B234F5}" srcOrd="0" destOrd="0" presId="urn:microsoft.com/office/officeart/2005/8/layout/hierarchy6"/>
+    <dgm:cxn modelId="{58249C9E-D41B-4CC5-8115-66DBB0496620}" type="presParOf" srcId="{E8B07F89-EFDB-449F-AED2-D02DE60CBA2F}" destId="{51F179B9-D59D-49BC-82FA-968E5D0C6F46}" srcOrd="1" destOrd="0" presId="urn:microsoft.com/office/officeart/2005/8/layout/hierarchy6"/>
+    <dgm:cxn modelId="{878DE8A4-1653-4517-B8F1-41F85DFF19A5}" type="presParOf" srcId="{51F179B9-D59D-49BC-82FA-968E5D0C6F46}" destId="{54D53E47-BCCF-4951-9D83-42E77D2D55BE}" srcOrd="0" destOrd="0" presId="urn:microsoft.com/office/officeart/2005/8/layout/hierarchy6"/>
+    <dgm:cxn modelId="{90BA002C-30A8-4830-9A2C-636CC537A5EA}" type="presParOf" srcId="{51F179B9-D59D-49BC-82FA-968E5D0C6F46}" destId="{3FBC8AAA-A6A2-4EEF-8727-D6C64736D0A1}" srcOrd="1" destOrd="0" presId="urn:microsoft.com/office/officeart/2005/8/layout/hierarchy6"/>
+    <dgm:cxn modelId="{F0BDB537-DC41-4149-8EF4-9EB1F0947630}" type="presParOf" srcId="{3FBC8AAA-A6A2-4EEF-8727-D6C64736D0A1}" destId="{C60B4C7E-B80C-4E8C-B5D1-B8AE5E0406CB}" srcOrd="0" destOrd="0" presId="urn:microsoft.com/office/officeart/2005/8/layout/hierarchy6"/>
+    <dgm:cxn modelId="{EFEB939F-0F33-4D21-B817-F08B05F1EBDF}" type="presParOf" srcId="{3FBC8AAA-A6A2-4EEF-8727-D6C64736D0A1}" destId="{13EA29DB-30F0-4B1B-BEB5-0696D48AB279}" srcOrd="1" destOrd="0" presId="urn:microsoft.com/office/officeart/2005/8/layout/hierarchy6"/>
+    <dgm:cxn modelId="{E78CB523-BF2D-4B42-80FD-A746727A03C6}" type="presParOf" srcId="{13EA29DB-30F0-4B1B-BEB5-0696D48AB279}" destId="{C43FE8F7-E007-4E87-9BAE-45BE3D769F97}" srcOrd="0" destOrd="0" presId="urn:microsoft.com/office/officeart/2005/8/layout/hierarchy6"/>
+    <dgm:cxn modelId="{420F7BA2-5996-4557-96B9-3A770B97D2AD}" type="presParOf" srcId="{13EA29DB-30F0-4B1B-BEB5-0696D48AB279}" destId="{D59DD984-CBAE-40F6-B8F4-E4C1984126C4}" srcOrd="1" destOrd="0" presId="urn:microsoft.com/office/officeart/2005/8/layout/hierarchy6"/>
+    <dgm:cxn modelId="{8EDC0076-5E98-4E28-AF8E-17986297DA15}" type="presParOf" srcId="{D59DD984-CBAE-40F6-B8F4-E4C1984126C4}" destId="{734A03DC-845A-4542-BD35-ABF07853D32B}" srcOrd="0" destOrd="0" presId="urn:microsoft.com/office/officeart/2005/8/layout/hierarchy6"/>
+    <dgm:cxn modelId="{926C1E2B-E049-4363-A983-817678A540B1}" type="presParOf" srcId="{D59DD984-CBAE-40F6-B8F4-E4C1984126C4}" destId="{B3D98142-1F6D-4A9F-BAB2-AC2B17ED8A88}" srcOrd="1" destOrd="0" presId="urn:microsoft.com/office/officeart/2005/8/layout/hierarchy6"/>
+    <dgm:cxn modelId="{BBBE78B2-E7D7-4FE6-8AF8-C849C55614C3}" type="presParOf" srcId="{B3D98142-1F6D-4A9F-BAB2-AC2B17ED8A88}" destId="{E9F1A644-C28F-4754-9A26-564C5CE2225E}" srcOrd="0" destOrd="0" presId="urn:microsoft.com/office/officeart/2005/8/layout/hierarchy6"/>
+    <dgm:cxn modelId="{A82B5B87-7FA1-4F1D-83BF-F606FF2E80E8}" type="presParOf" srcId="{B3D98142-1F6D-4A9F-BAB2-AC2B17ED8A88}" destId="{9313BD3F-F393-4B21-AB66-3EEA1BA53DF4}" srcOrd="1" destOrd="0" presId="urn:microsoft.com/office/officeart/2005/8/layout/hierarchy6"/>
+    <dgm:cxn modelId="{E51D7262-2454-4E5F-A439-3C77C64C76AE}" type="presParOf" srcId="{9313BD3F-F393-4B21-AB66-3EEA1BA53DF4}" destId="{A55EFDCC-EF63-431E-8EA6-C6314EE5C655}" srcOrd="0" destOrd="0" presId="urn:microsoft.com/office/officeart/2005/8/layout/hierarchy6"/>
+    <dgm:cxn modelId="{745C87C1-7FF6-4713-8A7C-780B43F4DB34}" type="presParOf" srcId="{9313BD3F-F393-4B21-AB66-3EEA1BA53DF4}" destId="{5BECFA4E-1857-44C1-A566-E90BD1841E1D}" srcOrd="1" destOrd="0" presId="urn:microsoft.com/office/officeart/2005/8/layout/hierarchy6"/>
+    <dgm:cxn modelId="{AB60C6F3-F698-42C2-9AB7-248365FD10D3}" type="presParOf" srcId="{5BECFA4E-1857-44C1-A566-E90BD1841E1D}" destId="{46A3140F-2A24-431A-B4FE-79B83B815A31}" srcOrd="0" destOrd="0" presId="urn:microsoft.com/office/officeart/2005/8/layout/hierarchy6"/>
+    <dgm:cxn modelId="{1E613EB5-5357-4609-9447-35B03D1D5CA4}" type="presParOf" srcId="{5BECFA4E-1857-44C1-A566-E90BD1841E1D}" destId="{046C5474-60C9-44D9-B4A8-B6E1C39D0DBA}" srcOrd="1" destOrd="0" presId="urn:microsoft.com/office/officeart/2005/8/layout/hierarchy6"/>
+    <dgm:cxn modelId="{5D37D301-4602-4942-9939-204557DE0A7C}" type="presParOf" srcId="{9313BD3F-F393-4B21-AB66-3EEA1BA53DF4}" destId="{CEE7046D-4BA8-4476-B777-3819A1BD85D0}" srcOrd="2" destOrd="0" presId="urn:microsoft.com/office/officeart/2005/8/layout/hierarchy6"/>
+    <dgm:cxn modelId="{8D188406-9C52-43A3-9ED1-596AC187181C}" type="presParOf" srcId="{9313BD3F-F393-4B21-AB66-3EEA1BA53DF4}" destId="{528B1E77-E235-4146-8182-F50DDEAF423B}" srcOrd="3" destOrd="0" presId="urn:microsoft.com/office/officeart/2005/8/layout/hierarchy6"/>
+    <dgm:cxn modelId="{CAA81A23-AA3B-41CB-934D-222C98A03FF2}" type="presParOf" srcId="{528B1E77-E235-4146-8182-F50DDEAF423B}" destId="{500D7C12-DC1A-4C11-BDD6-49091A64DC5F}" srcOrd="0" destOrd="0" presId="urn:microsoft.com/office/officeart/2005/8/layout/hierarchy6"/>
+    <dgm:cxn modelId="{5AB1A4CA-2EA7-4A57-985F-1CB3E2611689}" type="presParOf" srcId="{528B1E77-E235-4146-8182-F50DDEAF423B}" destId="{01A7EDB9-6DE8-4E04-8860-96F988597F6B}" srcOrd="1" destOrd="0" presId="urn:microsoft.com/office/officeart/2005/8/layout/hierarchy6"/>
+    <dgm:cxn modelId="{38B78790-CA54-4C6E-8251-04698E2C96C9}" type="presParOf" srcId="{9313BD3F-F393-4B21-AB66-3EEA1BA53DF4}" destId="{180A6C9B-84E6-483D-B5EA-125A8DE92952}" srcOrd="4" destOrd="0" presId="urn:microsoft.com/office/officeart/2005/8/layout/hierarchy6"/>
+    <dgm:cxn modelId="{0169C70B-E236-42C4-9362-9F97184BA668}" type="presParOf" srcId="{9313BD3F-F393-4B21-AB66-3EEA1BA53DF4}" destId="{9FACC7A2-AAB0-4E3D-9902-150945A8A957}" srcOrd="5" destOrd="0" presId="urn:microsoft.com/office/officeart/2005/8/layout/hierarchy6"/>
+    <dgm:cxn modelId="{269070D1-91AB-4F2B-8FB8-6E1B791EE0FA}" type="presParOf" srcId="{9FACC7A2-AAB0-4E3D-9902-150945A8A957}" destId="{CF79E8DD-71CA-4801-8505-65374B617B7D}" srcOrd="0" destOrd="0" presId="urn:microsoft.com/office/officeart/2005/8/layout/hierarchy6"/>
+    <dgm:cxn modelId="{511B19E0-7562-4E2A-B37C-DE5CE8C48C24}" type="presParOf" srcId="{9FACC7A2-AAB0-4E3D-9902-150945A8A957}" destId="{07163049-5A21-4E06-8C31-DEBF36000AAF}" srcOrd="1" destOrd="0" presId="urn:microsoft.com/office/officeart/2005/8/layout/hierarchy6"/>
+    <dgm:cxn modelId="{CEE4D6FC-0D08-4480-AF94-2470C4CA9E87}" type="presParOf" srcId="{A8B7CBBE-F3DF-437E-AC1A-0511EE6B2CD1}" destId="{353283FA-2425-48C8-A48A-419AFFB75AFB}" srcOrd="1" destOrd="0" presId="urn:microsoft.com/office/officeart/2005/8/layout/hierarchy6"/>
+    <dgm:cxn modelId="{96D95111-D99D-4F8B-9486-9DA40AAF65B1}" type="presParOf" srcId="{353283FA-2425-48C8-A48A-419AFFB75AFB}" destId="{195AD8AB-39C1-47AD-A558-F1D838986D09}" srcOrd="0" destOrd="0" presId="urn:microsoft.com/office/officeart/2005/8/layout/hierarchy6"/>
+    <dgm:cxn modelId="{41ABA6CF-8BB5-43F9-884A-74C1EEBB421F}" type="presParOf" srcId="{195AD8AB-39C1-47AD-A558-F1D838986D09}" destId="{54AAFB2A-C1DB-4458-B73F-DAFDB95F38AB}" srcOrd="0" destOrd="0" presId="urn:microsoft.com/office/officeart/2005/8/layout/hierarchy6"/>
+    <dgm:cxn modelId="{4A27D69D-EC54-4923-950B-1F88F958ED17}" type="presParOf" srcId="{195AD8AB-39C1-47AD-A558-F1D838986D09}" destId="{A78DA244-299C-4B4D-ACA9-3C2FB49FE7B2}" srcOrd="1" destOrd="0" presId="urn:microsoft.com/office/officeart/2005/8/layout/hierarchy6"/>
+    <dgm:cxn modelId="{8A34C318-167E-43C3-AA44-0E5B6637DB0E}" type="presParOf" srcId="{353283FA-2425-48C8-A48A-419AFFB75AFB}" destId="{6CC3D954-6545-42F9-AD9D-4675F8B3F5D9}" srcOrd="1" destOrd="0" presId="urn:microsoft.com/office/officeart/2005/8/layout/hierarchy6"/>
+    <dgm:cxn modelId="{5C2BBCFE-1C3E-4D8D-BDCD-04194918ABCA}" type="presParOf" srcId="{6CC3D954-6545-42F9-AD9D-4675F8B3F5D9}" destId="{CE4A37EA-49A9-4D81-9E1C-60F045AE6FC4}" srcOrd="0" destOrd="0" presId="urn:microsoft.com/office/officeart/2005/8/layout/hierarchy6"/>
+    <dgm:cxn modelId="{9BE9A0D4-8092-4DB4-A6EB-0E3797A45FA7}" type="presParOf" srcId="{353283FA-2425-48C8-A48A-419AFFB75AFB}" destId="{C295691F-4A1E-4A95-9951-1F31A89CEBFA}" srcOrd="2" destOrd="0" presId="urn:microsoft.com/office/officeart/2005/8/layout/hierarchy6"/>
+    <dgm:cxn modelId="{2338A5E8-08E4-4113-B628-3E043C7A6D62}" type="presParOf" srcId="{C295691F-4A1E-4A95-9951-1F31A89CEBFA}" destId="{B6F51535-4677-4B57-8D44-DF9EB6A71DEA}" srcOrd="0" destOrd="0" presId="urn:microsoft.com/office/officeart/2005/8/layout/hierarchy6"/>
+    <dgm:cxn modelId="{99891DF0-D2D8-4087-88A9-28ECD77BFCC3}" type="presParOf" srcId="{C295691F-4A1E-4A95-9951-1F31A89CEBFA}" destId="{5D2381D3-32DF-4ACB-BD92-A8AA1C75733A}" srcOrd="1" destOrd="0" presId="urn:microsoft.com/office/officeart/2005/8/layout/hierarchy6"/>
+    <dgm:cxn modelId="{B13AC0EB-8E31-466C-A6C8-2DB7F04E6830}" type="presParOf" srcId="{353283FA-2425-48C8-A48A-419AFFB75AFB}" destId="{2C7E32B6-CAD5-482D-8E38-E8359C6AF968}" srcOrd="3" destOrd="0" presId="urn:microsoft.com/office/officeart/2005/8/layout/hierarchy6"/>
+    <dgm:cxn modelId="{147D6BC4-6CC0-4EF2-9BEC-0EEE60D62F5B}" type="presParOf" srcId="{2C7E32B6-CAD5-482D-8E38-E8359C6AF968}" destId="{DC926C57-89F9-48A8-AF4C-8B735229B97E}" srcOrd="0" destOrd="0" presId="urn:microsoft.com/office/officeart/2005/8/layout/hierarchy6"/>
+    <dgm:cxn modelId="{1BD930A1-C683-4425-8009-BDE8682DB26B}" type="presParOf" srcId="{353283FA-2425-48C8-A48A-419AFFB75AFB}" destId="{9C2E213A-2801-4349-AA99-B9F2AE9A6A80}" srcOrd="4" destOrd="0" presId="urn:microsoft.com/office/officeart/2005/8/layout/hierarchy6"/>
+    <dgm:cxn modelId="{1A23A980-8CEA-4426-83BE-3FADDD2105D5}" type="presParOf" srcId="{9C2E213A-2801-4349-AA99-B9F2AE9A6A80}" destId="{96FDB6E6-6AB9-4B39-BF99-33F583AE8DB9}" srcOrd="0" destOrd="0" presId="urn:microsoft.com/office/officeart/2005/8/layout/hierarchy6"/>
+    <dgm:cxn modelId="{D7D80422-806B-44F3-B42C-91A12C165E00}" type="presParOf" srcId="{9C2E213A-2801-4349-AA99-B9F2AE9A6A80}" destId="{8B8EA465-75B3-4861-B993-058FE389A815}" srcOrd="1" destOrd="0" presId="urn:microsoft.com/office/officeart/2005/8/layout/hierarchy6"/>
   </dgm:cxnLst>
   <dgm:bg/>
   <dgm:whole/>
@@ -26968,7 +27527,7 @@
 </file>
 
 <file path=customXml/itemProps1.xml><?xml version="1.0" encoding="utf-8"?>
-<ds:datastoreItem xmlns:ds="http://schemas.openxmlformats.org/officeDocument/2006/customXml" ds:itemID="{FADB5D91-5B87-49BE-BF31-1F9258BE6F5B}">
+<ds:datastoreItem xmlns:ds="http://schemas.openxmlformats.org/officeDocument/2006/customXml" ds:itemID="{1772AE38-435C-4075-9E7E-EB7E0E5D6A9F}">
   <ds:schemaRefs>
     <ds:schemaRef ds:uri="http://schemas.openxmlformats.org/officeDocument/2006/bibliography"/>
   </ds:schemaRefs>

</xml_diff>

<commit_message>
[r2618] Update: New screenshots of the current version of the builder
</commit_message>
<xml_diff>
--- a/Resources/Documentation/A2 Component Framework.docx
+++ b/Resources/Documentation/A2 Component Framework.docx
@@ -63,6 +63,12 @@
         <w:rPr>
           <w:sz w:val="24"/>
         </w:rPr>
+        <w:t>1</w:t>
+      </w:r>
+      <w:r>
+        <w:rPr>
+          <w:sz w:val="24"/>
+        </w:rPr>
         <w:t>a</w:t>
       </w:r>
       <w:r>
@@ -70,13 +76,7 @@
           <w:sz w:val="24"/>
         </w:rPr>
         <w:br/>
-        <w:t>August 2</w:t>
-      </w:r>
-      <w:r>
-        <w:rPr>
-          <w:sz w:val="24"/>
-        </w:rPr>
-        <w:t>8</w:t>
+        <w:t>September 30</w:t>
       </w:r>
       <w:r>
         <w:rPr>
@@ -1872,7 +1872,7 @@
             <w:noProof/>
             <w:webHidden/>
           </w:rPr>
-          <w:t>13</w:t>
+          <w:t>14</w:t>
         </w:r>
         <w:r>
           <w:rPr>
@@ -1952,7 +1952,7 @@
             <w:noProof/>
             <w:webHidden/>
           </w:rPr>
-          <w:t>13</w:t>
+          <w:t>14</w:t>
         </w:r>
         <w:r>
           <w:rPr>
@@ -2032,7 +2032,7 @@
             <w:noProof/>
             <w:webHidden/>
           </w:rPr>
-          <w:t>14</w:t>
+          <w:t>15</w:t>
         </w:r>
         <w:r>
           <w:rPr>
@@ -2112,7 +2112,7 @@
             <w:noProof/>
             <w:webHidden/>
           </w:rPr>
-          <w:t>14</w:t>
+          <w:t>15</w:t>
         </w:r>
         <w:r>
           <w:rPr>
@@ -2192,7 +2192,7 @@
             <w:noProof/>
             <w:webHidden/>
           </w:rPr>
-          <w:t>14</w:t>
+          <w:t>15</w:t>
         </w:r>
         <w:r>
           <w:rPr>
@@ -2272,7 +2272,7 @@
             <w:noProof/>
             <w:webHidden/>
           </w:rPr>
-          <w:t>15</w:t>
+          <w:t>16</w:t>
         </w:r>
         <w:r>
           <w:rPr>
@@ -2352,7 +2352,7 @@
             <w:noProof/>
             <w:webHidden/>
           </w:rPr>
-          <w:t>15</w:t>
+          <w:t>16</w:t>
         </w:r>
         <w:r>
           <w:rPr>
@@ -2432,7 +2432,7 @@
             <w:noProof/>
             <w:webHidden/>
           </w:rPr>
-          <w:t>16</w:t>
+          <w:t>17</w:t>
         </w:r>
         <w:r>
           <w:rPr>
@@ -2512,7 +2512,7 @@
             <w:noProof/>
             <w:webHidden/>
           </w:rPr>
-          <w:t>16</w:t>
+          <w:t>17</w:t>
         </w:r>
         <w:r>
           <w:rPr>
@@ -2592,7 +2592,7 @@
             <w:noProof/>
             <w:webHidden/>
           </w:rPr>
-          <w:t>16</w:t>
+          <w:t>17</w:t>
         </w:r>
         <w:r>
           <w:rPr>
@@ -2672,7 +2672,7 @@
             <w:noProof/>
             <w:webHidden/>
           </w:rPr>
-          <w:t>16</w:t>
+          <w:t>18</w:t>
         </w:r>
         <w:r>
           <w:rPr>
@@ -2752,7 +2752,7 @@
             <w:noProof/>
             <w:webHidden/>
           </w:rPr>
-          <w:t>17</w:t>
+          <w:t>18</w:t>
         </w:r>
         <w:r>
           <w:rPr>
@@ -2832,7 +2832,7 @@
             <w:noProof/>
             <w:webHidden/>
           </w:rPr>
-          <w:t>18</w:t>
+          <w:t>19</w:t>
         </w:r>
         <w:r>
           <w:rPr>
@@ -7141,6 +7141,10 @@
         <w:ind w:left="576"/>
       </w:pPr>
       <w:r>
+        <w:rPr>
+          <w:noProof/>
+          <w:lang w:val="de-CH" w:eastAsia="de-CH" w:bidi="ar-SA"/>
+        </w:rPr>
         <w:lastRenderedPageBreak/>
         <w:drawing>
           <wp:inline distT="0" distB="0" distL="0" distR="0">
@@ -14708,7 +14712,13 @@
         <w:jc w:val="both"/>
       </w:pPr>
       <w:r>
-        <w:t>The section provides a brief overview of the Component Editor and its usage.</w:t>
+        <w:t>The section provides a brief overview of the Component Editor</w:t>
+      </w:r>
+      <w:r>
+        <w:t xml:space="preserve"> Tool</w:t>
+      </w:r>
+      <w:r>
+        <w:t xml:space="preserve"> and its usage.</w:t>
       </w:r>
       <w:r>
         <w:t xml:space="preserve"> The Component Editor</w:t>
@@ -14723,7 +14733,7 @@
         <w:t xml:space="preserve"> </w:t>
       </w:r>
       <w:r>
-        <w:t>five</w:t>
+        <w:t>at least four</w:t>
       </w:r>
       <w:r>
         <w:t xml:space="preserve"> </w:t>
@@ -14748,7 +14758,13 @@
         <w:jc w:val="both"/>
       </w:pPr>
       <w:r>
-        <w:t>The GUI Editor window is the main window that controls all other windows</w:t>
+        <w:t xml:space="preserve">The GUI Editor </w:t>
+      </w:r>
+      <w:r>
+        <w:t>window c</w:t>
+      </w:r>
+      <w:r>
+        <w:t>ontrols all other windows</w:t>
       </w:r>
     </w:p>
     <w:p>
@@ -14761,10 +14777,7 @@
         <w:jc w:val="both"/>
       </w:pPr>
       <w:r>
-        <w:t>The Editing Window is the place where components are edited</w:t>
-      </w:r>
-      <w:r>
-        <w:t xml:space="preserve"> and tested</w:t>
+        <w:t>The Repositories Window displays currently loaded repositories and its components</w:t>
       </w:r>
     </w:p>
     <w:p>
@@ -14777,7 +14790,13 @@
         <w:jc w:val="both"/>
       </w:pPr>
       <w:r>
-        <w:t>The Repositories Window displays currently loaded repositories and its components</w:t>
+        <w:t xml:space="preserve">The Structure Window shows the hierarchical structure of the component composition in the </w:t>
+      </w:r>
+      <w:r>
+        <w:t xml:space="preserve">currently active </w:t>
+      </w:r>
+      <w:r>
+        <w:t>Edit Window</w:t>
       </w:r>
     </w:p>
     <w:p>
@@ -14790,20 +14809,15 @@
         <w:jc w:val="both"/>
       </w:pPr>
       <w:r>
-        <w:t>The Structure Window shows the hierarchical structure of the component composition in the Editing Window</w:t>
+        <w:t>The Properties Window can be used to edit the properties of the currently selected component</w:t>
       </w:r>
     </w:p>
     <w:p>
       <w:pPr>
-        <w:pStyle w:val="Listenabsatz"/>
-        <w:numPr>
-          <w:ilvl w:val="0"/>
-          <w:numId w:val="4"/>
-        </w:numPr>
         <w:jc w:val="both"/>
       </w:pPr>
       <w:r>
-        <w:t>The Properties Window can be used to edit the properties of the currently selected component</w:t>
+        <w:t>Additionally, there is one Edit Window per currently opened document where component editing actually takes place.</w:t>
       </w:r>
     </w:p>
     <w:p>
@@ -15030,7 +15044,6 @@
       </w:pPr>
       <w:bookmarkStart w:id="51" w:name="_Toc239153227"/>
       <w:r>
-        <w:lastRenderedPageBreak/>
         <w:t>Main Window</w:t>
       </w:r>
       <w:bookmarkEnd w:id="51"/>
@@ -15046,7 +15059,13 @@
         <w:t>ndow has control over all other windows</w:t>
       </w:r>
       <w:r>
-        <w:t>.  Closing it closes the Component Editor.</w:t>
+        <w:t>.  Closing it closes the Component Editor</w:t>
+      </w:r>
+      <w:r>
+        <w:t xml:space="preserve"> Tool</w:t>
+      </w:r>
+      <w:r>
+        <w:t>.</w:t>
       </w:r>
     </w:p>
     <w:p>
@@ -15056,7 +15075,7 @@
           <w:lang w:val="de-CH" w:eastAsia="de-CH" w:bidi="ar-SA"/>
         </w:rPr>
         <w:drawing>
-          <wp:anchor distT="0" distB="0" distL="114300" distR="114300" simplePos="0" relativeHeight="251661312" behindDoc="0" locked="0" layoutInCell="1" allowOverlap="1">
+          <wp:anchor distT="0" distB="0" distL="114300" distR="114300" simplePos="0" relativeHeight="251661312" behindDoc="1" locked="0" layoutInCell="1" allowOverlap="1">
             <wp:simplePos x="0" y="0"/>
             <wp:positionH relativeFrom="column">
               <wp:posOffset>14605</wp:posOffset>
@@ -15064,10 +15083,18 @@
             <wp:positionV relativeFrom="paragraph">
               <wp:posOffset>2540</wp:posOffset>
             </wp:positionV>
-            <wp:extent cx="1104900" cy="2562225"/>
-            <wp:effectExtent l="19050" t="0" r="0" b="0"/>
-            <wp:wrapSquare wrapText="bothSides"/>
-            <wp:docPr id="11" name="Grafik 4" descr="main.bmp"/>
+            <wp:extent cx="1155065" cy="2914650"/>
+            <wp:effectExtent l="19050" t="0" r="6985" b="0"/>
+            <wp:wrapTight wrapText="bothSides">
+              <wp:wrapPolygon edited="0">
+                <wp:start x="-356" y="0"/>
+                <wp:lineTo x="-356" y="21459"/>
+                <wp:lineTo x="21731" y="21459"/>
+                <wp:lineTo x="21731" y="0"/>
+                <wp:lineTo x="-356" y="0"/>
+              </wp:wrapPolygon>
+            </wp:wrapTight>
+            <wp:docPr id="20" name="Grafik 19" descr="mainpanel.jpg"/>
             <wp:cNvGraphicFramePr>
               <a:graphicFrameLocks xmlns:a="http://schemas.openxmlformats.org/drawingml/2006/main" noChangeAspect="1"/>
             </wp:cNvGraphicFramePr>
@@ -15075,7 +15102,7 @@
               <a:graphicData uri="http://schemas.openxmlformats.org/drawingml/2006/picture">
                 <pic:pic xmlns:pic="http://schemas.openxmlformats.org/drawingml/2006/picture">
                   <pic:nvPicPr>
-                    <pic:cNvPr id="0" name="main.bmp"/>
+                    <pic:cNvPr id="0" name="mainpanel.jpg"/>
                     <pic:cNvPicPr/>
                   </pic:nvPicPr>
                   <pic:blipFill>
@@ -15087,7 +15114,7 @@
                   <pic:spPr>
                     <a:xfrm>
                       <a:off x="0" y="0"/>
-                      <a:ext cx="1104900" cy="2562225"/>
+                      <a:ext cx="1155065" cy="2914650"/>
                     </a:xfrm>
                     <a:prstGeom prst="rect">
                       <a:avLst/>
@@ -15100,6 +15127,34 @@
         </w:drawing>
       </w:r>
       <w:r>
+        <w:t xml:space="preserve">The </w:t>
+      </w:r>
+      <w:r>
+        <w:rPr>
+          <w:b/>
+          <w:i/>
+        </w:rPr>
+        <w:t>Open</w:t>
+      </w:r>
+      <w:r>
+        <w:t xml:space="preserve"> and </w:t>
+      </w:r>
+      <w:r>
+        <w:rPr>
+          <w:b/>
+          <w:i/>
+        </w:rPr>
+        <w:t>Save as</w:t>
+      </w:r>
+      <w:r>
+        <w:t xml:space="preserve"> button</w:t>
+      </w:r>
+      <w:r>
+        <w:t>s are used to open and store documents. Pressing one of those buttons will display a dialog window asking for the filename of the document to be opened respectively stored.</w:t>
+      </w:r>
+    </w:p>
+    <w:p>
+      <w:r>
         <w:t xml:space="preserve">The button </w:t>
       </w:r>
       <w:r>
@@ -15129,18 +15184,73 @@
       </w:r>
     </w:p>
     <w:p>
+      <w:pPr>
+        <w:rPr>
+          <w:b/>
+        </w:rPr>
+      </w:pPr>
       <w:r>
         <w:rPr>
           <w:b/>
           <w:i/>
         </w:rPr>
-        <w:t>Paint</w:t>
-      </w:r>
-      <w:r>
-        <w:t xml:space="preserve"> toggles between paint-mode and select-mode. In paint mode, the component currently selected in the Repositories Window can be drawn into the edit window.</w:t>
+        <w:t>Delete</w:t>
+      </w:r>
+      <w:r>
+        <w:t xml:space="preserve"> removes the currently selected component, whereas </w:t>
+      </w:r>
+      <w:r>
+        <w:rPr>
+          <w:b/>
+          <w:i/>
+        </w:rPr>
+        <w:t>ToFront</w:t>
+      </w:r>
+      <w:r>
+        <w:rPr>
+          <w:b/>
+        </w:rPr>
+        <w:t xml:space="preserve"> </w:t>
+      </w:r>
+      <w:r>
+        <w:t>brings it to front</w:t>
+      </w:r>
+      <w:r>
+        <w:rPr>
+          <w:b/>
+        </w:rPr>
+        <w:t>.</w:t>
       </w:r>
     </w:p>
     <w:p>
+      <w:r>
+        <w:rPr>
+          <w:b/>
+        </w:rPr>
+        <w:t xml:space="preserve"> </w:t>
+      </w:r>
+      <w:r>
+        <w:rPr>
+          <w:b/>
+          <w:i/>
+        </w:rPr>
+        <w:t>GetXML</w:t>
+      </w:r>
+      <w:r>
+        <w:t xml:space="preserve"> shows the XML description of the component </w:t>
+      </w:r>
+      <w:r>
+        <w:t>composite currently selected as insertion point.</w:t>
+      </w:r>
+    </w:p>
+    <w:p>
+      <w:pPr>
+        <w:pStyle w:val="Aufzhlungszeichen"/>
+        <w:numPr>
+          <w:ilvl w:val="0"/>
+          <w:numId w:val="0"/>
+        </w:numPr>
+      </w:pPr>
       <w:r>
         <w:rPr>
           <w:b/>
@@ -15149,59 +15259,17 @@
         <w:t>Load</w:t>
       </w:r>
       <w:r>
-        <w:rPr>
-          <w:b/>
-        </w:rPr>
-        <w:t xml:space="preserve"> </w:t>
-      </w:r>
-      <w:r>
-        <w:t xml:space="preserve">loads the component currently selected in the </w:t>
-      </w:r>
-      <w:r>
-        <w:t>Repositories</w:t>
-      </w:r>
-      <w:r>
-        <w:t xml:space="preserve"> Window, discarding the current content of the edit window.</w:t>
-      </w:r>
-    </w:p>
-    <w:p>
+        <w:t xml:space="preserve"> loads the component currently selected in the Repositories Window and </w:t>
+      </w:r>
       <w:r>
         <w:rPr>
           <w:b/>
           <w:i/>
         </w:rPr>
-        <w:t>Delete</w:t>
-      </w:r>
-      <w:r>
-        <w:t xml:space="preserve"> removes the currently selected component, whereas </w:t>
-      </w:r>
-      <w:r>
-        <w:rPr>
-          <w:b/>
-          <w:i/>
-        </w:rPr>
-        <w:t>ToFront</w:t>
-      </w:r>
-      <w:r>
-        <w:rPr>
-          <w:b/>
-        </w:rPr>
-        <w:t xml:space="preserve"> </w:t>
-      </w:r>
-      <w:r>
-        <w:t>brings it to front</w:t>
-      </w:r>
-      <w:r>
-        <w:rPr>
-          <w:b/>
-        </w:rPr>
-        <w:t>.</w:t>
-      </w:r>
-      <w:r>
-        <w:rPr>
-          <w:b/>
-        </w:rPr>
-        <w:t xml:space="preserve"> </w:t>
+        <w:t>Store</w:t>
+      </w:r>
+      <w:r>
+        <w:t xml:space="preserve"> stores the component composite currently selected as insertion point into a repository.</w:t>
       </w:r>
     </w:p>
     <w:p>
@@ -15214,7 +15282,7 @@
             <v:stroke joinstyle="miter"/>
             <v:path gradientshapeok="t" o:connecttype="rect"/>
           </v:shapetype>
-          <v:shape id="_x0000_s1029" type="#_x0000_t202" style="position:absolute;margin-left:-84.75pt;margin-top:25.45pt;width:71.25pt;height:37.5pt;z-index:251660288" stroked="f">
+          <v:shape id="_x0000_s1031" type="#_x0000_t202" style="position:absolute;margin-left:7.9pt;margin-top:1.15pt;width:71.25pt;height:37.5pt;z-index:251663360" stroked="f">
             <v:textbox inset="0,0,0,0">
               <w:txbxContent>
                 <w:p>
@@ -15250,34 +15318,12 @@
       <w:r>
         <w:rPr>
           <w:b/>
-        </w:rPr>
-        <w:t xml:space="preserve"> </w:t>
-      </w:r>
-      <w:r>
-        <w:rPr>
-          <w:b/>
           <w:i/>
         </w:rPr>
-        <w:t>GetXML</w:t>
-      </w:r>
-      <w:r>
-        <w:t xml:space="preserve"> shows the XML description of the component and </w:t>
-      </w:r>
-      <w:r>
-        <w:rPr>
-          <w:b/>
-          <w:i/>
-        </w:rPr>
-        <w:t>Store</w:t>
-      </w:r>
-      <w:r>
-        <w:t xml:space="preserve"> allows the user to store the component into a </w:t>
-      </w:r>
-      <w:r>
-        <w:t>Repository</w:t>
-      </w:r>
-      <w:r>
-        <w:t>.</w:t>
+        <w:t>Paint</w:t>
+      </w:r>
+      <w:r>
+        <w:t xml:space="preserve"> toggles between paint-mode and select-mode. In paint mode, the component currently selected in the Repositories Window can be drawn into the edit window.</w:t>
       </w:r>
     </w:p>
     <w:p>
@@ -15293,37 +15339,522 @@
       </w:r>
     </w:p>
     <w:p>
+      <w:r>
+        <w:t>The next two rows of buttons can be used to toggle the visibilities of some windows and elements:</w:t>
+      </w:r>
+    </w:p>
+    <w:tbl>
+      <w:tblPr>
+        <w:tblStyle w:val="Tabellengitternetz"/>
+        <w:tblW w:w="0" w:type="auto"/>
+        <w:tblBorders>
+          <w:top w:val="none" w:sz="0" w:space="0" w:color="auto"/>
+          <w:left w:val="none" w:sz="0" w:space="0" w:color="auto"/>
+          <w:bottom w:val="none" w:sz="0" w:space="0" w:color="auto"/>
+          <w:right w:val="none" w:sz="0" w:space="0" w:color="auto"/>
+          <w:insideH w:val="none" w:sz="0" w:space="0" w:color="auto"/>
+          <w:insideV w:val="none" w:sz="0" w:space="0" w:color="auto"/>
+        </w:tblBorders>
+        <w:tblLook w:val="04A0"/>
+      </w:tblPr>
+      <w:tblGrid>
+        <w:gridCol w:w="817"/>
+        <w:gridCol w:w="8395"/>
+      </w:tblGrid>
+      <w:tr>
+        <w:trPr>
+          <w:trHeight w:val="680"/>
+        </w:trPr>
+        <w:tc>
+          <w:tcPr>
+            <w:tcW w:w="817" w:type="dxa"/>
+          </w:tcPr>
+          <w:p>
+            <w:r>
+              <w:rPr>
+                <w:noProof/>
+                <w:lang w:val="de-CH" w:eastAsia="de-CH" w:bidi="ar-SA"/>
+              </w:rPr>
+              <w:drawing>
+                <wp:inline distT="0" distB="0" distL="0" distR="0">
+                  <wp:extent cx="295275" cy="295275"/>
+                  <wp:effectExtent l="19050" t="0" r="9525" b="0"/>
+                  <wp:docPr id="13" name="Grafik 12" descr="editvis.jpg"/>
+                  <wp:cNvGraphicFramePr>
+                    <a:graphicFrameLocks xmlns:a="http://schemas.openxmlformats.org/drawingml/2006/main" noChangeAspect="1"/>
+                  </wp:cNvGraphicFramePr>
+                  <a:graphic xmlns:a="http://schemas.openxmlformats.org/drawingml/2006/main">
+                    <a:graphicData uri="http://schemas.openxmlformats.org/drawingml/2006/picture">
+                      <pic:pic xmlns:pic="http://schemas.openxmlformats.org/drawingml/2006/picture">
+                        <pic:nvPicPr>
+                          <pic:cNvPr id="0" name="editvis.jpg"/>
+                          <pic:cNvPicPr/>
+                        </pic:nvPicPr>
+                        <pic:blipFill>
+                          <a:blip r:embed="rId15" cstate="print"/>
+                          <a:stretch>
+                            <a:fillRect/>
+                          </a:stretch>
+                        </pic:blipFill>
+                        <pic:spPr>
+                          <a:xfrm>
+                            <a:off x="0" y="0"/>
+                            <a:ext cx="292986" cy="292986"/>
+                          </a:xfrm>
+                          <a:prstGeom prst="rect">
+                            <a:avLst/>
+                          </a:prstGeom>
+                        </pic:spPr>
+                      </pic:pic>
+                    </a:graphicData>
+                  </a:graphic>
+                </wp:inline>
+              </w:drawing>
+            </w:r>
+          </w:p>
+        </w:tc>
+        <w:tc>
+          <w:tcPr>
+            <w:tcW w:w="8395" w:type="dxa"/>
+          </w:tcPr>
+          <w:p>
+            <w:r>
+              <w:t>Toggle visibility of the edit window</w:t>
+            </w:r>
+          </w:p>
+        </w:tc>
+      </w:tr>
+      <w:tr>
+        <w:trPr>
+          <w:trHeight w:val="680"/>
+        </w:trPr>
+        <w:tc>
+          <w:tcPr>
+            <w:tcW w:w="817" w:type="dxa"/>
+          </w:tcPr>
+          <w:p>
+            <w:r>
+              <w:rPr>
+                <w:noProof/>
+                <w:lang w:val="de-CH" w:eastAsia="de-CH" w:bidi="ar-SA"/>
+              </w:rPr>
+              <w:drawing>
+                <wp:inline distT="0" distB="0" distL="0" distR="0">
+                  <wp:extent cx="295275" cy="295275"/>
+                  <wp:effectExtent l="19050" t="0" r="9525" b="0"/>
+                  <wp:docPr id="14" name="Grafik 13" descr="structurevis.jpg"/>
+                  <wp:cNvGraphicFramePr>
+                    <a:graphicFrameLocks xmlns:a="http://schemas.openxmlformats.org/drawingml/2006/main" noChangeAspect="1"/>
+                  </wp:cNvGraphicFramePr>
+                  <a:graphic xmlns:a="http://schemas.openxmlformats.org/drawingml/2006/main">
+                    <a:graphicData uri="http://schemas.openxmlformats.org/drawingml/2006/picture">
+                      <pic:pic xmlns:pic="http://schemas.openxmlformats.org/drawingml/2006/picture">
+                        <pic:nvPicPr>
+                          <pic:cNvPr id="0" name="structurevis.jpg"/>
+                          <pic:cNvPicPr/>
+                        </pic:nvPicPr>
+                        <pic:blipFill>
+                          <a:blip r:embed="rId16" cstate="print"/>
+                          <a:stretch>
+                            <a:fillRect/>
+                          </a:stretch>
+                        </pic:blipFill>
+                        <pic:spPr>
+                          <a:xfrm>
+                            <a:off x="0" y="0"/>
+                            <a:ext cx="292986" cy="292986"/>
+                          </a:xfrm>
+                          <a:prstGeom prst="rect">
+                            <a:avLst/>
+                          </a:prstGeom>
+                        </pic:spPr>
+                      </pic:pic>
+                    </a:graphicData>
+                  </a:graphic>
+                </wp:inline>
+              </w:drawing>
+            </w:r>
+          </w:p>
+        </w:tc>
+        <w:tc>
+          <w:tcPr>
+            <w:tcW w:w="8395" w:type="dxa"/>
+          </w:tcPr>
+          <w:p>
+            <w:r>
+              <w:t>Toggle visibility of the repositories window</w:t>
+            </w:r>
+          </w:p>
+        </w:tc>
+      </w:tr>
+      <w:tr>
+        <w:trPr>
+          <w:trHeight w:val="680"/>
+        </w:trPr>
+        <w:tc>
+          <w:tcPr>
+            <w:tcW w:w="817" w:type="dxa"/>
+          </w:tcPr>
+          <w:p>
+            <w:r>
+              <w:rPr>
+                <w:noProof/>
+                <w:lang w:val="de-CH" w:eastAsia="de-CH" w:bidi="ar-SA"/>
+              </w:rPr>
+              <w:drawing>
+                <wp:inline distT="0" distB="0" distL="0" distR="0">
+                  <wp:extent cx="295275" cy="295275"/>
+                  <wp:effectExtent l="19050" t="0" r="9525" b="0"/>
+                  <wp:docPr id="15" name="Grafik 14" descr="structurevis2.jpg"/>
+                  <wp:cNvGraphicFramePr>
+                    <a:graphicFrameLocks xmlns:a="http://schemas.openxmlformats.org/drawingml/2006/main" noChangeAspect="1"/>
+                  </wp:cNvGraphicFramePr>
+                  <a:graphic xmlns:a="http://schemas.openxmlformats.org/drawingml/2006/main">
+                    <a:graphicData uri="http://schemas.openxmlformats.org/drawingml/2006/picture">
+                      <pic:pic xmlns:pic="http://schemas.openxmlformats.org/drawingml/2006/picture">
+                        <pic:nvPicPr>
+                          <pic:cNvPr id="0" name="structurevis2.jpg"/>
+                          <pic:cNvPicPr/>
+                        </pic:nvPicPr>
+                        <pic:blipFill>
+                          <a:blip r:embed="rId17" cstate="print"/>
+                          <a:stretch>
+                            <a:fillRect/>
+                          </a:stretch>
+                        </pic:blipFill>
+                        <pic:spPr>
+                          <a:xfrm>
+                            <a:off x="0" y="0"/>
+                            <a:ext cx="292986" cy="292986"/>
+                          </a:xfrm>
+                          <a:prstGeom prst="rect">
+                            <a:avLst/>
+                          </a:prstGeom>
+                        </pic:spPr>
+                      </pic:pic>
+                    </a:graphicData>
+                  </a:graphic>
+                </wp:inline>
+              </w:drawing>
+            </w:r>
+          </w:p>
+        </w:tc>
+        <w:tc>
+          <w:tcPr>
+            <w:tcW w:w="8395" w:type="dxa"/>
+          </w:tcPr>
+          <w:p>
+            <w:r>
+              <w:t>Toggle visibility of the structure window</w:t>
+            </w:r>
+          </w:p>
+        </w:tc>
+      </w:tr>
+      <w:tr>
+        <w:trPr>
+          <w:trHeight w:val="680"/>
+        </w:trPr>
+        <w:tc>
+          <w:tcPr>
+            <w:tcW w:w="817" w:type="dxa"/>
+          </w:tcPr>
+          <w:p>
+            <w:r>
+              <w:rPr>
+                <w:noProof/>
+                <w:lang w:val="de-CH" w:eastAsia="de-CH" w:bidi="ar-SA"/>
+              </w:rPr>
+              <w:drawing>
+                <wp:inline distT="0" distB="0" distL="0" distR="0">
+                  <wp:extent cx="295275" cy="295275"/>
+                  <wp:effectExtent l="19050" t="0" r="9525" b="0"/>
+                  <wp:docPr id="16" name="Grafik 15" descr="propertiesvis.jpg"/>
+                  <wp:cNvGraphicFramePr>
+                    <a:graphicFrameLocks xmlns:a="http://schemas.openxmlformats.org/drawingml/2006/main" noChangeAspect="1"/>
+                  </wp:cNvGraphicFramePr>
+                  <a:graphic xmlns:a="http://schemas.openxmlformats.org/drawingml/2006/main">
+                    <a:graphicData uri="http://schemas.openxmlformats.org/drawingml/2006/picture">
+                      <pic:pic xmlns:pic="http://schemas.openxmlformats.org/drawingml/2006/picture">
+                        <pic:nvPicPr>
+                          <pic:cNvPr id="0" name="propertiesvis.jpg"/>
+                          <pic:cNvPicPr/>
+                        </pic:nvPicPr>
+                        <pic:blipFill>
+                          <a:blip r:embed="rId18" cstate="print"/>
+                          <a:stretch>
+                            <a:fillRect/>
+                          </a:stretch>
+                        </pic:blipFill>
+                        <pic:spPr>
+                          <a:xfrm>
+                            <a:off x="0" y="0"/>
+                            <a:ext cx="292986" cy="292986"/>
+                          </a:xfrm>
+                          <a:prstGeom prst="rect">
+                            <a:avLst/>
+                          </a:prstGeom>
+                        </pic:spPr>
+                      </pic:pic>
+                    </a:graphicData>
+                  </a:graphic>
+                </wp:inline>
+              </w:drawing>
+            </w:r>
+          </w:p>
+        </w:tc>
+        <w:tc>
+          <w:tcPr>
+            <w:tcW w:w="8395" w:type="dxa"/>
+          </w:tcPr>
+          <w:p>
+            <w:r>
+              <w:t>Toggle visibility of the properties window</w:t>
+            </w:r>
+          </w:p>
+        </w:tc>
+      </w:tr>
+      <w:tr>
+        <w:trPr>
+          <w:trHeight w:val="680"/>
+        </w:trPr>
+        <w:tc>
+          <w:tcPr>
+            <w:tcW w:w="817" w:type="dxa"/>
+          </w:tcPr>
+          <w:p>
+            <w:r>
+              <w:rPr>
+                <w:noProof/>
+                <w:lang w:val="de-CH" w:eastAsia="de-CH" w:bidi="ar-SA"/>
+              </w:rPr>
+              <w:drawing>
+                <wp:inline distT="0" distB="0" distL="0" distR="0">
+                  <wp:extent cx="295275" cy="295275"/>
+                  <wp:effectExtent l="19050" t="0" r="9525" b="0"/>
+                  <wp:docPr id="17" name="Grafik 16" descr="gridvis.jpg"/>
+                  <wp:cNvGraphicFramePr>
+                    <a:graphicFrameLocks xmlns:a="http://schemas.openxmlformats.org/drawingml/2006/main" noChangeAspect="1"/>
+                  </wp:cNvGraphicFramePr>
+                  <a:graphic xmlns:a="http://schemas.openxmlformats.org/drawingml/2006/main">
+                    <a:graphicData uri="http://schemas.openxmlformats.org/drawingml/2006/picture">
+                      <pic:pic xmlns:pic="http://schemas.openxmlformats.org/drawingml/2006/picture">
+                        <pic:nvPicPr>
+                          <pic:cNvPr id="0" name="gridvis.jpg"/>
+                          <pic:cNvPicPr/>
+                        </pic:nvPicPr>
+                        <pic:blipFill>
+                          <a:blip r:embed="rId19" cstate="print"/>
+                          <a:stretch>
+                            <a:fillRect/>
+                          </a:stretch>
+                        </pic:blipFill>
+                        <pic:spPr>
+                          <a:xfrm>
+                            <a:off x="0" y="0"/>
+                            <a:ext cx="292986" cy="292986"/>
+                          </a:xfrm>
+                          <a:prstGeom prst="rect">
+                            <a:avLst/>
+                          </a:prstGeom>
+                        </pic:spPr>
+                      </pic:pic>
+                    </a:graphicData>
+                  </a:graphic>
+                </wp:inline>
+              </w:drawing>
+            </w:r>
+          </w:p>
+        </w:tc>
+        <w:tc>
+          <w:tcPr>
+            <w:tcW w:w="8395" w:type="dxa"/>
+          </w:tcPr>
+          <w:p>
+            <w:r>
+              <w:t>Toggle visibility of the snap grid. Note that snapping remains active independently of the visibility of the snap grid</w:t>
+            </w:r>
+          </w:p>
+        </w:tc>
+      </w:tr>
+      <w:tr>
+        <w:trPr>
+          <w:trHeight w:val="680"/>
+        </w:trPr>
+        <w:tc>
+          <w:tcPr>
+            <w:tcW w:w="817" w:type="dxa"/>
+          </w:tcPr>
+          <w:p>
+            <w:r>
+              <w:rPr>
+                <w:noProof/>
+                <w:lang w:val="de-CH" w:eastAsia="de-CH" w:bidi="ar-SA"/>
+              </w:rPr>
+              <w:drawing>
+                <wp:inline distT="0" distB="0" distL="0" distR="0">
+                  <wp:extent cx="295275" cy="295275"/>
+                  <wp:effectExtent l="19050" t="0" r="9525" b="0"/>
+                  <wp:docPr id="18" name="Grafik 17" descr="helpervis.jpg"/>
+                  <wp:cNvGraphicFramePr>
+                    <a:graphicFrameLocks xmlns:a="http://schemas.openxmlformats.org/drawingml/2006/main" noChangeAspect="1"/>
+                  </wp:cNvGraphicFramePr>
+                  <a:graphic xmlns:a="http://schemas.openxmlformats.org/drawingml/2006/main">
+                    <a:graphicData uri="http://schemas.openxmlformats.org/drawingml/2006/picture">
+                      <pic:pic xmlns:pic="http://schemas.openxmlformats.org/drawingml/2006/picture">
+                        <pic:nvPicPr>
+                          <pic:cNvPr id="0" name="helpervis.jpg"/>
+                          <pic:cNvPicPr/>
+                        </pic:nvPicPr>
+                        <pic:blipFill>
+                          <a:blip r:embed="rId20" cstate="print"/>
+                          <a:stretch>
+                            <a:fillRect/>
+                          </a:stretch>
+                        </pic:blipFill>
+                        <pic:spPr>
+                          <a:xfrm>
+                            <a:off x="0" y="0"/>
+                            <a:ext cx="292986" cy="292986"/>
+                          </a:xfrm>
+                          <a:prstGeom prst="rect">
+                            <a:avLst/>
+                          </a:prstGeom>
+                        </pic:spPr>
+                      </pic:pic>
+                    </a:graphicData>
+                  </a:graphic>
+                </wp:inline>
+              </w:drawing>
+            </w:r>
+          </w:p>
+        </w:tc>
+        <w:tc>
+          <w:tcPr>
+            <w:tcW w:w="8395" w:type="dxa"/>
+          </w:tcPr>
+          <w:p>
+            <w:r>
+              <w:t xml:space="preserve">Toggle visibility of the helper lines. Helper lines aid the designer to align components respective each other. </w:t>
+            </w:r>
+          </w:p>
+        </w:tc>
+      </w:tr>
+      <w:tr>
+        <w:trPr>
+          <w:trHeight w:val="680"/>
+        </w:trPr>
+        <w:tc>
+          <w:tcPr>
+            <w:tcW w:w="817" w:type="dxa"/>
+          </w:tcPr>
+          <w:p>
+            <w:r>
+              <w:rPr>
+                <w:noProof/>
+                <w:lang w:val="de-CH" w:eastAsia="de-CH" w:bidi="ar-SA"/>
+              </w:rPr>
+              <w:drawing>
+                <wp:inline distT="0" distB="0" distL="0" distR="0">
+                  <wp:extent cx="295275" cy="295275"/>
+                  <wp:effectExtent l="19050" t="0" r="9525" b="0"/>
+                  <wp:docPr id="19" name="Grafik 18" descr="framesis.jpg"/>
+                  <wp:cNvGraphicFramePr>
+                    <a:graphicFrameLocks xmlns:a="http://schemas.openxmlformats.org/drawingml/2006/main" noChangeAspect="1"/>
+                  </wp:cNvGraphicFramePr>
+                  <a:graphic xmlns:a="http://schemas.openxmlformats.org/drawingml/2006/main">
+                    <a:graphicData uri="http://schemas.openxmlformats.org/drawingml/2006/picture">
+                      <pic:pic xmlns:pic="http://schemas.openxmlformats.org/drawingml/2006/picture">
+                        <pic:nvPicPr>
+                          <pic:cNvPr id="0" name="framesis.jpg"/>
+                          <pic:cNvPicPr/>
+                        </pic:nvPicPr>
+                        <pic:blipFill>
+                          <a:blip r:embed="rId21" cstate="print"/>
+                          <a:stretch>
+                            <a:fillRect/>
+                          </a:stretch>
+                        </pic:blipFill>
+                        <pic:spPr>
+                          <a:xfrm>
+                            <a:off x="0" y="0"/>
+                            <a:ext cx="292986" cy="292986"/>
+                          </a:xfrm>
+                          <a:prstGeom prst="rect">
+                            <a:avLst/>
+                          </a:prstGeom>
+                        </pic:spPr>
+                      </pic:pic>
+                    </a:graphicData>
+                  </a:graphic>
+                </wp:inline>
+              </w:drawing>
+            </w:r>
+          </w:p>
+        </w:tc>
+        <w:tc>
+          <w:tcPr>
+            <w:tcW w:w="8395" w:type="dxa"/>
+          </w:tcPr>
+          <w:p>
+            <w:r>
+              <w:t>Toggle visibility of the component frames. If enabled, show the rectangular frame of all visual components. This is useful for arbitrary shaped components.</w:t>
+            </w:r>
+          </w:p>
+        </w:tc>
+      </w:tr>
+    </w:tbl>
+    <w:p>
       <w:pPr>
         <w:jc w:val="both"/>
       </w:pPr>
       <w:r>
-        <w:t>The visibility of the four other windows can be controlled from within the control window using the buttons with the images on it. The buttons below control the visibility of the snap grid and the helper lines shown in the Edit Window.</w:t>
+        <w:t>The next three lines display the current mouse cursor position</w:t>
+      </w:r>
+      <w:r>
+        <w:t xml:space="preserve"> (X, Y) in the edit window</w:t>
+      </w:r>
+      <w:r>
+        <w:t>, the bounds of the current selection frame (left, top) to (right, bottom) as well as its width (w) and height (h).</w:t>
       </w:r>
     </w:p>
     <w:p>
       <w:pPr>
-        <w:jc w:val="both"/>
-      </w:pPr>
-      <w:r>
-        <w:t>The next three lines display the current mouse cursor position, the bounds of the current selection frame (left, top) to (right, bottom) as well as its width (w) and height (h).</w:t>
+        <w:pStyle w:val="berschrift2"/>
+      </w:pPr>
+      <w:bookmarkStart w:id="53" w:name="_Toc239153228"/>
+      <w:r>
+        <w:lastRenderedPageBreak/>
+        <w:t>Editing</w:t>
+      </w:r>
+      <w:bookmarkEnd w:id="53"/>
+      <w:r>
+        <w:t xml:space="preserve"> Window</w:t>
+      </w:r>
+      <w:r>
+        <w:t>(s)</w:t>
       </w:r>
     </w:p>
     <w:p>
-      <w:pPr>
-        <w:pStyle w:val="berschrift2"/>
-      </w:pPr>
-      <w:bookmarkStart w:id="53" w:name="_Toc239153228"/>
-      <w:r>
-        <w:t>Editing</w:t>
-      </w:r>
-      <w:bookmarkEnd w:id="53"/>
-      <w:r>
-        <w:t xml:space="preserve"> Window</w:t>
-      </w:r>
-    </w:p>
-    <w:p>
-      <w:r>
-        <w:t>The Edit Panel window shows the visual representation of the component composite. In edit mode, components can be selected and edited. In use mode, the component composite behaves exactly the same way it would in a real system.</w:t>
+      <w:r>
+        <w:t>The Edit Panel window</w:t>
+      </w:r>
+      <w:r>
+        <w:t>s</w:t>
+      </w:r>
+      <w:r>
+        <w:t xml:space="preserve"> show </w:t>
+      </w:r>
+      <w:r>
+        <w:t xml:space="preserve">the visual representation of </w:t>
+      </w:r>
+      <w:r>
+        <w:t>component composite</w:t>
+      </w:r>
+      <w:r>
+        <w:t>s</w:t>
+      </w:r>
+      <w:r>
+        <w:t>. In edit mode, components can be selected and edited. In use mode, the component composite behaves exactly the same way it would in a real system.</w:t>
       </w:r>
     </w:p>
     <w:p>
@@ -15337,9 +15868,9 @@
         </w:rPr>
         <w:drawing>
           <wp:inline distT="0" distB="0" distL="0" distR="0">
-            <wp:extent cx="3267075" cy="2333625"/>
-            <wp:effectExtent l="19050" t="0" r="9525" b="0"/>
-            <wp:docPr id="6" name="Grafik 5" descr="EditPanel.bmp"/>
+            <wp:extent cx="3543300" cy="2148165"/>
+            <wp:effectExtent l="19050" t="0" r="0" b="0"/>
+            <wp:docPr id="1" name="Grafik 0" descr="editpanel.jpg"/>
             <wp:cNvGraphicFramePr>
               <a:graphicFrameLocks xmlns:a="http://schemas.openxmlformats.org/drawingml/2006/main" noChangeAspect="1"/>
             </wp:cNvGraphicFramePr>
@@ -15347,11 +15878,11 @@
               <a:graphicData uri="http://schemas.openxmlformats.org/drawingml/2006/picture">
                 <pic:pic xmlns:pic="http://schemas.openxmlformats.org/drawingml/2006/picture">
                   <pic:nvPicPr>
-                    <pic:cNvPr id="0" name="EditPanel.bmp"/>
+                    <pic:cNvPr id="0" name="editpanel.jpg"/>
                     <pic:cNvPicPr/>
                   </pic:nvPicPr>
                   <pic:blipFill>
-                    <a:blip r:embed="rId15" cstate="print"/>
+                    <a:blip r:embed="rId22" cstate="print"/>
                     <a:stretch>
                       <a:fillRect/>
                     </a:stretch>
@@ -15359,7 +15890,7 @@
                   <pic:spPr>
                     <a:xfrm>
                       <a:off x="0" y="0"/>
-                      <a:ext cx="3271868" cy="2337048"/>
+                      <a:ext cx="3542129" cy="2147455"/>
                     </a:xfrm>
                     <a:prstGeom prst="rect">
                       <a:avLst/>
@@ -15377,6 +15908,7 @@
         <w:pStyle w:val="Beschriftung"/>
       </w:pPr>
       <w:bookmarkStart w:id="54" w:name="_Toc239153824"/>
+      <w:bookmarkStart w:id="55" w:name="_Ref242095305"/>
       <w:r>
         <w:t xml:space="preserve">Figure </w:t>
       </w:r>
@@ -15388,21 +15920,50 @@
           <w:t>19</w:t>
         </w:r>
       </w:fldSimple>
+      <w:bookmarkEnd w:id="55"/>
       <w:r>
         <w:t>: Component Editor Edit Window</w:t>
       </w:r>
       <w:bookmarkEnd w:id="54"/>
     </w:p>
     <w:p>
+      <w:r>
+        <w:t xml:space="preserve">The current insertion point is highlighted using a dark blue border (see </w:t>
+      </w:r>
+      <w:r>
+        <w:fldChar w:fldCharType="begin"/>
+      </w:r>
+      <w:r>
+        <w:instrText xml:space="preserve"> REF _Ref242095305 \h </w:instrText>
+      </w:r>
+      <w:r>
+        <w:fldChar w:fldCharType="separate"/>
+      </w:r>
+      <w:r>
+        <w:t xml:space="preserve">Figure </w:t>
+      </w:r>
+      <w:r>
+        <w:rPr>
+          <w:noProof/>
+        </w:rPr>
+        <w:t>19</w:t>
+      </w:r>
+      <w:r>
+        <w:fldChar w:fldCharType="end"/>
+      </w:r>
+      <w:r>
+        <w:t xml:space="preserve">). The direct parent of the currently selected components (if any) is indicated using a red border. </w:t>
+      </w:r>
+    </w:p>
+    <w:p>
       <w:pPr>
         <w:pStyle w:val="berschrift2"/>
       </w:pPr>
-      <w:bookmarkStart w:id="55" w:name="_Toc239153229"/>
-      <w:r>
-        <w:lastRenderedPageBreak/>
+      <w:bookmarkStart w:id="56" w:name="_Toc239153229"/>
+      <w:r>
         <w:t>Repositories</w:t>
       </w:r>
-      <w:bookmarkEnd w:id="55"/>
+      <w:bookmarkEnd w:id="56"/>
       <w:r>
         <w:t xml:space="preserve"> Window</w:t>
       </w:r>
@@ -15471,7 +16032,7 @@
                     <pic:cNvPicPr/>
                   </pic:nvPicPr>
                   <pic:blipFill>
-                    <a:blip r:embed="rId16" cstate="print"/>
+                    <a:blip r:embed="rId23" cstate="print"/>
                     <a:stretch>
                       <a:fillRect/>
                     </a:stretch>
@@ -15496,7 +16057,7 @@
       <w:pPr>
         <w:pStyle w:val="Beschriftung"/>
       </w:pPr>
-      <w:bookmarkStart w:id="56" w:name="_Toc239153826"/>
+      <w:bookmarkStart w:id="57" w:name="_Toc239153826"/>
       <w:r>
         <w:t xml:space="preserve">Figure </w:t>
       </w:r>
@@ -15517,17 +16078,17 @@
       <w:r>
         <w:t xml:space="preserve"> Window</w:t>
       </w:r>
-      <w:bookmarkEnd w:id="56"/>
+      <w:bookmarkEnd w:id="57"/>
     </w:p>
     <w:p>
       <w:pPr>
         <w:pStyle w:val="berschrift2"/>
       </w:pPr>
-      <w:bookmarkStart w:id="57" w:name="_Toc239153230"/>
+      <w:bookmarkStart w:id="58" w:name="_Toc239153230"/>
       <w:r>
         <w:t>Structure</w:t>
       </w:r>
-      <w:bookmarkEnd w:id="57"/>
+      <w:bookmarkEnd w:id="58"/>
       <w:r>
         <w:t xml:space="preserve"> </w:t>
       </w:r>
@@ -15552,11 +16113,12 @@
           <w:noProof/>
           <w:lang w:val="de-CH" w:eastAsia="de-CH" w:bidi="ar-SA"/>
         </w:rPr>
+        <w:lastRenderedPageBreak/>
         <w:drawing>
           <wp:inline distT="0" distB="0" distL="0" distR="0">
-            <wp:extent cx="1943415" cy="1762125"/>
+            <wp:extent cx="1873015" cy="1691980"/>
             <wp:effectExtent l="19050" t="0" r="0" b="0"/>
-            <wp:docPr id="9" name="Grafik 8" descr="Structure.bmp"/>
+            <wp:docPr id="5" name="Grafik 4" descr="structurepanel.jpg"/>
             <wp:cNvGraphicFramePr>
               <a:graphicFrameLocks xmlns:a="http://schemas.openxmlformats.org/drawingml/2006/main" noChangeAspect="1"/>
             </wp:cNvGraphicFramePr>
@@ -15564,11 +16126,11 @@
               <a:graphicData uri="http://schemas.openxmlformats.org/drawingml/2006/picture">
                 <pic:pic xmlns:pic="http://schemas.openxmlformats.org/drawingml/2006/picture">
                   <pic:nvPicPr>
-                    <pic:cNvPr id="0" name="Structure.bmp"/>
+                    <pic:cNvPr id="0" name="structurepanel.jpg"/>
                     <pic:cNvPicPr/>
                   </pic:nvPicPr>
                   <pic:blipFill>
-                    <a:blip r:embed="rId17" cstate="print"/>
+                    <a:blip r:embed="rId24" cstate="print"/>
                     <a:stretch>
                       <a:fillRect/>
                     </a:stretch>
@@ -15576,7 +16138,7 @@
                   <pic:spPr>
                     <a:xfrm>
                       <a:off x="0" y="0"/>
-                      <a:ext cx="1944172" cy="1762811"/>
+                      <a:ext cx="1876990" cy="1695571"/>
                     </a:xfrm>
                     <a:prstGeom prst="rect">
                       <a:avLst/>
@@ -15593,7 +16155,7 @@
       <w:pPr>
         <w:pStyle w:val="Beschriftung"/>
       </w:pPr>
-      <w:bookmarkStart w:id="58" w:name="_Toc239153827"/>
+      <w:bookmarkStart w:id="59" w:name="_Toc239153827"/>
       <w:r>
         <w:t xml:space="preserve">Figure </w:t>
       </w:r>
@@ -15608,17 +16170,22 @@
       <w:r>
         <w:t>: Component Editor Structure Window</w:t>
       </w:r>
-      <w:bookmarkEnd w:id="58"/>
+      <w:bookmarkEnd w:id="59"/>
     </w:p>
     <w:p>
+      <w:r>
+        <w:t>The current insertion point is highlight by a blue background color. All selected components are represented using red text color.</w:t>
+      </w:r>
+    </w:p>
+    <w:p>
       <w:pPr>
         <w:pStyle w:val="berschrift2"/>
       </w:pPr>
-      <w:bookmarkStart w:id="59" w:name="_Toc239153231"/>
+      <w:bookmarkStart w:id="60" w:name="_Toc239153231"/>
       <w:r>
         <w:t>Component Properties</w:t>
       </w:r>
-      <w:bookmarkEnd w:id="59"/>
+      <w:bookmarkEnd w:id="60"/>
       <w:r>
         <w:t xml:space="preserve"> Window</w:t>
       </w:r>
@@ -15640,7 +16207,6 @@
           <w:noProof/>
           <w:lang w:val="de-CH" w:eastAsia="de-CH" w:bidi="ar-SA"/>
         </w:rPr>
-        <w:lastRenderedPageBreak/>
         <w:drawing>
           <wp:inline distT="0" distB="0" distL="0" distR="0">
             <wp:extent cx="4000500" cy="2206625"/>
@@ -15657,7 +16223,7 @@
                     <pic:cNvPicPr/>
                   </pic:nvPicPr>
                   <pic:blipFill>
-                    <a:blip r:embed="rId18" cstate="print"/>
+                    <a:blip r:embed="rId25" cstate="print"/>
                     <a:stretch>
                       <a:fillRect/>
                     </a:stretch>
@@ -15682,7 +16248,7 @@
       <w:pPr>
         <w:pStyle w:val="Beschriftung"/>
       </w:pPr>
-      <w:bookmarkStart w:id="60" w:name="_Toc239153828"/>
+      <w:bookmarkStart w:id="61" w:name="_Toc239153828"/>
       <w:r>
         <w:t xml:space="preserve">Figure </w:t>
       </w:r>
@@ -15697,7 +16263,7 @@
       <w:r>
         <w:t>: Component Editor Component Properties Window</w:t>
       </w:r>
-      <w:bookmarkEnd w:id="60"/>
+      <w:bookmarkEnd w:id="61"/>
     </w:p>
     <w:p>
       <w:pPr>
@@ -15878,21 +16444,22 @@
       <w:pPr>
         <w:pStyle w:val="berschrift1"/>
       </w:pPr>
-      <w:bookmarkStart w:id="61" w:name="_Toc239153232"/>
-      <w:r>
+      <w:bookmarkStart w:id="62" w:name="_Toc239153232"/>
+      <w:r>
+        <w:lastRenderedPageBreak/>
         <w:t>Other Tools</w:t>
       </w:r>
-      <w:bookmarkEnd w:id="61"/>
+      <w:bookmarkEnd w:id="62"/>
     </w:p>
     <w:p>
       <w:pPr>
         <w:pStyle w:val="berschrift2"/>
       </w:pPr>
-      <w:bookmarkStart w:id="62" w:name="_Toc239153233"/>
+      <w:bookmarkStart w:id="63" w:name="_Toc239153233"/>
       <w:r>
         <w:t>The Component Inspector</w:t>
       </w:r>
-      <w:bookmarkEnd w:id="62"/>
+      <w:bookmarkEnd w:id="63"/>
     </w:p>
     <w:p>
       <w:pPr>
@@ -15917,7 +16484,6 @@
           <w:noProof/>
           <w:lang w:val="de-CH" w:eastAsia="de-CH" w:bidi="ar-SA"/>
         </w:rPr>
-        <w:lastRenderedPageBreak/>
         <w:drawing>
           <wp:inline distT="0" distB="0" distL="0" distR="0">
             <wp:extent cx="5760720" cy="3114040"/>
@@ -15934,7 +16500,7 @@
                     <pic:cNvPicPr/>
                   </pic:nvPicPr>
                   <pic:blipFill>
-                    <a:blip r:embed="rId19" cstate="print"/>
+                    <a:blip r:embed="rId26" cstate="print"/>
                     <a:stretch>
                       <a:fillRect/>
                     </a:stretch>
@@ -15960,7 +16526,7 @@
         <w:pStyle w:val="Beschriftung"/>
         <w:jc w:val="center"/>
       </w:pPr>
-      <w:bookmarkStart w:id="63" w:name="_Toc239153829"/>
+      <w:bookmarkStart w:id="64" w:name="_Toc239153829"/>
       <w:r>
         <w:t xml:space="preserve">Figure </w:t>
       </w:r>
@@ -15975,24 +16541,24 @@
       <w:r>
         <w:t>: Component Inspector</w:t>
       </w:r>
-      <w:bookmarkEnd w:id="63"/>
+      <w:bookmarkEnd w:id="64"/>
     </w:p>
     <w:p>
       <w:pPr>
         <w:pStyle w:val="berschrift2"/>
       </w:pPr>
-      <w:bookmarkStart w:id="64" w:name="_Toc239153234"/>
-      <w:bookmarkStart w:id="65" w:name="_Ref239157109"/>
-      <w:bookmarkStart w:id="66" w:name="_Ref239157111"/>
+      <w:bookmarkStart w:id="65" w:name="_Toc239153234"/>
+      <w:bookmarkStart w:id="66" w:name="_Ref239157109"/>
+      <w:bookmarkStart w:id="67" w:name="_Ref239157111"/>
       <w:r>
         <w:t>Repository</w:t>
       </w:r>
       <w:r>
         <w:t xml:space="preserve"> Inspector</w:t>
       </w:r>
-      <w:bookmarkEnd w:id="64"/>
       <w:bookmarkEnd w:id="65"/>
       <w:bookmarkEnd w:id="66"/>
+      <w:bookmarkEnd w:id="67"/>
     </w:p>
     <w:p>
       <w:pPr>
@@ -16058,7 +16624,7 @@
                     <pic:cNvPicPr/>
                   </pic:nvPicPr>
                   <pic:blipFill>
-                    <a:blip r:embed="rId20" cstate="print"/>
+                    <a:blip r:embed="rId27" cstate="print"/>
                     <a:stretch>
                       <a:fillRect/>
                     </a:stretch>
@@ -16084,7 +16650,7 @@
         <w:pStyle w:val="Beschriftung"/>
         <w:jc w:val="center"/>
       </w:pPr>
-      <w:bookmarkStart w:id="67" w:name="_Toc239153830"/>
+      <w:bookmarkStart w:id="68" w:name="_Toc239153830"/>
       <w:r>
         <w:t xml:space="preserve">Figure </w:t>
       </w:r>
@@ -16104,67 +16670,67 @@
       </w:r>
       <w:r>
         <w:t xml:space="preserve"> Inspector</w:t>
-      </w:r>
-      <w:bookmarkEnd w:id="67"/>
-    </w:p>
-    <w:p>
-      <w:pPr>
-        <w:pStyle w:val="berschrift2"/>
-      </w:pPr>
-      <w:bookmarkStart w:id="68" w:name="_Toc239153235"/>
-      <w:r>
-        <w:t>Code Generator</w:t>
       </w:r>
       <w:bookmarkEnd w:id="68"/>
     </w:p>
     <w:p>
       <w:pPr>
-        <w:jc w:val="both"/>
-      </w:pPr>
-      <w:r>
-        <w:t>The command WMBuilderTransformer.Transform can be used to transform a component composition stored in a repository into a piece of Active Oberon code.</w:t>
-      </w:r>
-    </w:p>
-    <w:p>
-      <w:pPr>
-        <w:pStyle w:val="berschrift1"/>
-      </w:pPr>
-      <w:bookmarkStart w:id="69" w:name="_Toc239153236"/>
-      <w:r>
-        <w:t>Examples</w:t>
+        <w:pStyle w:val="berschrift2"/>
+      </w:pPr>
+      <w:bookmarkStart w:id="69" w:name="_Toc239153235"/>
+      <w:r>
+        <w:lastRenderedPageBreak/>
+        <w:t>Code Generator</w:t>
       </w:r>
       <w:bookmarkEnd w:id="69"/>
     </w:p>
     <w:p>
-      <w:r>
-        <w:t>This</w:t>
-      </w:r>
-      <w:r>
-        <w:t xml:space="preserve"> </w:t>
-      </w:r>
-      <w:r>
-        <w:t>section</w:t>
-      </w:r>
-      <w:r>
-        <w:t xml:space="preserve"> provides some examples</w:t>
-      </w:r>
-      <w:r>
-        <w:t>.</w:t>
+      <w:pPr>
+        <w:jc w:val="both"/>
+      </w:pPr>
+      <w:r>
+        <w:t>The command WMBuilderTransformer.Transform can be used to transform a component composition stored in a repository into a piece of Active Oberon code.</w:t>
       </w:r>
     </w:p>
     <w:p>
       <w:pPr>
+        <w:pStyle w:val="berschrift1"/>
+      </w:pPr>
+      <w:bookmarkStart w:id="70" w:name="_Toc239153236"/>
+      <w:r>
+        <w:t>Examples</w:t>
+      </w:r>
+      <w:bookmarkEnd w:id="70"/>
+    </w:p>
+    <w:p>
+      <w:r>
+        <w:t>This</w:t>
+      </w:r>
+      <w:r>
+        <w:t xml:space="preserve"> </w:t>
+      </w:r>
+      <w:r>
+        <w:t>section</w:t>
+      </w:r>
+      <w:r>
+        <w:t xml:space="preserve"> provides some examples</w:t>
+      </w:r>
+      <w:r>
+        <w:t>.</w:t>
+      </w:r>
+    </w:p>
+    <w:p>
+      <w:pPr>
         <w:pStyle w:val="berschrift2"/>
       </w:pPr>
       <w:r>
-        <w:lastRenderedPageBreak/>
         <w:t xml:space="preserve"> </w:t>
       </w:r>
-      <w:bookmarkStart w:id="70" w:name="_Toc239153237"/>
+      <w:bookmarkStart w:id="71" w:name="_Toc239153237"/>
       <w:r>
         <w:t>Localization</w:t>
       </w:r>
-      <w:bookmarkEnd w:id="70"/>
+      <w:bookmarkEnd w:id="71"/>
     </w:p>
     <w:p>
       <w:r>
@@ -17652,11 +18218,11 @@
       <w:pPr>
         <w:pStyle w:val="berschrift2"/>
       </w:pPr>
-      <w:bookmarkStart w:id="71" w:name="_Toc239153238"/>
+      <w:bookmarkStart w:id="72" w:name="_Toc239153238"/>
       <w:r>
         <w:t>Wiring</w:t>
       </w:r>
-      <w:bookmarkEnd w:id="71"/>
+      <w:bookmarkEnd w:id="72"/>
     </w:p>
     <w:p>
       <w:r>
@@ -17761,6 +18327,7 @@
                 <w:color w:val="0070C0"/>
                 <w:sz w:val="20"/>
               </w:rPr>
+              <w:lastRenderedPageBreak/>
               <w:t>2</w:t>
             </w:r>
           </w:p>
@@ -18252,7 +18819,6 @@
                 <w:color w:val="0070C0"/>
                 <w:sz w:val="20"/>
               </w:rPr>
-              <w:lastRenderedPageBreak/>
               <w:t>12</w:t>
             </w:r>
           </w:p>
@@ -19212,11 +19778,11 @@
       <w:pPr>
         <w:pStyle w:val="berschrift1"/>
       </w:pPr>
-      <w:bookmarkStart w:id="72" w:name="_Toc239153239"/>
+      <w:bookmarkStart w:id="73" w:name="_Toc239153239"/>
       <w:r>
         <w:t>References</w:t>
       </w:r>
-      <w:bookmarkEnd w:id="72"/>
+      <w:bookmarkEnd w:id="73"/>
     </w:p>
     <w:p>
       <w:pPr>
@@ -19343,20 +19909,17 @@
             <w:noProof/>
             <w:webHidden/>
           </w:rPr>
-        </w:r>
-        <w:r>
-          <w:rPr>
-            <w:noProof/>
-            <w:webHidden/>
-          </w:rPr>
           <w:fldChar w:fldCharType="separate"/>
         </w:r>
         <w:r>
           <w:rPr>
-            <w:noProof/>
-            <w:webHidden/>
-          </w:rPr>
-          <w:t>4</w:t>
+            <w:b/>
+            <w:bCs/>
+            <w:noProof/>
+            <w:webHidden/>
+            <w:lang w:val="de-DE"/>
+          </w:rPr>
+          <w:t>Fehler! Textmarke nicht definiert.</w:t>
         </w:r>
         <w:r>
           <w:rPr>
@@ -19494,7 +20057,7 @@
             <w:noProof/>
             <w:webHidden/>
           </w:rPr>
-          <w:t>4</w:t>
+          <w:t>5</w:t>
         </w:r>
         <w:r>
           <w:rPr>
@@ -20378,20 +20941,17 @@
             <w:noProof/>
             <w:webHidden/>
           </w:rPr>
-        </w:r>
-        <w:r>
-          <w:rPr>
-            <w:noProof/>
-            <w:webHidden/>
-          </w:rPr>
           <w:fldChar w:fldCharType="separate"/>
         </w:r>
         <w:r>
           <w:rPr>
-            <w:noProof/>
-            <w:webHidden/>
-          </w:rPr>
-          <w:t>11</w:t>
+            <w:b/>
+            <w:bCs/>
+            <w:noProof/>
+            <w:webHidden/>
+            <w:lang w:val="de-DE"/>
+          </w:rPr>
+          <w:t>Fehler! Textmarke nicht definiert.</w:t>
         </w:r>
         <w:r>
           <w:rPr>
@@ -20529,7 +21089,7 @@
             <w:noProof/>
             <w:webHidden/>
           </w:rPr>
-          <w:t>13</w:t>
+          <w:t>14</w:t>
         </w:r>
         <w:r>
           <w:rPr>
@@ -20551,7 +21111,7 @@
           <w:lang w:val="de-CH" w:eastAsia="de-CH" w:bidi="ar-SA"/>
         </w:rPr>
       </w:pPr>
-      <w:hyperlink r:id="rId21" w:anchor="_Toc239153825" w:history="1">
+      <w:hyperlink r:id="rId28" w:anchor="_Toc239153825" w:history="1">
         <w:r>
           <w:rPr>
             <w:rStyle w:val="Hyperlink"/>
@@ -20598,7 +21158,7 @@
             <w:noProof/>
             <w:webHidden/>
           </w:rPr>
-          <w:t>13</w:t>
+          <w:t>14</w:t>
         </w:r>
         <w:r>
           <w:rPr>
@@ -20667,7 +21227,7 @@
             <w:noProof/>
             <w:webHidden/>
           </w:rPr>
-          <w:t>14</w:t>
+          <w:t>15</w:t>
         </w:r>
         <w:r>
           <w:rPr>
@@ -20736,7 +21296,7 @@
             <w:noProof/>
             <w:webHidden/>
           </w:rPr>
-          <w:t>14</w:t>
+          <w:t>15</w:t>
         </w:r>
         <w:r>
           <w:rPr>
@@ -20805,7 +21365,7 @@
             <w:noProof/>
             <w:webHidden/>
           </w:rPr>
-          <w:t>15</w:t>
+          <w:t>16</w:t>
         </w:r>
         <w:r>
           <w:rPr>
@@ -20874,7 +21434,7 @@
             <w:noProof/>
             <w:webHidden/>
           </w:rPr>
-          <w:t>15</w:t>
+          <w:t>17</w:t>
         </w:r>
         <w:r>
           <w:rPr>
@@ -20943,7 +21503,7 @@
             <w:noProof/>
             <w:webHidden/>
           </w:rPr>
-          <w:t>16</w:t>
+          <w:t>17</w:t>
         </w:r>
         <w:r>
           <w:rPr>
@@ -21038,6 +21598,27 @@
 <file path=word/numbering.xml><?xml version="1.0" encoding="utf-8"?>
 <w:numbering xmlns:ve="http://schemas.openxmlformats.org/markup-compatibility/2006" xmlns:o="urn:schemas-microsoft-com:office:office" xmlns:r="http://schemas.openxmlformats.org/officeDocument/2006/relationships" xmlns:m="http://schemas.openxmlformats.org/officeDocument/2006/math" xmlns:v="urn:schemas-microsoft-com:vml" xmlns:wp="http://schemas.openxmlformats.org/drawingml/2006/wordprocessingDrawing" xmlns:w10="urn:schemas-microsoft-com:office:word" xmlns:w="http://schemas.openxmlformats.org/wordprocessingml/2006/main" xmlns:wne="http://schemas.microsoft.com/office/word/2006/wordml">
   <w:abstractNum w:abstractNumId="0">
+    <w:nsid w:val="FFFFFF89"/>
+    <w:multiLevelType w:val="singleLevel"/>
+    <w:tmpl w:val="238AC9E2"/>
+    <w:lvl w:ilvl="0">
+      <w:start w:val="1"/>
+      <w:numFmt w:val="bullet"/>
+      <w:pStyle w:val="Aufzhlungszeichen"/>
+      <w:lvlText w:val=""/>
+      <w:lvlJc w:val="left"/>
+      <w:pPr>
+        <w:tabs>
+          <w:tab w:val="num" w:pos="360"/>
+        </w:tabs>
+        <w:ind w:left="360" w:hanging="360"/>
+      </w:pPr>
+      <w:rPr>
+        <w:rFonts w:ascii="Symbol" w:hAnsi="Symbol" w:hint="default"/>
+      </w:rPr>
+    </w:lvl>
+  </w:abstractNum>
+  <w:abstractNum w:abstractNumId="1">
     <w:nsid w:val="33B563D9"/>
     <w:multiLevelType w:val="hybridMultilevel"/>
     <w:tmpl w:val="B206FD02"/>
@@ -21150,7 +21731,7 @@
       </w:rPr>
     </w:lvl>
   </w:abstractNum>
-  <w:abstractNum w:abstractNumId="1">
+  <w:abstractNum w:abstractNumId="2">
     <w:nsid w:val="3CA367F5"/>
     <w:multiLevelType w:val="hybridMultilevel"/>
     <w:tmpl w:val="DA0A6B1A"/>
@@ -21263,7 +21844,7 @@
       </w:rPr>
     </w:lvl>
   </w:abstractNum>
-  <w:abstractNum w:abstractNumId="2">
+  <w:abstractNum w:abstractNumId="3">
     <w:nsid w:val="407D3526"/>
     <w:multiLevelType w:val="multilevel"/>
     <w:tmpl w:val="08070025"/>
@@ -21358,7 +21939,7 @@
       </w:pPr>
     </w:lvl>
   </w:abstractNum>
-  <w:abstractNum w:abstractNumId="3">
+  <w:abstractNum w:abstractNumId="4">
     <w:nsid w:val="46612BD1"/>
     <w:multiLevelType w:val="hybridMultilevel"/>
     <w:tmpl w:val="650C134A"/>
@@ -21471,7 +22052,7 @@
       </w:rPr>
     </w:lvl>
   </w:abstractNum>
-  <w:abstractNum w:abstractNumId="4">
+  <w:abstractNum w:abstractNumId="5">
     <w:nsid w:val="73776F2F"/>
     <w:multiLevelType w:val="hybridMultilevel"/>
     <w:tmpl w:val="43462CC2"/>
@@ -21585,19 +22166,22 @@
     </w:lvl>
   </w:abstractNum>
   <w:num w:numId="1">
+    <w:abstractNumId w:val="4"/>
+  </w:num>
+  <w:num w:numId="2">
     <w:abstractNumId w:val="3"/>
   </w:num>
-  <w:num w:numId="2">
+  <w:num w:numId="3">
+    <w:abstractNumId w:val="5"/>
+  </w:num>
+  <w:num w:numId="4">
+    <w:abstractNumId w:val="1"/>
+  </w:num>
+  <w:num w:numId="5">
     <w:abstractNumId w:val="2"/>
   </w:num>
-  <w:num w:numId="3">
-    <w:abstractNumId w:val="4"/>
-  </w:num>
-  <w:num w:numId="4">
+  <w:num w:numId="6">
     <w:abstractNumId w:val="0"/>
-  </w:num>
-  <w:num w:numId="5">
-    <w:abstractNumId w:val="1"/>
   </w:num>
 </w:numbering>
 </file>
@@ -22009,6 +22593,7 @@
   <w:style w:type="character" w:default="1" w:styleId="Absatz-Standardschriftart">
     <w:name w:val="Default Paragraph Font"/>
     <w:uiPriority w:val="1"/>
+    <w:semiHidden/>
     <w:unhideWhenUsed/>
   </w:style>
   <w:style w:type="table" w:default="1" w:styleId="NormaleTabelle">
@@ -22914,6 +23499,19 @@
     <w:uiPriority w:val="37"/>
     <w:unhideWhenUsed/>
     <w:rsid w:val="00E55765"/>
+  </w:style>
+  <w:style w:type="paragraph" w:styleId="Aufzhlungszeichen">
+    <w:name w:val="List Bullet"/>
+    <w:basedOn w:val="Standard"/>
+    <w:uiPriority w:val="99"/>
+    <w:unhideWhenUsed/>
+    <w:rsid w:val="00AA3C9D"/>
+    <w:pPr>
+      <w:numPr>
+        <w:numId w:val="6"/>
+      </w:numPr>
+      <w:contextualSpacing/>
+    </w:pPr>
   </w:style>
 </w:styles>
 </file>
@@ -24434,80 +25032,80 @@
     </dgm:pt>
   </dgm:ptLst>
   <dgm:cxnLst>
-    <dgm:cxn modelId="{6D20F159-B079-4D09-835F-A220F22C4AF6}" type="presOf" srcId="{BBCD066A-796A-4B71-AC97-656F232D3923}" destId="{E9F1A644-C28F-4754-9A26-564C5CE2225E}" srcOrd="0" destOrd="0" presId="urn:microsoft.com/office/officeart/2005/8/layout/hierarchy6"/>
+    <dgm:cxn modelId="{EACF36CB-DA24-42B1-BFA6-6CA5C289F029}" type="presOf" srcId="{C6B5FC50-CCDE-43A1-BC84-4B45C4462804}" destId="{CF79E8DD-71CA-4801-8505-65374B617B7D}" srcOrd="0" destOrd="0" presId="urn:microsoft.com/office/officeart/2005/8/layout/hierarchy6"/>
     <dgm:cxn modelId="{001C0C16-DFE0-4D56-8F5F-A5A5AB6F3CAD}" srcId="{A18D2CB9-DFB0-4BA8-A8C9-1F430B127F01}" destId="{A5EB071F-E40A-4C15-8A19-AF322F01A340}" srcOrd="3" destOrd="0" parTransId="{A1BF241B-6082-4BE1-86C4-BD1E9C41EAA6}" sibTransId="{8627E760-AEAE-469B-892D-2F08F64D8C81}"/>
-    <dgm:cxn modelId="{5DB9C593-4400-4E3B-A9F7-E79C2D6813FF}" type="presOf" srcId="{0BD2C561-0FBA-4CFA-BCBE-74D52DF818A6}" destId="{A55EFDCC-EF63-431E-8EA6-C6314EE5C655}" srcOrd="0" destOrd="0" presId="urn:microsoft.com/office/officeart/2005/8/layout/hierarchy6"/>
+    <dgm:cxn modelId="{184E9913-2B22-46E3-BDDB-CBF7639F7571}" type="presOf" srcId="{B84964E9-EFA0-4878-B05F-5E4991CB17D1}" destId="{46A3140F-2A24-431A-B4FE-79B83B815A31}" srcOrd="0" destOrd="0" presId="urn:microsoft.com/office/officeart/2005/8/layout/hierarchy6"/>
     <dgm:cxn modelId="{87293DF7-25B8-4760-9ED0-792C0C8C629C}" srcId="{9B1266AF-67CF-40FB-B7E1-37B2AC336B47}" destId="{BBCD066A-796A-4B71-AC97-656F232D3923}" srcOrd="0" destOrd="0" parTransId="{E24393AB-24FA-4EF6-BE9F-F3B591D654D1}" sibTransId="{FF16D740-F395-4B0F-A60C-8D463B9DA1E1}"/>
-    <dgm:cxn modelId="{8B496728-FF04-4588-8E09-FAF42A31A5D0}" type="presOf" srcId="{A1D653D2-BC1D-404C-9ACF-33D2BAD8F9A0}" destId="{500D7C12-DC1A-4C11-BDD6-49091A64DC5F}" srcOrd="0" destOrd="0" presId="urn:microsoft.com/office/officeart/2005/8/layout/hierarchy6"/>
-    <dgm:cxn modelId="{98F44B0D-F150-43F5-A01F-74099FA7CC4D}" type="presOf" srcId="{A5EB071F-E40A-4C15-8A19-AF322F01A340}" destId="{8B8EA465-75B3-4861-B993-058FE389A815}" srcOrd="1" destOrd="0" presId="urn:microsoft.com/office/officeart/2005/8/layout/hierarchy6"/>
     <dgm:cxn modelId="{C151D90B-9CBF-4368-805C-BCCCB9CC59E5}" srcId="{531D6F65-58DF-4F26-A942-B99E61375AF9}" destId="{B3064BC2-6ED7-4F45-BD7B-DB7C21838B0E}" srcOrd="0" destOrd="0" parTransId="{CFFF5DDC-9937-4F80-804D-AEB504901D13}" sibTransId="{B9E10212-CAE2-4B9F-8B6F-99363B803C9B}"/>
-    <dgm:cxn modelId="{8047BE90-B751-48B6-A742-9304D4D20168}" type="presOf" srcId="{B3064BC2-6ED7-4F45-BD7B-DB7C21838B0E}" destId="{54D53E47-BCCF-4951-9D83-42E77D2D55BE}" srcOrd="0" destOrd="0" presId="urn:microsoft.com/office/officeart/2005/8/layout/hierarchy6"/>
-    <dgm:cxn modelId="{26A6E0CC-7C14-4129-8889-0326557A3F3C}" type="presOf" srcId="{FCC68355-53EE-47B0-930E-22D25A5884EC}" destId="{180A6C9B-84E6-483D-B5EA-125A8DE92952}" srcOrd="0" destOrd="0" presId="urn:microsoft.com/office/officeart/2005/8/layout/hierarchy6"/>
-    <dgm:cxn modelId="{6EB4D415-2412-443B-99DB-6882CDAD2A7F}" type="presOf" srcId="{531D6F65-58DF-4F26-A942-B99E61375AF9}" destId="{0913B254-5A40-41C6-84A6-7F6B62106CCE}" srcOrd="0" destOrd="0" presId="urn:microsoft.com/office/officeart/2005/8/layout/hierarchy6"/>
+    <dgm:cxn modelId="{2E9D4B4C-396A-4528-8699-63C58B1FEA5D}" type="presOf" srcId="{C26588E1-5E5A-432C-AC0C-F7C452316A96}" destId="{CEE7046D-4BA8-4476-B777-3819A1BD85D0}" srcOrd="0" destOrd="0" presId="urn:microsoft.com/office/officeart/2005/8/layout/hierarchy6"/>
+    <dgm:cxn modelId="{DE71D909-2059-476F-BA44-05F6A0BCF49B}" type="presOf" srcId="{CFFF5DDC-9937-4F80-804D-AEB504901D13}" destId="{E61A7E5B-163C-48D3-ADFB-097457B234F5}" srcOrd="0" destOrd="0" presId="urn:microsoft.com/office/officeart/2005/8/layout/hierarchy6"/>
+    <dgm:cxn modelId="{9407AB23-2896-422C-9C68-F8D8B3382E92}" type="presOf" srcId="{57FAF4AA-1C32-42AE-B897-A3EB8FD189B4}" destId="{C60B4C7E-B80C-4E8C-B5D1-B8AE5E0406CB}" srcOrd="0" destOrd="0" presId="urn:microsoft.com/office/officeart/2005/8/layout/hierarchy6"/>
+    <dgm:cxn modelId="{28735F05-EAD6-4BFA-AC40-E62CE53B10A3}" type="presOf" srcId="{9B1266AF-67CF-40FB-B7E1-37B2AC336B47}" destId="{C43FE8F7-E007-4E87-9BAE-45BE3D769F97}" srcOrd="0" destOrd="0" presId="urn:microsoft.com/office/officeart/2005/8/layout/hierarchy6"/>
     <dgm:cxn modelId="{ADAA374B-B832-4E98-A076-19FA7C1D57FC}" srcId="{BBCD066A-796A-4B71-AC97-656F232D3923}" destId="{C6B5FC50-CCDE-43A1-BC84-4B45C4462804}" srcOrd="2" destOrd="0" parTransId="{FCC68355-53EE-47B0-930E-22D25A5884EC}" sibTransId="{01453E68-BFBD-4145-9736-8159383F0BBE}"/>
-    <dgm:cxn modelId="{A39CBCAF-01F7-4C2E-905C-E2125A2D894F}" type="presOf" srcId="{C26588E1-5E5A-432C-AC0C-F7C452316A96}" destId="{CEE7046D-4BA8-4476-B777-3819A1BD85D0}" srcOrd="0" destOrd="0" presId="urn:microsoft.com/office/officeart/2005/8/layout/hierarchy6"/>
+    <dgm:cxn modelId="{C1741E17-2B8C-426E-9698-20043981ABB1}" type="presOf" srcId="{E8839C1D-3F8E-45DF-9FF1-70FF97F0F85B}" destId="{5D2381D3-32DF-4ACB-BD92-A8AA1C75733A}" srcOrd="1" destOrd="0" presId="urn:microsoft.com/office/officeart/2005/8/layout/hierarchy6"/>
+    <dgm:cxn modelId="{639D6510-1228-40AC-AE54-5F3B8ECC2EB4}" type="presOf" srcId="{A18D2CB9-DFB0-4BA8-A8C9-1F430B127F01}" destId="{A8B7CBBE-F3DF-437E-AC1A-0511EE6B2CD1}" srcOrd="0" destOrd="0" presId="urn:microsoft.com/office/officeart/2005/8/layout/hierarchy6"/>
     <dgm:cxn modelId="{419298AE-920E-4BBA-A727-F43AA37A6543}" srcId="{BBCD066A-796A-4B71-AC97-656F232D3923}" destId="{A1D653D2-BC1D-404C-9ACF-33D2BAD8F9A0}" srcOrd="1" destOrd="0" parTransId="{C26588E1-5E5A-432C-AC0C-F7C452316A96}" sibTransId="{85783700-E852-4176-BEF3-1B1D5D2CEE70}"/>
-    <dgm:cxn modelId="{23AA4CC7-1122-41E3-BDE9-091878304D4E}" type="presOf" srcId="{9B1266AF-67CF-40FB-B7E1-37B2AC336B47}" destId="{C43FE8F7-E007-4E87-9BAE-45BE3D769F97}" srcOrd="0" destOrd="0" presId="urn:microsoft.com/office/officeart/2005/8/layout/hierarchy6"/>
-    <dgm:cxn modelId="{AFB7882B-33B3-4684-A363-36095C2EBCCA}" type="presOf" srcId="{E8839C1D-3F8E-45DF-9FF1-70FF97F0F85B}" destId="{B6F51535-4677-4B57-8D44-DF9EB6A71DEA}" srcOrd="0" destOrd="0" presId="urn:microsoft.com/office/officeart/2005/8/layout/hierarchy6"/>
+    <dgm:cxn modelId="{D7852369-4634-4A25-9733-72212B720620}" type="presOf" srcId="{0BD2C561-0FBA-4CFA-BCBE-74D52DF818A6}" destId="{A55EFDCC-EF63-431E-8EA6-C6314EE5C655}" srcOrd="0" destOrd="0" presId="urn:microsoft.com/office/officeart/2005/8/layout/hierarchy6"/>
+    <dgm:cxn modelId="{24E4F9F1-6939-4D44-A08D-6040BB3EABD6}" type="presOf" srcId="{A5EB071F-E40A-4C15-8A19-AF322F01A340}" destId="{8B8EA465-75B3-4861-B993-058FE389A815}" srcOrd="1" destOrd="0" presId="urn:microsoft.com/office/officeart/2005/8/layout/hierarchy6"/>
+    <dgm:cxn modelId="{1070192A-6A3B-4841-AC3C-1889E282F572}" type="presOf" srcId="{FCC68355-53EE-47B0-930E-22D25A5884EC}" destId="{180A6C9B-84E6-483D-B5EA-125A8DE92952}" srcOrd="0" destOrd="0" presId="urn:microsoft.com/office/officeart/2005/8/layout/hierarchy6"/>
     <dgm:cxn modelId="{2807AB28-AA5E-4FE8-9F4C-7FCFEF975CAC}" srcId="{B3064BC2-6ED7-4F45-BD7B-DB7C21838B0E}" destId="{9B1266AF-67CF-40FB-B7E1-37B2AC336B47}" srcOrd="0" destOrd="0" parTransId="{57FAF4AA-1C32-42AE-B897-A3EB8FD189B4}" sibTransId="{4D01B782-25C8-44D0-9111-F8199DE76F35}"/>
-    <dgm:cxn modelId="{7130348D-301C-415C-B819-9B46B2EA3968}" type="presOf" srcId="{E8839C1D-3F8E-45DF-9FF1-70FF97F0F85B}" destId="{5D2381D3-32DF-4ACB-BD92-A8AA1C75733A}" srcOrd="1" destOrd="0" presId="urn:microsoft.com/office/officeart/2005/8/layout/hierarchy6"/>
+    <dgm:cxn modelId="{35786604-CD14-4391-B50B-31FB6F54C1C0}" type="presOf" srcId="{531D6F65-58DF-4F26-A942-B99E61375AF9}" destId="{0913B254-5A40-41C6-84A6-7F6B62106CCE}" srcOrd="0" destOrd="0" presId="urn:microsoft.com/office/officeart/2005/8/layout/hierarchy6"/>
+    <dgm:cxn modelId="{CBF428EB-2CAF-4891-9D9D-BF4B6D052FED}" type="presOf" srcId="{A5EB071F-E40A-4C15-8A19-AF322F01A340}" destId="{96FDB6E6-6AB9-4B39-BF99-33F583AE8DB9}" srcOrd="0" destOrd="0" presId="urn:microsoft.com/office/officeart/2005/8/layout/hierarchy6"/>
+    <dgm:cxn modelId="{A715FFE7-2673-471E-8110-51A7C533D9A7}" srcId="{BBCD066A-796A-4B71-AC97-656F232D3923}" destId="{B84964E9-EFA0-4878-B05F-5E4991CB17D1}" srcOrd="0" destOrd="0" parTransId="{0BD2C561-0FBA-4CFA-BCBE-74D52DF818A6}" sibTransId="{6E214C42-661A-49CE-AACC-0BC92676666D}"/>
     <dgm:cxn modelId="{B294BE5C-1BEF-4648-9AA0-C72185338205}" srcId="{A18D2CB9-DFB0-4BA8-A8C9-1F430B127F01}" destId="{E8839C1D-3F8E-45DF-9FF1-70FF97F0F85B}" srcOrd="2" destOrd="0" parTransId="{67BDB16D-0DB7-4FE3-A2CA-F532CDCEEF4C}" sibTransId="{D4A3A5B2-C60C-4965-833A-C6A529689FB4}"/>
-    <dgm:cxn modelId="{A715FFE7-2673-471E-8110-51A7C533D9A7}" srcId="{BBCD066A-796A-4B71-AC97-656F232D3923}" destId="{B84964E9-EFA0-4878-B05F-5E4991CB17D1}" srcOrd="0" destOrd="0" parTransId="{0BD2C561-0FBA-4CFA-BCBE-74D52DF818A6}" sibTransId="{6E214C42-661A-49CE-AACC-0BC92676666D}"/>
-    <dgm:cxn modelId="{6B9350CE-4494-4F85-8E86-8F94B98C3953}" type="presOf" srcId="{E24393AB-24FA-4EF6-BE9F-F3B591D654D1}" destId="{734A03DC-845A-4542-BD35-ABF07853D32B}" srcOrd="0" destOrd="0" presId="urn:microsoft.com/office/officeart/2005/8/layout/hierarchy6"/>
-    <dgm:cxn modelId="{BEA05E2D-5ED0-4712-A30C-695C424B094D}" type="presOf" srcId="{17546872-80A4-40A6-942F-096A90C59B55}" destId="{54AAFB2A-C1DB-4458-B73F-DAFDB95F38AB}" srcOrd="0" destOrd="0" presId="urn:microsoft.com/office/officeart/2005/8/layout/hierarchy6"/>
     <dgm:cxn modelId="{4A2949E3-C8DD-44BE-B3E2-0FC991546E5D}" srcId="{A18D2CB9-DFB0-4BA8-A8C9-1F430B127F01}" destId="{17546872-80A4-40A6-942F-096A90C59B55}" srcOrd="1" destOrd="0" parTransId="{64268506-7152-4314-8D6E-90B0C5D5C257}" sibTransId="{90479609-71D1-4566-B759-9C80FE2EFF1B}"/>
-    <dgm:cxn modelId="{AD432DBB-6DE2-47BE-A2B9-C25976812C48}" type="presOf" srcId="{57FAF4AA-1C32-42AE-B897-A3EB8FD189B4}" destId="{C60B4C7E-B80C-4E8C-B5D1-B8AE5E0406CB}" srcOrd="0" destOrd="0" presId="urn:microsoft.com/office/officeart/2005/8/layout/hierarchy6"/>
-    <dgm:cxn modelId="{3A0A7F8C-9F14-40B5-A3AC-2AB4F697BF8F}" type="presOf" srcId="{CFFF5DDC-9937-4F80-804D-AEB504901D13}" destId="{E61A7E5B-163C-48D3-ADFB-097457B234F5}" srcOrd="0" destOrd="0" presId="urn:microsoft.com/office/officeart/2005/8/layout/hierarchy6"/>
-    <dgm:cxn modelId="{175FFE32-D41D-43A4-84E5-C21B9C045FA3}" type="presOf" srcId="{B84964E9-EFA0-4878-B05F-5E4991CB17D1}" destId="{46A3140F-2A24-431A-B4FE-79B83B815A31}" srcOrd="0" destOrd="0" presId="urn:microsoft.com/office/officeart/2005/8/layout/hierarchy6"/>
-    <dgm:cxn modelId="{EDE1D65A-DDCB-4FAE-A31C-DE9F1957D92A}" type="presOf" srcId="{17546872-80A4-40A6-942F-096A90C59B55}" destId="{A78DA244-299C-4B4D-ACA9-3C2FB49FE7B2}" srcOrd="1" destOrd="0" presId="urn:microsoft.com/office/officeart/2005/8/layout/hierarchy6"/>
-    <dgm:cxn modelId="{7A99F65C-CE7E-4B90-B2E1-DC52BB482CA9}" type="presOf" srcId="{C6B5FC50-CCDE-43A1-BC84-4B45C4462804}" destId="{CF79E8DD-71CA-4801-8505-65374B617B7D}" srcOrd="0" destOrd="0" presId="urn:microsoft.com/office/officeart/2005/8/layout/hierarchy6"/>
+    <dgm:cxn modelId="{BA239547-896A-44B7-8EAB-D19EAE4A47CA}" type="presOf" srcId="{17546872-80A4-40A6-942F-096A90C59B55}" destId="{54AAFB2A-C1DB-4458-B73F-DAFDB95F38AB}" srcOrd="0" destOrd="0" presId="urn:microsoft.com/office/officeart/2005/8/layout/hierarchy6"/>
+    <dgm:cxn modelId="{686E261F-C9B3-47BF-9114-7A123226BA07}" type="presOf" srcId="{A1D653D2-BC1D-404C-9ACF-33D2BAD8F9A0}" destId="{500D7C12-DC1A-4C11-BDD6-49091A64DC5F}" srcOrd="0" destOrd="0" presId="urn:microsoft.com/office/officeart/2005/8/layout/hierarchy6"/>
+    <dgm:cxn modelId="{677EC1E4-8511-4921-A2E0-A9DB7AB93DAC}" type="presOf" srcId="{E24393AB-24FA-4EF6-BE9F-F3B591D654D1}" destId="{734A03DC-845A-4542-BD35-ABF07853D32B}" srcOrd="0" destOrd="0" presId="urn:microsoft.com/office/officeart/2005/8/layout/hierarchy6"/>
+    <dgm:cxn modelId="{0E0FF1DF-91E6-4087-9D35-22A0AEB5032B}" type="presOf" srcId="{E8839C1D-3F8E-45DF-9FF1-70FF97F0F85B}" destId="{B6F51535-4677-4B57-8D44-DF9EB6A71DEA}" srcOrd="0" destOrd="0" presId="urn:microsoft.com/office/officeart/2005/8/layout/hierarchy6"/>
+    <dgm:cxn modelId="{5C6F96E2-C693-46B8-A9A2-8CC8EE32DEAC}" type="presOf" srcId="{17546872-80A4-40A6-942F-096A90C59B55}" destId="{A78DA244-299C-4B4D-ACA9-3C2FB49FE7B2}" srcOrd="1" destOrd="0" presId="urn:microsoft.com/office/officeart/2005/8/layout/hierarchy6"/>
     <dgm:cxn modelId="{05FF99D8-A774-4988-9232-4C3251884353}" srcId="{A18D2CB9-DFB0-4BA8-A8C9-1F430B127F01}" destId="{531D6F65-58DF-4F26-A942-B99E61375AF9}" srcOrd="0" destOrd="0" parTransId="{5FCBDFE3-DA7B-49EC-9988-2632E90B6D74}" sibTransId="{F30CA8A6-5D26-4F19-91C5-6B4364B65968}"/>
-    <dgm:cxn modelId="{DBD02117-B9E9-44B1-9C68-0275D2461380}" type="presOf" srcId="{A18D2CB9-DFB0-4BA8-A8C9-1F430B127F01}" destId="{A8B7CBBE-F3DF-437E-AC1A-0511EE6B2CD1}" srcOrd="0" destOrd="0" presId="urn:microsoft.com/office/officeart/2005/8/layout/hierarchy6"/>
-    <dgm:cxn modelId="{41B0B2BE-1911-4BC4-BCE8-849E8896DD94}" type="presOf" srcId="{A5EB071F-E40A-4C15-8A19-AF322F01A340}" destId="{96FDB6E6-6AB9-4B39-BF99-33F583AE8DB9}" srcOrd="0" destOrd="0" presId="urn:microsoft.com/office/officeart/2005/8/layout/hierarchy6"/>
-    <dgm:cxn modelId="{9C9FEDBD-D740-4887-890D-B720E63483BD}" type="presParOf" srcId="{A8B7CBBE-F3DF-437E-AC1A-0511EE6B2CD1}" destId="{9F53B7B0-163C-44C4-BB46-04EB0CF1C925}" srcOrd="0" destOrd="0" presId="urn:microsoft.com/office/officeart/2005/8/layout/hierarchy6"/>
-    <dgm:cxn modelId="{F2909496-2031-4CB9-BDA7-C65DBAF6F905}" type="presParOf" srcId="{9F53B7B0-163C-44C4-BB46-04EB0CF1C925}" destId="{5A65D308-7907-4B09-8C99-17BAD8484AA5}" srcOrd="0" destOrd="0" presId="urn:microsoft.com/office/officeart/2005/8/layout/hierarchy6"/>
-    <dgm:cxn modelId="{DB707FDF-E85A-4D02-83BD-7069AC8133D5}" type="presParOf" srcId="{9F53B7B0-163C-44C4-BB46-04EB0CF1C925}" destId="{92FA56F6-31A4-4572-8D17-136EAD808625}" srcOrd="1" destOrd="0" presId="urn:microsoft.com/office/officeart/2005/8/layout/hierarchy6"/>
-    <dgm:cxn modelId="{56D12423-9A3A-4E95-9751-4BE3355BB61F}" type="presParOf" srcId="{92FA56F6-31A4-4572-8D17-136EAD808625}" destId="{A5BFF004-B69F-41D1-98AD-F96E92A7C262}" srcOrd="0" destOrd="0" presId="urn:microsoft.com/office/officeart/2005/8/layout/hierarchy6"/>
-    <dgm:cxn modelId="{785B0298-97C2-43FE-9E11-EFC1834C5938}" type="presParOf" srcId="{A5BFF004-B69F-41D1-98AD-F96E92A7C262}" destId="{0913B254-5A40-41C6-84A6-7F6B62106CCE}" srcOrd="0" destOrd="0" presId="urn:microsoft.com/office/officeart/2005/8/layout/hierarchy6"/>
-    <dgm:cxn modelId="{DC7F4C30-3095-4D19-AC69-52175BB57816}" type="presParOf" srcId="{A5BFF004-B69F-41D1-98AD-F96E92A7C262}" destId="{E8B07F89-EFDB-449F-AED2-D02DE60CBA2F}" srcOrd="1" destOrd="0" presId="urn:microsoft.com/office/officeart/2005/8/layout/hierarchy6"/>
-    <dgm:cxn modelId="{54FD519A-CAAC-4E96-B33B-48A68A59B151}" type="presParOf" srcId="{E8B07F89-EFDB-449F-AED2-D02DE60CBA2F}" destId="{E61A7E5B-163C-48D3-ADFB-097457B234F5}" srcOrd="0" destOrd="0" presId="urn:microsoft.com/office/officeart/2005/8/layout/hierarchy6"/>
-    <dgm:cxn modelId="{58249C9E-D41B-4CC5-8115-66DBB0496620}" type="presParOf" srcId="{E8B07F89-EFDB-449F-AED2-D02DE60CBA2F}" destId="{51F179B9-D59D-49BC-82FA-968E5D0C6F46}" srcOrd="1" destOrd="0" presId="urn:microsoft.com/office/officeart/2005/8/layout/hierarchy6"/>
-    <dgm:cxn modelId="{878DE8A4-1653-4517-B8F1-41F85DFF19A5}" type="presParOf" srcId="{51F179B9-D59D-49BC-82FA-968E5D0C6F46}" destId="{54D53E47-BCCF-4951-9D83-42E77D2D55BE}" srcOrd="0" destOrd="0" presId="urn:microsoft.com/office/officeart/2005/8/layout/hierarchy6"/>
-    <dgm:cxn modelId="{90BA002C-30A8-4830-9A2C-636CC537A5EA}" type="presParOf" srcId="{51F179B9-D59D-49BC-82FA-968E5D0C6F46}" destId="{3FBC8AAA-A6A2-4EEF-8727-D6C64736D0A1}" srcOrd="1" destOrd="0" presId="urn:microsoft.com/office/officeart/2005/8/layout/hierarchy6"/>
-    <dgm:cxn modelId="{F0BDB537-DC41-4149-8EF4-9EB1F0947630}" type="presParOf" srcId="{3FBC8AAA-A6A2-4EEF-8727-D6C64736D0A1}" destId="{C60B4C7E-B80C-4E8C-B5D1-B8AE5E0406CB}" srcOrd="0" destOrd="0" presId="urn:microsoft.com/office/officeart/2005/8/layout/hierarchy6"/>
-    <dgm:cxn modelId="{EFEB939F-0F33-4D21-B817-F08B05F1EBDF}" type="presParOf" srcId="{3FBC8AAA-A6A2-4EEF-8727-D6C64736D0A1}" destId="{13EA29DB-30F0-4B1B-BEB5-0696D48AB279}" srcOrd="1" destOrd="0" presId="urn:microsoft.com/office/officeart/2005/8/layout/hierarchy6"/>
-    <dgm:cxn modelId="{E78CB523-BF2D-4B42-80FD-A746727A03C6}" type="presParOf" srcId="{13EA29DB-30F0-4B1B-BEB5-0696D48AB279}" destId="{C43FE8F7-E007-4E87-9BAE-45BE3D769F97}" srcOrd="0" destOrd="0" presId="urn:microsoft.com/office/officeart/2005/8/layout/hierarchy6"/>
-    <dgm:cxn modelId="{420F7BA2-5996-4557-96B9-3A770B97D2AD}" type="presParOf" srcId="{13EA29DB-30F0-4B1B-BEB5-0696D48AB279}" destId="{D59DD984-CBAE-40F6-B8F4-E4C1984126C4}" srcOrd="1" destOrd="0" presId="urn:microsoft.com/office/officeart/2005/8/layout/hierarchy6"/>
-    <dgm:cxn modelId="{8EDC0076-5E98-4E28-AF8E-17986297DA15}" type="presParOf" srcId="{D59DD984-CBAE-40F6-B8F4-E4C1984126C4}" destId="{734A03DC-845A-4542-BD35-ABF07853D32B}" srcOrd="0" destOrd="0" presId="urn:microsoft.com/office/officeart/2005/8/layout/hierarchy6"/>
-    <dgm:cxn modelId="{926C1E2B-E049-4363-A983-817678A540B1}" type="presParOf" srcId="{D59DD984-CBAE-40F6-B8F4-E4C1984126C4}" destId="{B3D98142-1F6D-4A9F-BAB2-AC2B17ED8A88}" srcOrd="1" destOrd="0" presId="urn:microsoft.com/office/officeart/2005/8/layout/hierarchy6"/>
-    <dgm:cxn modelId="{BBBE78B2-E7D7-4FE6-8AF8-C849C55614C3}" type="presParOf" srcId="{B3D98142-1F6D-4A9F-BAB2-AC2B17ED8A88}" destId="{E9F1A644-C28F-4754-9A26-564C5CE2225E}" srcOrd="0" destOrd="0" presId="urn:microsoft.com/office/officeart/2005/8/layout/hierarchy6"/>
-    <dgm:cxn modelId="{A82B5B87-7FA1-4F1D-83BF-F606FF2E80E8}" type="presParOf" srcId="{B3D98142-1F6D-4A9F-BAB2-AC2B17ED8A88}" destId="{9313BD3F-F393-4B21-AB66-3EEA1BA53DF4}" srcOrd="1" destOrd="0" presId="urn:microsoft.com/office/officeart/2005/8/layout/hierarchy6"/>
-    <dgm:cxn modelId="{E51D7262-2454-4E5F-A439-3C77C64C76AE}" type="presParOf" srcId="{9313BD3F-F393-4B21-AB66-3EEA1BA53DF4}" destId="{A55EFDCC-EF63-431E-8EA6-C6314EE5C655}" srcOrd="0" destOrd="0" presId="urn:microsoft.com/office/officeart/2005/8/layout/hierarchy6"/>
-    <dgm:cxn modelId="{745C87C1-7FF6-4713-8A7C-780B43F4DB34}" type="presParOf" srcId="{9313BD3F-F393-4B21-AB66-3EEA1BA53DF4}" destId="{5BECFA4E-1857-44C1-A566-E90BD1841E1D}" srcOrd="1" destOrd="0" presId="urn:microsoft.com/office/officeart/2005/8/layout/hierarchy6"/>
-    <dgm:cxn modelId="{AB60C6F3-F698-42C2-9AB7-248365FD10D3}" type="presParOf" srcId="{5BECFA4E-1857-44C1-A566-E90BD1841E1D}" destId="{46A3140F-2A24-431A-B4FE-79B83B815A31}" srcOrd="0" destOrd="0" presId="urn:microsoft.com/office/officeart/2005/8/layout/hierarchy6"/>
-    <dgm:cxn modelId="{1E613EB5-5357-4609-9447-35B03D1D5CA4}" type="presParOf" srcId="{5BECFA4E-1857-44C1-A566-E90BD1841E1D}" destId="{046C5474-60C9-44D9-B4A8-B6E1C39D0DBA}" srcOrd="1" destOrd="0" presId="urn:microsoft.com/office/officeart/2005/8/layout/hierarchy6"/>
-    <dgm:cxn modelId="{5D37D301-4602-4942-9939-204557DE0A7C}" type="presParOf" srcId="{9313BD3F-F393-4B21-AB66-3EEA1BA53DF4}" destId="{CEE7046D-4BA8-4476-B777-3819A1BD85D0}" srcOrd="2" destOrd="0" presId="urn:microsoft.com/office/officeart/2005/8/layout/hierarchy6"/>
-    <dgm:cxn modelId="{8D188406-9C52-43A3-9ED1-596AC187181C}" type="presParOf" srcId="{9313BD3F-F393-4B21-AB66-3EEA1BA53DF4}" destId="{528B1E77-E235-4146-8182-F50DDEAF423B}" srcOrd="3" destOrd="0" presId="urn:microsoft.com/office/officeart/2005/8/layout/hierarchy6"/>
-    <dgm:cxn modelId="{CAA81A23-AA3B-41CB-934D-222C98A03FF2}" type="presParOf" srcId="{528B1E77-E235-4146-8182-F50DDEAF423B}" destId="{500D7C12-DC1A-4C11-BDD6-49091A64DC5F}" srcOrd="0" destOrd="0" presId="urn:microsoft.com/office/officeart/2005/8/layout/hierarchy6"/>
-    <dgm:cxn modelId="{5AB1A4CA-2EA7-4A57-985F-1CB3E2611689}" type="presParOf" srcId="{528B1E77-E235-4146-8182-F50DDEAF423B}" destId="{01A7EDB9-6DE8-4E04-8860-96F988597F6B}" srcOrd="1" destOrd="0" presId="urn:microsoft.com/office/officeart/2005/8/layout/hierarchy6"/>
-    <dgm:cxn modelId="{38B78790-CA54-4C6E-8251-04698E2C96C9}" type="presParOf" srcId="{9313BD3F-F393-4B21-AB66-3EEA1BA53DF4}" destId="{180A6C9B-84E6-483D-B5EA-125A8DE92952}" srcOrd="4" destOrd="0" presId="urn:microsoft.com/office/officeart/2005/8/layout/hierarchy6"/>
-    <dgm:cxn modelId="{0169C70B-E236-42C4-9362-9F97184BA668}" type="presParOf" srcId="{9313BD3F-F393-4B21-AB66-3EEA1BA53DF4}" destId="{9FACC7A2-AAB0-4E3D-9902-150945A8A957}" srcOrd="5" destOrd="0" presId="urn:microsoft.com/office/officeart/2005/8/layout/hierarchy6"/>
-    <dgm:cxn modelId="{269070D1-91AB-4F2B-8FB8-6E1B791EE0FA}" type="presParOf" srcId="{9FACC7A2-AAB0-4E3D-9902-150945A8A957}" destId="{CF79E8DD-71CA-4801-8505-65374B617B7D}" srcOrd="0" destOrd="0" presId="urn:microsoft.com/office/officeart/2005/8/layout/hierarchy6"/>
-    <dgm:cxn modelId="{511B19E0-7562-4E2A-B37C-DE5CE8C48C24}" type="presParOf" srcId="{9FACC7A2-AAB0-4E3D-9902-150945A8A957}" destId="{07163049-5A21-4E06-8C31-DEBF36000AAF}" srcOrd="1" destOrd="0" presId="urn:microsoft.com/office/officeart/2005/8/layout/hierarchy6"/>
-    <dgm:cxn modelId="{CEE4D6FC-0D08-4480-AF94-2470C4CA9E87}" type="presParOf" srcId="{A8B7CBBE-F3DF-437E-AC1A-0511EE6B2CD1}" destId="{353283FA-2425-48C8-A48A-419AFFB75AFB}" srcOrd="1" destOrd="0" presId="urn:microsoft.com/office/officeart/2005/8/layout/hierarchy6"/>
-    <dgm:cxn modelId="{96D95111-D99D-4F8B-9486-9DA40AAF65B1}" type="presParOf" srcId="{353283FA-2425-48C8-A48A-419AFFB75AFB}" destId="{195AD8AB-39C1-47AD-A558-F1D838986D09}" srcOrd="0" destOrd="0" presId="urn:microsoft.com/office/officeart/2005/8/layout/hierarchy6"/>
-    <dgm:cxn modelId="{41ABA6CF-8BB5-43F9-884A-74C1EEBB421F}" type="presParOf" srcId="{195AD8AB-39C1-47AD-A558-F1D838986D09}" destId="{54AAFB2A-C1DB-4458-B73F-DAFDB95F38AB}" srcOrd="0" destOrd="0" presId="urn:microsoft.com/office/officeart/2005/8/layout/hierarchy6"/>
-    <dgm:cxn modelId="{4A27D69D-EC54-4923-950B-1F88F958ED17}" type="presParOf" srcId="{195AD8AB-39C1-47AD-A558-F1D838986D09}" destId="{A78DA244-299C-4B4D-ACA9-3C2FB49FE7B2}" srcOrd="1" destOrd="0" presId="urn:microsoft.com/office/officeart/2005/8/layout/hierarchy6"/>
-    <dgm:cxn modelId="{8A34C318-167E-43C3-AA44-0E5B6637DB0E}" type="presParOf" srcId="{353283FA-2425-48C8-A48A-419AFFB75AFB}" destId="{6CC3D954-6545-42F9-AD9D-4675F8B3F5D9}" srcOrd="1" destOrd="0" presId="urn:microsoft.com/office/officeart/2005/8/layout/hierarchy6"/>
-    <dgm:cxn modelId="{5C2BBCFE-1C3E-4D8D-BDCD-04194918ABCA}" type="presParOf" srcId="{6CC3D954-6545-42F9-AD9D-4675F8B3F5D9}" destId="{CE4A37EA-49A9-4D81-9E1C-60F045AE6FC4}" srcOrd="0" destOrd="0" presId="urn:microsoft.com/office/officeart/2005/8/layout/hierarchy6"/>
-    <dgm:cxn modelId="{9BE9A0D4-8092-4DB4-A6EB-0E3797A45FA7}" type="presParOf" srcId="{353283FA-2425-48C8-A48A-419AFFB75AFB}" destId="{C295691F-4A1E-4A95-9951-1F31A89CEBFA}" srcOrd="2" destOrd="0" presId="urn:microsoft.com/office/officeart/2005/8/layout/hierarchy6"/>
-    <dgm:cxn modelId="{2338A5E8-08E4-4113-B628-3E043C7A6D62}" type="presParOf" srcId="{C295691F-4A1E-4A95-9951-1F31A89CEBFA}" destId="{B6F51535-4677-4B57-8D44-DF9EB6A71DEA}" srcOrd="0" destOrd="0" presId="urn:microsoft.com/office/officeart/2005/8/layout/hierarchy6"/>
-    <dgm:cxn modelId="{99891DF0-D2D8-4087-88A9-28ECD77BFCC3}" type="presParOf" srcId="{C295691F-4A1E-4A95-9951-1F31A89CEBFA}" destId="{5D2381D3-32DF-4ACB-BD92-A8AA1C75733A}" srcOrd="1" destOrd="0" presId="urn:microsoft.com/office/officeart/2005/8/layout/hierarchy6"/>
-    <dgm:cxn modelId="{B13AC0EB-8E31-466C-A6C8-2DB7F04E6830}" type="presParOf" srcId="{353283FA-2425-48C8-A48A-419AFFB75AFB}" destId="{2C7E32B6-CAD5-482D-8E38-E8359C6AF968}" srcOrd="3" destOrd="0" presId="urn:microsoft.com/office/officeart/2005/8/layout/hierarchy6"/>
-    <dgm:cxn modelId="{147D6BC4-6CC0-4EF2-9BEC-0EEE60D62F5B}" type="presParOf" srcId="{2C7E32B6-CAD5-482D-8E38-E8359C6AF968}" destId="{DC926C57-89F9-48A8-AF4C-8B735229B97E}" srcOrd="0" destOrd="0" presId="urn:microsoft.com/office/officeart/2005/8/layout/hierarchy6"/>
-    <dgm:cxn modelId="{1BD930A1-C683-4425-8009-BDE8682DB26B}" type="presParOf" srcId="{353283FA-2425-48C8-A48A-419AFFB75AFB}" destId="{9C2E213A-2801-4349-AA99-B9F2AE9A6A80}" srcOrd="4" destOrd="0" presId="urn:microsoft.com/office/officeart/2005/8/layout/hierarchy6"/>
-    <dgm:cxn modelId="{1A23A980-8CEA-4426-83BE-3FADDD2105D5}" type="presParOf" srcId="{9C2E213A-2801-4349-AA99-B9F2AE9A6A80}" destId="{96FDB6E6-6AB9-4B39-BF99-33F583AE8DB9}" srcOrd="0" destOrd="0" presId="urn:microsoft.com/office/officeart/2005/8/layout/hierarchy6"/>
-    <dgm:cxn modelId="{D7D80422-806B-44F3-B42C-91A12C165E00}" type="presParOf" srcId="{9C2E213A-2801-4349-AA99-B9F2AE9A6A80}" destId="{8B8EA465-75B3-4861-B993-058FE389A815}" srcOrd="1" destOrd="0" presId="urn:microsoft.com/office/officeart/2005/8/layout/hierarchy6"/>
+    <dgm:cxn modelId="{8C56C348-EDF3-46C1-96E9-4E9CC2C2D863}" type="presOf" srcId="{BBCD066A-796A-4B71-AC97-656F232D3923}" destId="{E9F1A644-C28F-4754-9A26-564C5CE2225E}" srcOrd="0" destOrd="0" presId="urn:microsoft.com/office/officeart/2005/8/layout/hierarchy6"/>
+    <dgm:cxn modelId="{020B00F3-FA32-4D69-8AA0-D6144C02E7C5}" type="presOf" srcId="{B3064BC2-6ED7-4F45-BD7B-DB7C21838B0E}" destId="{54D53E47-BCCF-4951-9D83-42E77D2D55BE}" srcOrd="0" destOrd="0" presId="urn:microsoft.com/office/officeart/2005/8/layout/hierarchy6"/>
+    <dgm:cxn modelId="{86609083-26F9-4D19-8F31-9BABBEFE0A13}" type="presParOf" srcId="{A8B7CBBE-F3DF-437E-AC1A-0511EE6B2CD1}" destId="{9F53B7B0-163C-44C4-BB46-04EB0CF1C925}" srcOrd="0" destOrd="0" presId="urn:microsoft.com/office/officeart/2005/8/layout/hierarchy6"/>
+    <dgm:cxn modelId="{5C7568CC-22E4-4D2E-AC8A-480BF346D58E}" type="presParOf" srcId="{9F53B7B0-163C-44C4-BB46-04EB0CF1C925}" destId="{5A65D308-7907-4B09-8C99-17BAD8484AA5}" srcOrd="0" destOrd="0" presId="urn:microsoft.com/office/officeart/2005/8/layout/hierarchy6"/>
+    <dgm:cxn modelId="{964A8301-C4A6-4AE6-8562-15C866AA4D19}" type="presParOf" srcId="{9F53B7B0-163C-44C4-BB46-04EB0CF1C925}" destId="{92FA56F6-31A4-4572-8D17-136EAD808625}" srcOrd="1" destOrd="0" presId="urn:microsoft.com/office/officeart/2005/8/layout/hierarchy6"/>
+    <dgm:cxn modelId="{A5D087B5-7D82-4905-9E0D-736948E7C2F3}" type="presParOf" srcId="{92FA56F6-31A4-4572-8D17-136EAD808625}" destId="{A5BFF004-B69F-41D1-98AD-F96E92A7C262}" srcOrd="0" destOrd="0" presId="urn:microsoft.com/office/officeart/2005/8/layout/hierarchy6"/>
+    <dgm:cxn modelId="{46BB587F-033D-425E-8DA6-2E44EB3BE2AD}" type="presParOf" srcId="{A5BFF004-B69F-41D1-98AD-F96E92A7C262}" destId="{0913B254-5A40-41C6-84A6-7F6B62106CCE}" srcOrd="0" destOrd="0" presId="urn:microsoft.com/office/officeart/2005/8/layout/hierarchy6"/>
+    <dgm:cxn modelId="{51E78BF2-1FE0-4C61-A9B9-F11E69E5FBF5}" type="presParOf" srcId="{A5BFF004-B69F-41D1-98AD-F96E92A7C262}" destId="{E8B07F89-EFDB-449F-AED2-D02DE60CBA2F}" srcOrd="1" destOrd="0" presId="urn:microsoft.com/office/officeart/2005/8/layout/hierarchy6"/>
+    <dgm:cxn modelId="{910B4162-4339-4F40-BA52-20FFC7D76433}" type="presParOf" srcId="{E8B07F89-EFDB-449F-AED2-D02DE60CBA2F}" destId="{E61A7E5B-163C-48D3-ADFB-097457B234F5}" srcOrd="0" destOrd="0" presId="urn:microsoft.com/office/officeart/2005/8/layout/hierarchy6"/>
+    <dgm:cxn modelId="{C78EC821-B006-48DC-8B78-083F1D987947}" type="presParOf" srcId="{E8B07F89-EFDB-449F-AED2-D02DE60CBA2F}" destId="{51F179B9-D59D-49BC-82FA-968E5D0C6F46}" srcOrd="1" destOrd="0" presId="urn:microsoft.com/office/officeart/2005/8/layout/hierarchy6"/>
+    <dgm:cxn modelId="{FF012C6E-4E7E-4DA9-A20B-DB93BE8F0BB8}" type="presParOf" srcId="{51F179B9-D59D-49BC-82FA-968E5D0C6F46}" destId="{54D53E47-BCCF-4951-9D83-42E77D2D55BE}" srcOrd="0" destOrd="0" presId="urn:microsoft.com/office/officeart/2005/8/layout/hierarchy6"/>
+    <dgm:cxn modelId="{E10689E2-7ADC-4795-A740-E1D843675B31}" type="presParOf" srcId="{51F179B9-D59D-49BC-82FA-968E5D0C6F46}" destId="{3FBC8AAA-A6A2-4EEF-8727-D6C64736D0A1}" srcOrd="1" destOrd="0" presId="urn:microsoft.com/office/officeart/2005/8/layout/hierarchy6"/>
+    <dgm:cxn modelId="{6B8EBFF1-4F4D-4222-8AA4-F0C914AE0CE0}" type="presParOf" srcId="{3FBC8AAA-A6A2-4EEF-8727-D6C64736D0A1}" destId="{C60B4C7E-B80C-4E8C-B5D1-B8AE5E0406CB}" srcOrd="0" destOrd="0" presId="urn:microsoft.com/office/officeart/2005/8/layout/hierarchy6"/>
+    <dgm:cxn modelId="{54C10BFA-E783-468E-B947-FDE38044D830}" type="presParOf" srcId="{3FBC8AAA-A6A2-4EEF-8727-D6C64736D0A1}" destId="{13EA29DB-30F0-4B1B-BEB5-0696D48AB279}" srcOrd="1" destOrd="0" presId="urn:microsoft.com/office/officeart/2005/8/layout/hierarchy6"/>
+    <dgm:cxn modelId="{DD6C9653-DFBD-4548-ABC6-1E1DA26778E1}" type="presParOf" srcId="{13EA29DB-30F0-4B1B-BEB5-0696D48AB279}" destId="{C43FE8F7-E007-4E87-9BAE-45BE3D769F97}" srcOrd="0" destOrd="0" presId="urn:microsoft.com/office/officeart/2005/8/layout/hierarchy6"/>
+    <dgm:cxn modelId="{90496561-0FA5-4158-A364-FC36D4A2053E}" type="presParOf" srcId="{13EA29DB-30F0-4B1B-BEB5-0696D48AB279}" destId="{D59DD984-CBAE-40F6-B8F4-E4C1984126C4}" srcOrd="1" destOrd="0" presId="urn:microsoft.com/office/officeart/2005/8/layout/hierarchy6"/>
+    <dgm:cxn modelId="{7842B64B-85D9-4930-8626-338607DB1BBC}" type="presParOf" srcId="{D59DD984-CBAE-40F6-B8F4-E4C1984126C4}" destId="{734A03DC-845A-4542-BD35-ABF07853D32B}" srcOrd="0" destOrd="0" presId="urn:microsoft.com/office/officeart/2005/8/layout/hierarchy6"/>
+    <dgm:cxn modelId="{04C2D6A2-FF09-47F7-93EC-E4C3C0793D30}" type="presParOf" srcId="{D59DD984-CBAE-40F6-B8F4-E4C1984126C4}" destId="{B3D98142-1F6D-4A9F-BAB2-AC2B17ED8A88}" srcOrd="1" destOrd="0" presId="urn:microsoft.com/office/officeart/2005/8/layout/hierarchy6"/>
+    <dgm:cxn modelId="{569257F8-3CB3-4AE6-B2F8-30A9AC9F35A5}" type="presParOf" srcId="{B3D98142-1F6D-4A9F-BAB2-AC2B17ED8A88}" destId="{E9F1A644-C28F-4754-9A26-564C5CE2225E}" srcOrd="0" destOrd="0" presId="urn:microsoft.com/office/officeart/2005/8/layout/hierarchy6"/>
+    <dgm:cxn modelId="{8F0DFCB1-CC85-4124-9560-BE145BB77E36}" type="presParOf" srcId="{B3D98142-1F6D-4A9F-BAB2-AC2B17ED8A88}" destId="{9313BD3F-F393-4B21-AB66-3EEA1BA53DF4}" srcOrd="1" destOrd="0" presId="urn:microsoft.com/office/officeart/2005/8/layout/hierarchy6"/>
+    <dgm:cxn modelId="{2B821971-7912-456E-BB12-AA6DC38A9C36}" type="presParOf" srcId="{9313BD3F-F393-4B21-AB66-3EEA1BA53DF4}" destId="{A55EFDCC-EF63-431E-8EA6-C6314EE5C655}" srcOrd="0" destOrd="0" presId="urn:microsoft.com/office/officeart/2005/8/layout/hierarchy6"/>
+    <dgm:cxn modelId="{F2DE91BA-403B-4915-9CD8-501D009684F2}" type="presParOf" srcId="{9313BD3F-F393-4B21-AB66-3EEA1BA53DF4}" destId="{5BECFA4E-1857-44C1-A566-E90BD1841E1D}" srcOrd="1" destOrd="0" presId="urn:microsoft.com/office/officeart/2005/8/layout/hierarchy6"/>
+    <dgm:cxn modelId="{384F8EA5-4A3C-4682-B2A6-38EBC6AD70CF}" type="presParOf" srcId="{5BECFA4E-1857-44C1-A566-E90BD1841E1D}" destId="{46A3140F-2A24-431A-B4FE-79B83B815A31}" srcOrd="0" destOrd="0" presId="urn:microsoft.com/office/officeart/2005/8/layout/hierarchy6"/>
+    <dgm:cxn modelId="{D74CA183-C53D-48B5-8D95-DCA966182039}" type="presParOf" srcId="{5BECFA4E-1857-44C1-A566-E90BD1841E1D}" destId="{046C5474-60C9-44D9-B4A8-B6E1C39D0DBA}" srcOrd="1" destOrd="0" presId="urn:microsoft.com/office/officeart/2005/8/layout/hierarchy6"/>
+    <dgm:cxn modelId="{19C80A5E-7E8D-40A8-879E-ED4C36459446}" type="presParOf" srcId="{9313BD3F-F393-4B21-AB66-3EEA1BA53DF4}" destId="{CEE7046D-4BA8-4476-B777-3819A1BD85D0}" srcOrd="2" destOrd="0" presId="urn:microsoft.com/office/officeart/2005/8/layout/hierarchy6"/>
+    <dgm:cxn modelId="{4EDE3E32-4968-4C29-9D27-AFE24229A642}" type="presParOf" srcId="{9313BD3F-F393-4B21-AB66-3EEA1BA53DF4}" destId="{528B1E77-E235-4146-8182-F50DDEAF423B}" srcOrd="3" destOrd="0" presId="urn:microsoft.com/office/officeart/2005/8/layout/hierarchy6"/>
+    <dgm:cxn modelId="{1A7DB8AE-86A9-4FA7-865A-7C716F02CE50}" type="presParOf" srcId="{528B1E77-E235-4146-8182-F50DDEAF423B}" destId="{500D7C12-DC1A-4C11-BDD6-49091A64DC5F}" srcOrd="0" destOrd="0" presId="urn:microsoft.com/office/officeart/2005/8/layout/hierarchy6"/>
+    <dgm:cxn modelId="{51E60060-35A7-4894-9DDF-0FD69A78C44B}" type="presParOf" srcId="{528B1E77-E235-4146-8182-F50DDEAF423B}" destId="{01A7EDB9-6DE8-4E04-8860-96F988597F6B}" srcOrd="1" destOrd="0" presId="urn:microsoft.com/office/officeart/2005/8/layout/hierarchy6"/>
+    <dgm:cxn modelId="{0AACF248-8DFC-4528-AD92-75225691B9FC}" type="presParOf" srcId="{9313BD3F-F393-4B21-AB66-3EEA1BA53DF4}" destId="{180A6C9B-84E6-483D-B5EA-125A8DE92952}" srcOrd="4" destOrd="0" presId="urn:microsoft.com/office/officeart/2005/8/layout/hierarchy6"/>
+    <dgm:cxn modelId="{22CA2DC5-2FEA-45B2-AF98-4BBBDDF68441}" type="presParOf" srcId="{9313BD3F-F393-4B21-AB66-3EEA1BA53DF4}" destId="{9FACC7A2-AAB0-4E3D-9902-150945A8A957}" srcOrd="5" destOrd="0" presId="urn:microsoft.com/office/officeart/2005/8/layout/hierarchy6"/>
+    <dgm:cxn modelId="{76237D06-1277-4346-BEE7-DC8B235DD335}" type="presParOf" srcId="{9FACC7A2-AAB0-4E3D-9902-150945A8A957}" destId="{CF79E8DD-71CA-4801-8505-65374B617B7D}" srcOrd="0" destOrd="0" presId="urn:microsoft.com/office/officeart/2005/8/layout/hierarchy6"/>
+    <dgm:cxn modelId="{D17BB5E8-6478-45F7-9A30-AAC081DAA9BC}" type="presParOf" srcId="{9FACC7A2-AAB0-4E3D-9902-150945A8A957}" destId="{07163049-5A21-4E06-8C31-DEBF36000AAF}" srcOrd="1" destOrd="0" presId="urn:microsoft.com/office/officeart/2005/8/layout/hierarchy6"/>
+    <dgm:cxn modelId="{D3F190AF-8532-4071-94B2-CAE428E2F6B4}" type="presParOf" srcId="{A8B7CBBE-F3DF-437E-AC1A-0511EE6B2CD1}" destId="{353283FA-2425-48C8-A48A-419AFFB75AFB}" srcOrd="1" destOrd="0" presId="urn:microsoft.com/office/officeart/2005/8/layout/hierarchy6"/>
+    <dgm:cxn modelId="{E10B5472-49D4-4BED-BF75-4CF89AC441E4}" type="presParOf" srcId="{353283FA-2425-48C8-A48A-419AFFB75AFB}" destId="{195AD8AB-39C1-47AD-A558-F1D838986D09}" srcOrd="0" destOrd="0" presId="urn:microsoft.com/office/officeart/2005/8/layout/hierarchy6"/>
+    <dgm:cxn modelId="{6DFD585E-D6B1-462F-A1CF-2CD04F7B981E}" type="presParOf" srcId="{195AD8AB-39C1-47AD-A558-F1D838986D09}" destId="{54AAFB2A-C1DB-4458-B73F-DAFDB95F38AB}" srcOrd="0" destOrd="0" presId="urn:microsoft.com/office/officeart/2005/8/layout/hierarchy6"/>
+    <dgm:cxn modelId="{5632F2C4-2AB6-4000-9483-19AD177074C3}" type="presParOf" srcId="{195AD8AB-39C1-47AD-A558-F1D838986D09}" destId="{A78DA244-299C-4B4D-ACA9-3C2FB49FE7B2}" srcOrd="1" destOrd="0" presId="urn:microsoft.com/office/officeart/2005/8/layout/hierarchy6"/>
+    <dgm:cxn modelId="{92C2C214-F6D4-4ED3-8E6E-B6B6BF3F16D5}" type="presParOf" srcId="{353283FA-2425-48C8-A48A-419AFFB75AFB}" destId="{6CC3D954-6545-42F9-AD9D-4675F8B3F5D9}" srcOrd="1" destOrd="0" presId="urn:microsoft.com/office/officeart/2005/8/layout/hierarchy6"/>
+    <dgm:cxn modelId="{6121B48B-CC16-456B-8145-892511DEBD15}" type="presParOf" srcId="{6CC3D954-6545-42F9-AD9D-4675F8B3F5D9}" destId="{CE4A37EA-49A9-4D81-9E1C-60F045AE6FC4}" srcOrd="0" destOrd="0" presId="urn:microsoft.com/office/officeart/2005/8/layout/hierarchy6"/>
+    <dgm:cxn modelId="{23E17994-162B-4A9A-A6BF-E5DACF0BAB9F}" type="presParOf" srcId="{353283FA-2425-48C8-A48A-419AFFB75AFB}" destId="{C295691F-4A1E-4A95-9951-1F31A89CEBFA}" srcOrd="2" destOrd="0" presId="urn:microsoft.com/office/officeart/2005/8/layout/hierarchy6"/>
+    <dgm:cxn modelId="{838004F8-577F-4D11-9C40-D89AF193B7EE}" type="presParOf" srcId="{C295691F-4A1E-4A95-9951-1F31A89CEBFA}" destId="{B6F51535-4677-4B57-8D44-DF9EB6A71DEA}" srcOrd="0" destOrd="0" presId="urn:microsoft.com/office/officeart/2005/8/layout/hierarchy6"/>
+    <dgm:cxn modelId="{42953869-A3E3-4678-AE8F-64FFBE7E6CE0}" type="presParOf" srcId="{C295691F-4A1E-4A95-9951-1F31A89CEBFA}" destId="{5D2381D3-32DF-4ACB-BD92-A8AA1C75733A}" srcOrd="1" destOrd="0" presId="urn:microsoft.com/office/officeart/2005/8/layout/hierarchy6"/>
+    <dgm:cxn modelId="{AA55976A-CBC9-42CF-9702-44FC2D7C3F48}" type="presParOf" srcId="{353283FA-2425-48C8-A48A-419AFFB75AFB}" destId="{2C7E32B6-CAD5-482D-8E38-E8359C6AF968}" srcOrd="3" destOrd="0" presId="urn:microsoft.com/office/officeart/2005/8/layout/hierarchy6"/>
+    <dgm:cxn modelId="{E178A4EA-5FCB-49B8-BF23-AD22F451FCC7}" type="presParOf" srcId="{2C7E32B6-CAD5-482D-8E38-E8359C6AF968}" destId="{DC926C57-89F9-48A8-AF4C-8B735229B97E}" srcOrd="0" destOrd="0" presId="urn:microsoft.com/office/officeart/2005/8/layout/hierarchy6"/>
+    <dgm:cxn modelId="{D6FFD058-C140-4DF4-8151-6023CF087740}" type="presParOf" srcId="{353283FA-2425-48C8-A48A-419AFFB75AFB}" destId="{9C2E213A-2801-4349-AA99-B9F2AE9A6A80}" srcOrd="4" destOrd="0" presId="urn:microsoft.com/office/officeart/2005/8/layout/hierarchy6"/>
+    <dgm:cxn modelId="{810D34C6-03C8-4A1B-87E2-20C7FC905473}" type="presParOf" srcId="{9C2E213A-2801-4349-AA99-B9F2AE9A6A80}" destId="{96FDB6E6-6AB9-4B39-BF99-33F583AE8DB9}" srcOrd="0" destOrd="0" presId="urn:microsoft.com/office/officeart/2005/8/layout/hierarchy6"/>
+    <dgm:cxn modelId="{7FD746C1-E157-4AF8-8455-2551B89EBAF0}" type="presParOf" srcId="{9C2E213A-2801-4349-AA99-B9F2AE9A6A80}" destId="{8B8EA465-75B3-4861-B993-058FE389A815}" srcOrd="1" destOrd="0" presId="urn:microsoft.com/office/officeart/2005/8/layout/hierarchy6"/>
   </dgm:cxnLst>
   <dgm:bg/>
   <dgm:whole/>
@@ -27527,7 +28125,7 @@
 </file>
 
 <file path=customXml/itemProps1.xml><?xml version="1.0" encoding="utf-8"?>
-<ds:datastoreItem xmlns:ds="http://schemas.openxmlformats.org/officeDocument/2006/customXml" ds:itemID="{1772AE38-435C-4075-9E7E-EB7E0E5D6A9F}">
+<ds:datastoreItem xmlns:ds="http://schemas.openxmlformats.org/officeDocument/2006/customXml" ds:itemID="{720AE7D8-D9E3-489E-9742-7D16716CF1DD}">
   <ds:schemaRefs>
     <ds:schemaRef ds:uri="http://schemas.openxmlformats.org/officeDocument/2006/bibliography"/>
   </ds:schemaRefs>

</xml_diff>